<commit_message>
Arshia's signature has been added to the WBA
</commit_message>
<xml_diff>
--- a/WBA/Work_Breakdown_Agreement-Friends.docx
+++ b/WBA/Work_Breakdown_Agreement-Friends.docx
@@ -1,7 +1,19 @@
 
 <file path=word/document.xml><?xml version="1.0" encoding="utf-8"?>
-<w:document xmlns:wpc="http://schemas.microsoft.com/office/word/2010/wordprocessingCanvas" xmlns:cx="http://schemas.microsoft.com/office/drawing/2014/chartex" xmlns:cx1="http://schemas.microsoft.com/office/drawing/2015/9/8/chartex" xmlns:cx2="http://schemas.microsoft.com/office/drawing/2015/10/21/chartex" xmlns:cx3="http://schemas.microsoft.com/office/drawing/2016/5/9/chartex" xmlns:cx4="http://schemas.microsoft.com/office/drawing/2016/5/10/chartex" xmlns:cx5="http://schemas.microsoft.com/office/drawing/2016/5/11/chartex" xmlns:cx6="http://schemas.microsoft.com/office/drawing/2016/5/12/chartex" xmlns:cx7="http://schemas.microsoft.com/office/drawing/2016/5/13/chartex" xmlns:cx8="http://schemas.microsoft.com/office/drawing/2016/5/14/chartex" xmlns:mc="http://schemas.openxmlformats.org/markup-compatibility/2006" xmlns:aink="http://schemas.microsoft.com/office/drawing/2016/ink" xmlns:am3d="http://schemas.microsoft.com/office/drawing/2017/model3d" xmlns:o="urn:schemas-microsoft-com:office:office" xmlns:r="http://schemas.openxmlformats.org/officeDocument/2006/relationships" xmlns:m="http://schemas.openxmlformats.org/officeDocument/2006/math" xmlns:v="urn:schemas-microsoft-com:vml" xmlns:wp14="http://schemas.microsoft.com/office/word/2010/wordprocessingDrawing" xmlns:wp="http://schemas.openxmlformats.org/drawingml/2006/wordprocessingDrawing" xmlns:w10="urn:schemas-microsoft-com:office:word" xmlns:w="http://schemas.openxmlformats.org/wordprocessingml/2006/main" xmlns:w14="http://schemas.microsoft.com/office/word/2010/wordml" xmlns:w15="http://schemas.microsoft.com/office/word/2012/wordml" xmlns:w16cex="http://schemas.microsoft.com/office/word/2018/wordml/cex" xmlns:w16cid="http://schemas.microsoft.com/office/word/2016/wordml/cid" xmlns:w16="http://schemas.microsoft.com/office/word/2018/wordml" xmlns:w16se="http://schemas.microsoft.com/office/word/2015/wordml/symex" xmlns:wpg="http://schemas.microsoft.com/office/word/2010/wordprocessingGroup" xmlns:wpi="http://schemas.microsoft.com/office/word/2010/wordprocessingInk" xmlns:wne="http://schemas.microsoft.com/office/word/2006/wordml" xmlns:wps="http://schemas.microsoft.com/office/word/2010/wordprocessingShape" mc:Ignorable="w14 w15 w16se w16cid w16 w16cex wp14">
+<w:document xmlns:wpc="http://schemas.microsoft.com/office/word/2010/wordprocessingCanvas" xmlns:cx="http://schemas.microsoft.com/office/drawing/2014/chartex" xmlns:mc="http://schemas.openxmlformats.org/markup-compatibility/2006" xmlns:o="urn:schemas-microsoft-com:office:office" xmlns:r="http://schemas.openxmlformats.org/officeDocument/2006/relationships" xmlns:m="http://schemas.openxmlformats.org/officeDocument/2006/math" xmlns:v="urn:schemas-microsoft-com:vml" xmlns:wp14="http://schemas.microsoft.com/office/word/2010/wordprocessingDrawing" xmlns:wp="http://schemas.openxmlformats.org/drawingml/2006/wordprocessingDrawing" xmlns:w10="urn:schemas-microsoft-com:office:word" xmlns:w="http://schemas.openxmlformats.org/wordprocessingml/2006/main" xmlns:w14="http://schemas.microsoft.com/office/word/2010/wordml" xmlns:w15="http://schemas.microsoft.com/office/word/2012/wordml" xmlns:w16se="http://schemas.microsoft.com/office/word/2015/wordml/symex" xmlns:wpg="http://schemas.microsoft.com/office/word/2010/wordprocessingGroup" xmlns:wpi="http://schemas.microsoft.com/office/word/2010/wordprocessingInk" xmlns:wne="http://schemas.microsoft.com/office/word/2006/wordml" xmlns:wps="http://schemas.microsoft.com/office/word/2010/wordprocessingShape" mc:Ignorable="w14 w15 w16se wp14">
   <w:body>
+    <w:p>
+      <w:pPr>
+        <w:pStyle w:val="Heading1"/>
+      </w:pPr>
+      <w:r>
+        <w:t>Work Breakdown Agreements</w:t>
+      </w:r>
+      <w:r>
+        <w:t>:</w:t>
+      </w:r>
+    </w:p>
+    <w:p/>
     <w:p>
       <w:pPr>
         <w:spacing w:after="0"/>
@@ -377,6 +389,68 @@
         </w:rPr>
         <w:t xml:space="preserve"> May 4:00 pm*</w:t>
       </w:r>
+    </w:p>
+    <w:p>
+      <w:pPr>
+        <w:spacing w:after="0"/>
+        <w:rPr>
+          <w:b/>
+          <w:bCs/>
+          <w:i/>
+          <w:iCs/>
+        </w:rPr>
+      </w:pPr>
+    </w:p>
+    <w:p>
+      <w:pPr>
+        <w:spacing w:after="0"/>
+        <w:rPr>
+          <w:b/>
+          <w:bCs/>
+        </w:rPr>
+      </w:pPr>
+      <w:r>
+        <w:rPr>
+          <w:b/>
+          <w:bCs/>
+        </w:rPr>
+        <w:t>Signatures of team members for Accepting the WBA:</w:t>
+      </w:r>
+    </w:p>
+    <w:p>
+      <w:pPr>
+        <w:spacing w:after="0"/>
+        <w:rPr>
+          <w:b/>
+          <w:bCs/>
+        </w:rPr>
+      </w:pPr>
+      <w:proofErr w:type="spellStart"/>
+      <w:r>
+        <w:rPr>
+          <w:b/>
+          <w:bCs/>
+        </w:rPr>
+        <w:t>Arshia</w:t>
+      </w:r>
+      <w:proofErr w:type="spellEnd"/>
+      <w:r>
+        <w:rPr>
+          <w:b/>
+          <w:bCs/>
+        </w:rPr>
+        <w:t xml:space="preserve"> Adouli:  </w:t>
+      </w:r>
+      <w:r>
+        <w:rPr>
+          <w:rFonts w:ascii="Bahnschrift" w:hAnsi="Bahnschrift"/>
+          <w:i/>
+          <w:iCs/>
+        </w:rPr>
+        <w:t>I Accept the WBA</w:t>
+      </w:r>
+      <w:bookmarkStart w:id="0" w:name="_GoBack"/>
+      <w:bookmarkEnd w:id="0"/>
     </w:p>
     <w:sectPr>
       <w:pgSz w:w="11906" w:h="16838"/>
@@ -389,7 +463,7 @@
 </file>
 
 <file path=word/styles.xml><?xml version="1.0" encoding="utf-8"?>
-<w:styles xmlns:mc="http://schemas.openxmlformats.org/markup-compatibility/2006" xmlns:r="http://schemas.openxmlformats.org/officeDocument/2006/relationships" xmlns:w="http://schemas.openxmlformats.org/wordprocessingml/2006/main" xmlns:w14="http://schemas.microsoft.com/office/word/2010/wordml" xmlns:w15="http://schemas.microsoft.com/office/word/2012/wordml" xmlns:w16cex="http://schemas.microsoft.com/office/word/2018/wordml/cex" xmlns:w16cid="http://schemas.microsoft.com/office/word/2016/wordml/cid" xmlns:w16="http://schemas.microsoft.com/office/word/2018/wordml" xmlns:w16se="http://schemas.microsoft.com/office/word/2015/wordml/symex" mc:Ignorable="w14 w15 w16se w16cid w16 w16cex">
+<w:styles xmlns:mc="http://schemas.openxmlformats.org/markup-compatibility/2006" xmlns:r="http://schemas.openxmlformats.org/officeDocument/2006/relationships" xmlns:w="http://schemas.openxmlformats.org/wordprocessingml/2006/main" xmlns:w14="http://schemas.microsoft.com/office/word/2010/wordml" xmlns:w15="http://schemas.microsoft.com/office/word/2012/wordml" xmlns:w16se="http://schemas.microsoft.com/office/word/2015/wordml/symex" mc:Ignorable="w14 w15 w16se">
   <w:docDefaults>
     <w:rPrDefault>
       <w:rPr>
@@ -405,7 +479,7 @@
       </w:pPr>
     </w:pPrDefault>
   </w:docDefaults>
-  <w:latentStyles w:defLockedState="0" w:defUIPriority="99" w:defSemiHidden="0" w:defUnhideWhenUsed="0" w:defQFormat="0" w:count="376">
+  <w:latentStyles w:defLockedState="0" w:defUIPriority="99" w:defSemiHidden="0" w:defUnhideWhenUsed="0" w:defQFormat="0" w:count="371">
     <w:lsdException w:name="Normal" w:uiPriority="0" w:qFormat="1"/>
     <w:lsdException w:name="heading 1" w:uiPriority="9" w:qFormat="1"/>
     <w:lsdException w:name="heading 2" w:semiHidden="1" w:uiPriority="9" w:unhideWhenUsed="1" w:qFormat="1"/>
@@ -777,15 +851,31 @@
     <w:lsdException w:name="List Table 5 Dark Accent 6" w:uiPriority="50"/>
     <w:lsdException w:name="List Table 6 Colorful Accent 6" w:uiPriority="51"/>
     <w:lsdException w:name="List Table 7 Colorful Accent 6" w:uiPriority="52"/>
-    <w:lsdException w:name="Mention" w:semiHidden="1" w:unhideWhenUsed="1"/>
-    <w:lsdException w:name="Smart Hyperlink" w:semiHidden="1" w:unhideWhenUsed="1"/>
-    <w:lsdException w:name="Hashtag" w:semiHidden="1" w:unhideWhenUsed="1"/>
-    <w:lsdException w:name="Unresolved Mention" w:semiHidden="1" w:unhideWhenUsed="1"/>
-    <w:lsdException w:name="Smart Link" w:semiHidden="1" w:unhideWhenUsed="1"/>
   </w:latentStyles>
   <w:style w:type="paragraph" w:default="1" w:styleId="Normal">
     <w:name w:val="Normal"/>
     <w:qFormat/>
+  </w:style>
+  <w:style w:type="paragraph" w:styleId="Heading1">
+    <w:name w:val="heading 1"/>
+    <w:basedOn w:val="Normal"/>
+    <w:next w:val="Normal"/>
+    <w:link w:val="Heading1Char"/>
+    <w:uiPriority w:val="9"/>
+    <w:qFormat/>
+    <w:rsid w:val="00BC7FE8"/>
+    <w:pPr>
+      <w:keepNext/>
+      <w:keepLines/>
+      <w:spacing w:before="240" w:after="0"/>
+      <w:outlineLvl w:val="0"/>
+    </w:pPr>
+    <w:rPr>
+      <w:rFonts w:asciiTheme="majorHAnsi" w:eastAsiaTheme="majorEastAsia" w:hAnsiTheme="majorHAnsi" w:cstheme="majorBidi"/>
+      <w:color w:val="2F5496" w:themeColor="accent1" w:themeShade="BF"/>
+      <w:sz w:val="32"/>
+      <w:szCs w:val="32"/>
+    </w:rPr>
   </w:style>
   <w:style w:type="character" w:default="1" w:styleId="DefaultParagraphFont">
     <w:name w:val="Default Paragraph Font"/>
@@ -813,6 +903,19 @@
     <w:uiPriority w:val="99"/>
     <w:semiHidden/>
     <w:unhideWhenUsed/>
+  </w:style>
+  <w:style w:type="character" w:customStyle="1" w:styleId="Heading1Char">
+    <w:name w:val="Heading 1 Char"/>
+    <w:basedOn w:val="DefaultParagraphFont"/>
+    <w:link w:val="Heading1"/>
+    <w:uiPriority w:val="9"/>
+    <w:rsid w:val="00BC7FE8"/>
+    <w:rPr>
+      <w:rFonts w:asciiTheme="majorHAnsi" w:eastAsiaTheme="majorEastAsia" w:hAnsiTheme="majorHAnsi" w:cstheme="majorBidi"/>
+      <w:color w:val="2F5496" w:themeColor="accent1" w:themeShade="BF"/>
+      <w:sz w:val="32"/>
+      <w:szCs w:val="32"/>
+    </w:rPr>
   </w:style>
 </w:styles>
 </file>

</xml_diff>

<commit_message>
Joseph's signature has been added to the WBA
</commit_message>
<xml_diff>
--- a/WBA/Work_Breakdown_Agreement-Friends.docx
+++ b/WBA/Work_Breakdown_Agreement-Friends.docx
@@ -1,16 +1,13 @@
 
 <file path=word/document.xml><?xml version="1.0" encoding="utf-8"?>
-<w:document xmlns:wpc="http://schemas.microsoft.com/office/word/2010/wordprocessingCanvas" xmlns:cx="http://schemas.microsoft.com/office/drawing/2014/chartex" xmlns:mc="http://schemas.openxmlformats.org/markup-compatibility/2006" xmlns:o="urn:schemas-microsoft-com:office:office" xmlns:r="http://schemas.openxmlformats.org/officeDocument/2006/relationships" xmlns:m="http://schemas.openxmlformats.org/officeDocument/2006/math" xmlns:v="urn:schemas-microsoft-com:vml" xmlns:wp14="http://schemas.microsoft.com/office/word/2010/wordprocessingDrawing" xmlns:wp="http://schemas.openxmlformats.org/drawingml/2006/wordprocessingDrawing" xmlns:w10="urn:schemas-microsoft-com:office:word" xmlns:w="http://schemas.openxmlformats.org/wordprocessingml/2006/main" xmlns:w14="http://schemas.microsoft.com/office/word/2010/wordml" xmlns:w15="http://schemas.microsoft.com/office/word/2012/wordml" xmlns:w16se="http://schemas.microsoft.com/office/word/2015/wordml/symex" xmlns:wpg="http://schemas.microsoft.com/office/word/2010/wordprocessingGroup" xmlns:wpi="http://schemas.microsoft.com/office/word/2010/wordprocessingInk" xmlns:wne="http://schemas.microsoft.com/office/word/2006/wordml" xmlns:wps="http://schemas.microsoft.com/office/word/2010/wordprocessingShape" mc:Ignorable="w14 w15 w16se wp14">
+<w:document xmlns:wpc="http://schemas.microsoft.com/office/word/2010/wordprocessingCanvas" xmlns:cx="http://schemas.microsoft.com/office/drawing/2014/chartex" xmlns:cx1="http://schemas.microsoft.com/office/drawing/2015/9/8/chartex" xmlns:cx2="http://schemas.microsoft.com/office/drawing/2015/10/21/chartex" xmlns:cx3="http://schemas.microsoft.com/office/drawing/2016/5/9/chartex" xmlns:cx4="http://schemas.microsoft.com/office/drawing/2016/5/10/chartex" xmlns:cx5="http://schemas.microsoft.com/office/drawing/2016/5/11/chartex" xmlns:cx6="http://schemas.microsoft.com/office/drawing/2016/5/12/chartex" xmlns:cx7="http://schemas.microsoft.com/office/drawing/2016/5/13/chartex" xmlns:cx8="http://schemas.microsoft.com/office/drawing/2016/5/14/chartex" xmlns:mc="http://schemas.openxmlformats.org/markup-compatibility/2006" xmlns:aink="http://schemas.microsoft.com/office/drawing/2016/ink" xmlns:am3d="http://schemas.microsoft.com/office/drawing/2017/model3d" xmlns:o="urn:schemas-microsoft-com:office:office" xmlns:r="http://schemas.openxmlformats.org/officeDocument/2006/relationships" xmlns:m="http://schemas.openxmlformats.org/officeDocument/2006/math" xmlns:v="urn:schemas-microsoft-com:vml" xmlns:wp14="http://schemas.microsoft.com/office/word/2010/wordprocessingDrawing" xmlns:wp="http://schemas.openxmlformats.org/drawingml/2006/wordprocessingDrawing" xmlns:w10="urn:schemas-microsoft-com:office:word" xmlns:w="http://schemas.openxmlformats.org/wordprocessingml/2006/main" xmlns:w14="http://schemas.microsoft.com/office/word/2010/wordml" xmlns:w15="http://schemas.microsoft.com/office/word/2012/wordml" xmlns:w16cex="http://schemas.microsoft.com/office/word/2018/wordml/cex" xmlns:w16cid="http://schemas.microsoft.com/office/word/2016/wordml/cid" xmlns:w16="http://schemas.microsoft.com/office/word/2018/wordml" xmlns:w16se="http://schemas.microsoft.com/office/word/2015/wordml/symex" xmlns:wpg="http://schemas.microsoft.com/office/word/2010/wordprocessingGroup" xmlns:wpi="http://schemas.microsoft.com/office/word/2010/wordprocessingInk" xmlns:wne="http://schemas.microsoft.com/office/word/2006/wordml" xmlns:wps="http://schemas.microsoft.com/office/word/2010/wordprocessingShape" mc:Ignorable="w14 w15 w16se w16cid w16 w16cex wp14">
   <w:body>
     <w:p>
       <w:pPr>
         <w:pStyle w:val="Heading1"/>
       </w:pPr>
       <w:r>
-        <w:t>Work Breakdown Agreements</w:t>
-      </w:r>
-      <w:r>
-        <w:t>:</w:t>
+        <w:t>Work Breakdown Agreement:</w:t>
       </w:r>
     </w:p>
     <w:p/>
@@ -421,36 +418,49 @@
       <w:pPr>
         <w:spacing w:after="0"/>
         <w:rPr>
-          <w:b/>
-          <w:bCs/>
-        </w:rPr>
-      </w:pPr>
-      <w:proofErr w:type="spellStart"/>
-      <w:r>
-        <w:rPr>
-          <w:b/>
-          <w:bCs/>
-        </w:rPr>
-        <w:t>Arshia</w:t>
-      </w:r>
-      <w:proofErr w:type="spellEnd"/>
-      <w:r>
-        <w:rPr>
-          <w:b/>
-          <w:bCs/>
-        </w:rPr>
-        <w:t xml:space="preserve"> Adouli:  </w:t>
-      </w:r>
-      <w:r>
-        <w:rPr>
           <w:rFonts w:ascii="Bahnschrift" w:hAnsi="Bahnschrift"/>
           <w:i/>
           <w:iCs/>
         </w:rPr>
+      </w:pPr>
+      <w:r>
+        <w:rPr>
+          <w:b/>
+          <w:bCs/>
+        </w:rPr>
+        <w:t xml:space="preserve">Arshia Adouli:  </w:t>
+      </w:r>
+      <w:r>
+        <w:rPr>
+          <w:rFonts w:cstheme="minorHAnsi"/>
+          <w:i/>
+          <w:iCs/>
+        </w:rPr>
         <w:t>I Accept the WBA</w:t>
       </w:r>
-      <w:bookmarkStart w:id="0" w:name="_GoBack"/>
-      <w:bookmarkEnd w:id="0"/>
+    </w:p>
+    <w:p>
+      <w:pPr>
+        <w:spacing w:after="0"/>
+        <w:rPr>
+          <w:i/>
+          <w:iCs/>
+        </w:rPr>
+      </w:pPr>
+      <w:r>
+        <w:rPr>
+          <w:b/>
+          <w:bCs/>
+        </w:rPr>
+        <w:t xml:space="preserve">Joseph Yu: </w:t>
+      </w:r>
+      <w:r>
+        <w:rPr>
+          <w:i/>
+          <w:iCs/>
+        </w:rPr>
+        <w:t>I accept the WBA</w:t>
+      </w:r>
     </w:p>
     <w:sectPr>
       <w:pgSz w:w="11906" w:h="16838"/>
@@ -463,7 +473,7 @@
 </file>
 
 <file path=word/styles.xml><?xml version="1.0" encoding="utf-8"?>
-<w:styles xmlns:mc="http://schemas.openxmlformats.org/markup-compatibility/2006" xmlns:r="http://schemas.openxmlformats.org/officeDocument/2006/relationships" xmlns:w="http://schemas.openxmlformats.org/wordprocessingml/2006/main" xmlns:w14="http://schemas.microsoft.com/office/word/2010/wordml" xmlns:w15="http://schemas.microsoft.com/office/word/2012/wordml" xmlns:w16se="http://schemas.microsoft.com/office/word/2015/wordml/symex" mc:Ignorable="w14 w15 w16se">
+<w:styles xmlns:mc="http://schemas.openxmlformats.org/markup-compatibility/2006" xmlns:r="http://schemas.openxmlformats.org/officeDocument/2006/relationships" xmlns:w="http://schemas.openxmlformats.org/wordprocessingml/2006/main" xmlns:w14="http://schemas.microsoft.com/office/word/2010/wordml" xmlns:w15="http://schemas.microsoft.com/office/word/2012/wordml" xmlns:w16cex="http://schemas.microsoft.com/office/word/2018/wordml/cex" xmlns:w16cid="http://schemas.microsoft.com/office/word/2016/wordml/cid" xmlns:w16="http://schemas.microsoft.com/office/word/2018/wordml" xmlns:w16se="http://schemas.microsoft.com/office/word/2015/wordml/symex" mc:Ignorable="w14 w15 w16se w16cid w16 w16cex">
   <w:docDefaults>
     <w:rPrDefault>
       <w:rPr>
@@ -479,7 +489,7 @@
       </w:pPr>
     </w:pPrDefault>
   </w:docDefaults>
-  <w:latentStyles w:defLockedState="0" w:defUIPriority="99" w:defSemiHidden="0" w:defUnhideWhenUsed="0" w:defQFormat="0" w:count="371">
+  <w:latentStyles w:defLockedState="0" w:defUIPriority="99" w:defSemiHidden="0" w:defUnhideWhenUsed="0" w:defQFormat="0" w:count="376">
     <w:lsdException w:name="Normal" w:uiPriority="0" w:qFormat="1"/>
     <w:lsdException w:name="heading 1" w:uiPriority="9" w:qFormat="1"/>
     <w:lsdException w:name="heading 2" w:semiHidden="1" w:uiPriority="9" w:unhideWhenUsed="1" w:qFormat="1"/>
@@ -585,7 +595,6 @@
     <w:lsdException w:name="HTML Sample" w:semiHidden="1" w:unhideWhenUsed="1"/>
     <w:lsdException w:name="HTML Typewriter" w:semiHidden="1" w:unhideWhenUsed="1"/>
     <w:lsdException w:name="HTML Variable" w:semiHidden="1" w:unhideWhenUsed="1"/>
-    <w:lsdException w:name="Normal Table" w:semiHidden="1" w:unhideWhenUsed="1"/>
     <w:lsdException w:name="annotation subject" w:semiHidden="1" w:unhideWhenUsed="1"/>
     <w:lsdException w:name="No List" w:semiHidden="1" w:unhideWhenUsed="1"/>
     <w:lsdException w:name="Outline List 1" w:semiHidden="1" w:unhideWhenUsed="1"/>
@@ -628,11 +637,8 @@
     <w:lsdException w:name="Table Contemporary" w:semiHidden="1" w:unhideWhenUsed="1"/>
     <w:lsdException w:name="Table Elegant" w:semiHidden="1" w:unhideWhenUsed="1"/>
     <w:lsdException w:name="Table Professional" w:semiHidden="1" w:unhideWhenUsed="1"/>
-    <w:lsdException w:name="Table Subtle 1" w:semiHidden="1" w:unhideWhenUsed="1"/>
     <w:lsdException w:name="Table Subtle 2" w:semiHidden="1" w:unhideWhenUsed="1"/>
     <w:lsdException w:name="Table Web 1" w:semiHidden="1" w:unhideWhenUsed="1"/>
-    <w:lsdException w:name="Table Web 2" w:semiHidden="1" w:unhideWhenUsed="1"/>
-    <w:lsdException w:name="Table Web 3" w:semiHidden="1" w:unhideWhenUsed="1"/>
     <w:lsdException w:name="Balloon Text" w:semiHidden="1" w:unhideWhenUsed="1"/>
     <w:lsdException w:name="Table Grid" w:uiPriority="39"/>
     <w:lsdException w:name="Table Theme" w:semiHidden="1" w:unhideWhenUsed="1"/>
@@ -851,6 +857,11 @@
     <w:lsdException w:name="List Table 5 Dark Accent 6" w:uiPriority="50"/>
     <w:lsdException w:name="List Table 6 Colorful Accent 6" w:uiPriority="51"/>
     <w:lsdException w:name="List Table 7 Colorful Accent 6" w:uiPriority="52"/>
+    <w:lsdException w:name="Mention" w:semiHidden="1" w:unhideWhenUsed="1"/>
+    <w:lsdException w:name="Smart Hyperlink" w:semiHidden="1" w:unhideWhenUsed="1"/>
+    <w:lsdException w:name="Hashtag" w:semiHidden="1" w:unhideWhenUsed="1"/>
+    <w:lsdException w:name="Unresolved Mention" w:semiHidden="1" w:unhideWhenUsed="1"/>
+    <w:lsdException w:name="Smart Link" w:semiHidden="1" w:unhideWhenUsed="1"/>
   </w:latentStyles>
   <w:style w:type="paragraph" w:default="1" w:styleId="Normal">
     <w:name w:val="Normal"/>

</xml_diff>

<commit_message>
Updated WBA, Joseph's signature has been added to the WBA
</commit_message>
<xml_diff>
--- a/WBA/Work_Breakdown_Agreement-Friends.docx
+++ b/WBA/Work_Breakdown_Agreement-Friends.docx
@@ -106,6 +106,23 @@
       <w:pPr>
         <w:spacing w:after="0"/>
       </w:pPr>
+      <w:r>
+        <w:t>- Implementation of new features (Due: Friday 22</w:t>
+      </w:r>
+      <w:r>
+        <w:rPr>
+          <w:vertAlign w:val="superscript"/>
+        </w:rPr>
+        <w:t>nd</w:t>
+      </w:r>
+      <w:r>
+        <w:t xml:space="preserve"> May 11:55 pm)</w:t>
+      </w:r>
+    </w:p>
+    <w:p>
+      <w:pPr>
+        <w:spacing w:after="0"/>
+      </w:pPr>
     </w:p>
     <w:p>
       <w:pPr>
@@ -208,6 +225,56 @@
     <w:p>
       <w:pPr>
         <w:spacing w:after="0"/>
+      </w:pPr>
+      <w:r>
+        <w:rPr>
+          <w:u w:val="single"/>
+        </w:rPr>
+        <w:t>Implementation of new features</w:t>
+      </w:r>
+    </w:p>
+    <w:p>
+      <w:pPr>
+        <w:spacing w:after="0"/>
+      </w:pPr>
+      <w:r>
+        <w:t>Arshia – Limb, Leg, Arm, Club, Mace</w:t>
+      </w:r>
+      <w:r>
+        <w:t xml:space="preserve">, CraftAction, </w:t>
+      </w:r>
+      <w:r>
+        <w:t>PickUpBehaviour, DropBehaviour, ZombieExpressionBehaviour, ZombieExpressionAction and PortableItemZombie</w:t>
+      </w:r>
+    </w:p>
+    <w:p>
+      <w:pPr>
+        <w:spacing w:after="0"/>
+      </w:pPr>
+      <w:r>
+        <w:t xml:space="preserve">Joseph – Farmer, </w:t>
+      </w:r>
+      <w:r>
+        <w:t xml:space="preserve">Food, Crop, </w:t>
+      </w:r>
+      <w:r>
+        <w:t xml:space="preserve">HarvestAction, HarvestBehaviour, EatFoodBehaviour, EatFoodAction, </w:t>
+      </w:r>
+      <w:r>
+        <w:t xml:space="preserve">FertilizeBehaviour, FertilizeAction, </w:t>
+      </w:r>
+      <w:r>
+        <w:t>SowBehaviour, SowAction</w:t>
+      </w:r>
+    </w:p>
+    <w:p>
+      <w:pPr>
+        <w:spacing w:after="0"/>
+      </w:pPr>
+    </w:p>
+    <w:p>
+      <w:pPr>
+        <w:spacing w:after="0"/>
         <w:rPr>
           <w:b/>
           <w:bCs/>
@@ -390,6 +457,159 @@
     <w:p>
       <w:pPr>
         <w:spacing w:after="0"/>
+      </w:pPr>
+    </w:p>
+    <w:p>
+      <w:pPr>
+        <w:spacing w:after="0"/>
+      </w:pPr>
+      <w:r>
+        <w:rPr>
+          <w:u w:val="single"/>
+        </w:rPr>
+        <w:t>Implementation of new features</w:t>
+      </w:r>
+    </w:p>
+    <w:p>
+      <w:pPr>
+        <w:spacing w:after="0"/>
+      </w:pPr>
+      <w:r>
+        <w:t>Arshia – Limb, Leg, Arm, Club, Mace, CraftAction, PickUpBehaviour, DropBehaviour, ZombieExpressionBehaviour, ZombieExpressionAction and PortableItemZombie</w:t>
+      </w:r>
+    </w:p>
+    <w:p>
+      <w:pPr>
+        <w:spacing w:after="0"/>
+      </w:pPr>
+      <w:r>
+        <w:t>Joseph – Farmer, Food, Crop, HarvestAction, HarvestBehaviour, EatFoodBehaviour, EatFoodAction, FertilizeBehaviour, FertilizeAction, SowBehaviour, SowAction</w:t>
+      </w:r>
+    </w:p>
+    <w:p>
+      <w:pPr>
+        <w:spacing w:after="0"/>
+        <w:rPr>
+          <w:b/>
+          <w:bCs/>
+          <w:i/>
+          <w:iCs/>
+        </w:rPr>
+      </w:pPr>
+      <w:r>
+        <w:rPr>
+          <w:b/>
+          <w:bCs/>
+          <w:i/>
+          <w:iCs/>
+        </w:rPr>
+        <w:t xml:space="preserve">*Review and testing for this deliverable needs to be completed by </w:t>
+      </w:r>
+      <w:r>
+        <w:rPr>
+          <w:b/>
+          <w:bCs/>
+          <w:i/>
+          <w:iCs/>
+        </w:rPr>
+        <w:t>Friday</w:t>
+      </w:r>
+      <w:r>
+        <w:rPr>
+          <w:b/>
+          <w:bCs/>
+          <w:i/>
+          <w:iCs/>
+        </w:rPr>
+        <w:t xml:space="preserve"> </w:t>
+      </w:r>
+      <w:r>
+        <w:rPr>
+          <w:b/>
+          <w:bCs/>
+          <w:i/>
+          <w:iCs/>
+        </w:rPr>
+        <w:t>22</w:t>
+      </w:r>
+      <w:r>
+        <w:rPr>
+          <w:b/>
+          <w:bCs/>
+          <w:i/>
+          <w:iCs/>
+          <w:vertAlign w:val="superscript"/>
+        </w:rPr>
+        <w:t>nd</w:t>
+      </w:r>
+      <w:r>
+        <w:rPr>
+          <w:b/>
+          <w:bCs/>
+          <w:i/>
+          <w:iCs/>
+        </w:rPr>
+        <w:t xml:space="preserve"> </w:t>
+      </w:r>
+      <w:r>
+        <w:rPr>
+          <w:b/>
+          <w:bCs/>
+          <w:i/>
+          <w:iCs/>
+        </w:rPr>
+        <w:t xml:space="preserve">May </w:t>
+      </w:r>
+      <w:r>
+        <w:rPr>
+          <w:b/>
+          <w:bCs/>
+          <w:i/>
+          <w:iCs/>
+        </w:rPr>
+        <w:t>1</w:t>
+      </w:r>
+      <w:r>
+        <w:rPr>
+          <w:b/>
+          <w:bCs/>
+          <w:i/>
+          <w:iCs/>
+        </w:rPr>
+        <w:t>0</w:t>
+      </w:r>
+      <w:r>
+        <w:rPr>
+          <w:b/>
+          <w:bCs/>
+          <w:i/>
+          <w:iCs/>
+        </w:rPr>
+        <w:t>:55</w:t>
+      </w:r>
+      <w:r>
+        <w:rPr>
+          <w:b/>
+          <w:bCs/>
+          <w:i/>
+          <w:iCs/>
+        </w:rPr>
+        <w:t xml:space="preserve"> pm*</w:t>
+      </w:r>
+    </w:p>
+    <w:p>
+      <w:pPr>
+        <w:spacing w:after="0"/>
+      </w:pPr>
+    </w:p>
+    <w:p>
+      <w:pPr>
+        <w:spacing w:after="0"/>
+      </w:pPr>
+    </w:p>
+    <w:p>
+      <w:pPr>
+        <w:spacing w:after="0"/>
         <w:rPr>
           <w:b/>
           <w:bCs/>
@@ -460,6 +680,13 @@
           <w:iCs/>
         </w:rPr>
         <w:t>I accept the WBA</w:t>
+      </w:r>
+      <w:r>
+        <w:rPr>
+          <w:i/>
+          <w:iCs/>
+        </w:rPr>
+        <w:t>, I accept the WBA</w:t>
       </w:r>
     </w:p>
     <w:sectPr>
@@ -595,6 +822,7 @@
     <w:lsdException w:name="HTML Sample" w:semiHidden="1" w:unhideWhenUsed="1"/>
     <w:lsdException w:name="HTML Typewriter" w:semiHidden="1" w:unhideWhenUsed="1"/>
     <w:lsdException w:name="HTML Variable" w:semiHidden="1" w:unhideWhenUsed="1"/>
+    <w:lsdException w:name="Normal Table" w:semiHidden="1" w:unhideWhenUsed="1"/>
     <w:lsdException w:name="annotation subject" w:semiHidden="1" w:unhideWhenUsed="1"/>
     <w:lsdException w:name="No List" w:semiHidden="1" w:unhideWhenUsed="1"/>
     <w:lsdException w:name="Outline List 1" w:semiHidden="1" w:unhideWhenUsed="1"/>
@@ -637,8 +865,11 @@
     <w:lsdException w:name="Table Contemporary" w:semiHidden="1" w:unhideWhenUsed="1"/>
     <w:lsdException w:name="Table Elegant" w:semiHidden="1" w:unhideWhenUsed="1"/>
     <w:lsdException w:name="Table Professional" w:semiHidden="1" w:unhideWhenUsed="1"/>
+    <w:lsdException w:name="Table Subtle 1" w:semiHidden="1" w:unhideWhenUsed="1"/>
     <w:lsdException w:name="Table Subtle 2" w:semiHidden="1" w:unhideWhenUsed="1"/>
     <w:lsdException w:name="Table Web 1" w:semiHidden="1" w:unhideWhenUsed="1"/>
+    <w:lsdException w:name="Table Web 2" w:semiHidden="1" w:unhideWhenUsed="1"/>
+    <w:lsdException w:name="Table Web 3" w:semiHidden="1" w:unhideWhenUsed="1"/>
     <w:lsdException w:name="Balloon Text" w:semiHidden="1" w:unhideWhenUsed="1"/>
     <w:lsdException w:name="Table Grid" w:uiPriority="39"/>
     <w:lsdException w:name="Table Theme" w:semiHidden="1" w:unhideWhenUsed="1"/>

</xml_diff>

<commit_message>
Updated WBA (don't need to sign yet)
</commit_message>
<xml_diff>
--- a/WBA/Work_Breakdown_Agreement-Friends.docx
+++ b/WBA/Work_Breakdown_Agreement-Friends.docx
@@ -1,14 +1,1129 @@
 
 <file path=word/document.xml><?xml version="1.0" encoding="utf-8"?>
-<w:document xmlns:wpc="http://schemas.microsoft.com/office/word/2010/wordprocessingCanvas" xmlns:cx="http://schemas.microsoft.com/office/drawing/2014/chartex" xmlns:mc="http://schemas.openxmlformats.org/markup-compatibility/2006" xmlns:o="urn:schemas-microsoft-com:office:office" xmlns:r="http://schemas.openxmlformats.org/officeDocument/2006/relationships" xmlns:m="http://schemas.openxmlformats.org/officeDocument/2006/math" xmlns:v="urn:schemas-microsoft-com:vml" xmlns:wp14="http://schemas.microsoft.com/office/word/2010/wordprocessingDrawing" xmlns:wp="http://schemas.openxmlformats.org/drawingml/2006/wordprocessingDrawing" xmlns:w10="urn:schemas-microsoft-com:office:word" xmlns:w="http://schemas.openxmlformats.org/wordprocessingml/2006/main" xmlns:w14="http://schemas.microsoft.com/office/word/2010/wordml" xmlns:w15="http://schemas.microsoft.com/office/word/2012/wordml" xmlns:w16se="http://schemas.microsoft.com/office/word/2015/wordml/symex" xmlns:wpg="http://schemas.microsoft.com/office/word/2010/wordprocessingGroup" xmlns:wpi="http://schemas.microsoft.com/office/word/2010/wordprocessingInk" xmlns:wne="http://schemas.microsoft.com/office/word/2006/wordml" xmlns:wps="http://schemas.microsoft.com/office/word/2010/wordprocessingShape" mc:Ignorable="w14 w15 w16se wp14">
+<w:document xmlns:wpc="http://schemas.microsoft.com/office/word/2010/wordprocessingCanvas" xmlns:cx="http://schemas.microsoft.com/office/drawing/2014/chartex" xmlns:cx1="http://schemas.microsoft.com/office/drawing/2015/9/8/chartex" xmlns:cx2="http://schemas.microsoft.com/office/drawing/2015/10/21/chartex" xmlns:cx3="http://schemas.microsoft.com/office/drawing/2016/5/9/chartex" xmlns:cx4="http://schemas.microsoft.com/office/drawing/2016/5/10/chartex" xmlns:cx5="http://schemas.microsoft.com/office/drawing/2016/5/11/chartex" xmlns:cx6="http://schemas.microsoft.com/office/drawing/2016/5/12/chartex" xmlns:cx7="http://schemas.microsoft.com/office/drawing/2016/5/13/chartex" xmlns:cx8="http://schemas.microsoft.com/office/drawing/2016/5/14/chartex" xmlns:mc="http://schemas.openxmlformats.org/markup-compatibility/2006" xmlns:aink="http://schemas.microsoft.com/office/drawing/2016/ink" xmlns:am3d="http://schemas.microsoft.com/office/drawing/2017/model3d" xmlns:o="urn:schemas-microsoft-com:office:office" xmlns:r="http://schemas.openxmlformats.org/officeDocument/2006/relationships" xmlns:m="http://schemas.openxmlformats.org/officeDocument/2006/math" xmlns:v="urn:schemas-microsoft-com:vml" xmlns:wp14="http://schemas.microsoft.com/office/word/2010/wordprocessingDrawing" xmlns:wp="http://schemas.openxmlformats.org/drawingml/2006/wordprocessingDrawing" xmlns:w10="urn:schemas-microsoft-com:office:word" xmlns:w="http://schemas.openxmlformats.org/wordprocessingml/2006/main" xmlns:w14="http://schemas.microsoft.com/office/word/2010/wordml" xmlns:w15="http://schemas.microsoft.com/office/word/2012/wordml" xmlns:w16cex="http://schemas.microsoft.com/office/word/2018/wordml/cex" xmlns:w16cid="http://schemas.microsoft.com/office/word/2016/wordml/cid" xmlns:w16="http://schemas.microsoft.com/office/word/2018/wordml" xmlns:w16se="http://schemas.microsoft.com/office/word/2015/wordml/symex" xmlns:wpg="http://schemas.microsoft.com/office/word/2010/wordprocessingGroup" xmlns:wpi="http://schemas.microsoft.com/office/word/2010/wordprocessingInk" xmlns:wne="http://schemas.microsoft.com/office/word/2006/wordml" xmlns:wps="http://schemas.microsoft.com/office/word/2010/wordprocessingShape" mc:Ignorable="w14 w15 w16se w16cid w16 w16cex wp14">
   <w:body>
+    <w:sdt>
+      <w:sdtPr>
+        <w:id w:val="1180933476"/>
+        <w:docPartObj>
+          <w:docPartGallery w:val="Table of Contents"/>
+          <w:docPartUnique/>
+        </w:docPartObj>
+      </w:sdtPr>
+      <w:sdtEndPr>
+        <w:rPr>
+          <w:rFonts w:asciiTheme="minorHAnsi" w:eastAsiaTheme="minorEastAsia" w:hAnsiTheme="minorHAnsi" w:cstheme="minorBidi"/>
+          <w:b/>
+          <w:bCs/>
+          <w:noProof/>
+          <w:color w:val="auto"/>
+          <w:sz w:val="22"/>
+          <w:szCs w:val="22"/>
+          <w:lang w:val="en-AU" w:eastAsia="zh-CN"/>
+        </w:rPr>
+      </w:sdtEndPr>
+      <w:sdtContent>
+        <w:p>
+          <w:pPr>
+            <w:pStyle w:val="TOCHeading"/>
+          </w:pPr>
+          <w:r>
+            <w:t>Table of Contents</w:t>
+          </w:r>
+        </w:p>
+        <w:p>
+          <w:pPr>
+            <w:pStyle w:val="TOC1"/>
+            <w:tabs>
+              <w:tab w:val="right" w:leader="dot" w:pos="9016"/>
+            </w:tabs>
+            <w:rPr>
+              <w:noProof/>
+            </w:rPr>
+          </w:pPr>
+          <w:r>
+            <w:fldChar w:fldCharType="begin"/>
+          </w:r>
+          <w:r>
+            <w:instrText xml:space="preserve"> TOC \o "1-3" \h \z \u </w:instrText>
+          </w:r>
+          <w:r>
+            <w:fldChar w:fldCharType="separate"/>
+          </w:r>
+          <w:hyperlink w:anchor="_Toc41328928" w:history="1">
+            <w:r>
+              <w:rPr>
+                <w:rStyle w:val="Hyperlink"/>
+                <w:b/>
+                <w:bCs/>
+                <w:noProof/>
+              </w:rPr>
+              <w:t>Work Breakdown Agreement</w:t>
+            </w:r>
+            <w:r>
+              <w:rPr>
+                <w:noProof/>
+                <w:webHidden/>
+              </w:rPr>
+              <w:tab/>
+            </w:r>
+            <w:r>
+              <w:rPr>
+                <w:noProof/>
+                <w:webHidden/>
+              </w:rPr>
+              <w:fldChar w:fldCharType="begin"/>
+            </w:r>
+            <w:r>
+              <w:rPr>
+                <w:noProof/>
+                <w:webHidden/>
+              </w:rPr>
+              <w:instrText xml:space="preserve"> PAGEREF _Toc41328928 \h </w:instrText>
+            </w:r>
+            <w:r>
+              <w:rPr>
+                <w:noProof/>
+                <w:webHidden/>
+              </w:rPr>
+            </w:r>
+            <w:r>
+              <w:rPr>
+                <w:noProof/>
+                <w:webHidden/>
+              </w:rPr>
+              <w:fldChar w:fldCharType="separate"/>
+            </w:r>
+            <w:r>
+              <w:rPr>
+                <w:noProof/>
+                <w:webHidden/>
+              </w:rPr>
+              <w:t>1</w:t>
+            </w:r>
+            <w:r>
+              <w:rPr>
+                <w:noProof/>
+                <w:webHidden/>
+              </w:rPr>
+              <w:fldChar w:fldCharType="end"/>
+            </w:r>
+          </w:hyperlink>
+        </w:p>
+        <w:p>
+          <w:pPr>
+            <w:pStyle w:val="TOC2"/>
+            <w:tabs>
+              <w:tab w:val="right" w:leader="dot" w:pos="9016"/>
+            </w:tabs>
+            <w:rPr>
+              <w:noProof/>
+            </w:rPr>
+          </w:pPr>
+          <w:hyperlink w:anchor="_Toc41328929" w:history="1">
+            <w:r>
+              <w:rPr>
+                <w:rStyle w:val="Hyperlink"/>
+                <w:b/>
+                <w:bCs/>
+                <w:noProof/>
+              </w:rPr>
+              <w:t>Deliverables</w:t>
+            </w:r>
+            <w:r>
+              <w:rPr>
+                <w:noProof/>
+                <w:webHidden/>
+              </w:rPr>
+              <w:tab/>
+            </w:r>
+            <w:r>
+              <w:rPr>
+                <w:noProof/>
+                <w:webHidden/>
+              </w:rPr>
+              <w:fldChar w:fldCharType="begin"/>
+            </w:r>
+            <w:r>
+              <w:rPr>
+                <w:noProof/>
+                <w:webHidden/>
+              </w:rPr>
+              <w:instrText xml:space="preserve"> PAGEREF _Toc41328929 \h </w:instrText>
+            </w:r>
+            <w:r>
+              <w:rPr>
+                <w:noProof/>
+                <w:webHidden/>
+              </w:rPr>
+            </w:r>
+            <w:r>
+              <w:rPr>
+                <w:noProof/>
+                <w:webHidden/>
+              </w:rPr>
+              <w:fldChar w:fldCharType="separate"/>
+            </w:r>
+            <w:r>
+              <w:rPr>
+                <w:noProof/>
+                <w:webHidden/>
+              </w:rPr>
+              <w:t>1</w:t>
+            </w:r>
+            <w:r>
+              <w:rPr>
+                <w:noProof/>
+                <w:webHidden/>
+              </w:rPr>
+              <w:fldChar w:fldCharType="end"/>
+            </w:r>
+          </w:hyperlink>
+        </w:p>
+        <w:p>
+          <w:pPr>
+            <w:pStyle w:val="TOC3"/>
+            <w:tabs>
+              <w:tab w:val="right" w:leader="dot" w:pos="9016"/>
+            </w:tabs>
+            <w:rPr>
+              <w:noProof/>
+            </w:rPr>
+          </w:pPr>
+          <w:hyperlink w:anchor="_Toc41328930" w:history="1">
+            <w:r>
+              <w:rPr>
+                <w:rStyle w:val="Hyperlink"/>
+                <w:b/>
+                <w:bCs/>
+                <w:noProof/>
+              </w:rPr>
+              <w:t>Assignment 1</w:t>
+            </w:r>
+            <w:r>
+              <w:rPr>
+                <w:noProof/>
+                <w:webHidden/>
+              </w:rPr>
+              <w:tab/>
+            </w:r>
+            <w:r>
+              <w:rPr>
+                <w:noProof/>
+                <w:webHidden/>
+              </w:rPr>
+              <w:fldChar w:fldCharType="begin"/>
+            </w:r>
+            <w:r>
+              <w:rPr>
+                <w:noProof/>
+                <w:webHidden/>
+              </w:rPr>
+              <w:instrText xml:space="preserve"> PAGEREF _Toc41328930 \h </w:instrText>
+            </w:r>
+            <w:r>
+              <w:rPr>
+                <w:noProof/>
+                <w:webHidden/>
+              </w:rPr>
+            </w:r>
+            <w:r>
+              <w:rPr>
+                <w:noProof/>
+                <w:webHidden/>
+              </w:rPr>
+              <w:fldChar w:fldCharType="separate"/>
+            </w:r>
+            <w:r>
+              <w:rPr>
+                <w:noProof/>
+                <w:webHidden/>
+              </w:rPr>
+              <w:t>1</w:t>
+            </w:r>
+            <w:r>
+              <w:rPr>
+                <w:noProof/>
+                <w:webHidden/>
+              </w:rPr>
+              <w:fldChar w:fldCharType="end"/>
+            </w:r>
+          </w:hyperlink>
+        </w:p>
+        <w:p>
+          <w:pPr>
+            <w:pStyle w:val="TOC3"/>
+            <w:tabs>
+              <w:tab w:val="right" w:leader="dot" w:pos="9016"/>
+            </w:tabs>
+            <w:rPr>
+              <w:noProof/>
+            </w:rPr>
+          </w:pPr>
+          <w:hyperlink w:anchor="_Toc41328931" w:history="1">
+            <w:r>
+              <w:rPr>
+                <w:rStyle w:val="Hyperlink"/>
+                <w:b/>
+                <w:bCs/>
+                <w:noProof/>
+              </w:rPr>
+              <w:t>Assignment 2</w:t>
+            </w:r>
+            <w:r>
+              <w:rPr>
+                <w:noProof/>
+                <w:webHidden/>
+              </w:rPr>
+              <w:tab/>
+            </w:r>
+            <w:r>
+              <w:rPr>
+                <w:noProof/>
+                <w:webHidden/>
+              </w:rPr>
+              <w:fldChar w:fldCharType="begin"/>
+            </w:r>
+            <w:r>
+              <w:rPr>
+                <w:noProof/>
+                <w:webHidden/>
+              </w:rPr>
+              <w:instrText xml:space="preserve"> PAGEREF _Toc41328931 \h </w:instrText>
+            </w:r>
+            <w:r>
+              <w:rPr>
+                <w:noProof/>
+                <w:webHidden/>
+              </w:rPr>
+            </w:r>
+            <w:r>
+              <w:rPr>
+                <w:noProof/>
+                <w:webHidden/>
+              </w:rPr>
+              <w:fldChar w:fldCharType="separate"/>
+            </w:r>
+            <w:r>
+              <w:rPr>
+                <w:noProof/>
+                <w:webHidden/>
+              </w:rPr>
+              <w:t>1</w:t>
+            </w:r>
+            <w:r>
+              <w:rPr>
+                <w:noProof/>
+                <w:webHidden/>
+              </w:rPr>
+              <w:fldChar w:fldCharType="end"/>
+            </w:r>
+          </w:hyperlink>
+        </w:p>
+        <w:p>
+          <w:pPr>
+            <w:pStyle w:val="TOC3"/>
+            <w:tabs>
+              <w:tab w:val="right" w:leader="dot" w:pos="9016"/>
+            </w:tabs>
+            <w:rPr>
+              <w:noProof/>
+            </w:rPr>
+          </w:pPr>
+          <w:hyperlink w:anchor="_Toc41328932" w:history="1">
+            <w:r>
+              <w:rPr>
+                <w:rStyle w:val="Hyperlink"/>
+                <w:b/>
+                <w:bCs/>
+                <w:noProof/>
+              </w:rPr>
+              <w:t>Assignment 3</w:t>
+            </w:r>
+            <w:r>
+              <w:rPr>
+                <w:noProof/>
+                <w:webHidden/>
+              </w:rPr>
+              <w:tab/>
+            </w:r>
+            <w:r>
+              <w:rPr>
+                <w:noProof/>
+                <w:webHidden/>
+              </w:rPr>
+              <w:fldChar w:fldCharType="begin"/>
+            </w:r>
+            <w:r>
+              <w:rPr>
+                <w:noProof/>
+                <w:webHidden/>
+              </w:rPr>
+              <w:instrText xml:space="preserve"> PAGEREF _Toc41328932 \h </w:instrText>
+            </w:r>
+            <w:r>
+              <w:rPr>
+                <w:noProof/>
+                <w:webHidden/>
+              </w:rPr>
+            </w:r>
+            <w:r>
+              <w:rPr>
+                <w:noProof/>
+                <w:webHidden/>
+              </w:rPr>
+              <w:fldChar w:fldCharType="separate"/>
+            </w:r>
+            <w:r>
+              <w:rPr>
+                <w:noProof/>
+                <w:webHidden/>
+              </w:rPr>
+              <w:t>1</w:t>
+            </w:r>
+            <w:r>
+              <w:rPr>
+                <w:noProof/>
+                <w:webHidden/>
+              </w:rPr>
+              <w:fldChar w:fldCharType="end"/>
+            </w:r>
+          </w:hyperlink>
+        </w:p>
+        <w:p>
+          <w:pPr>
+            <w:pStyle w:val="TOC2"/>
+            <w:tabs>
+              <w:tab w:val="right" w:leader="dot" w:pos="9016"/>
+            </w:tabs>
+            <w:rPr>
+              <w:noProof/>
+            </w:rPr>
+          </w:pPr>
+          <w:hyperlink w:anchor="_Toc41328933" w:history="1">
+            <w:r>
+              <w:rPr>
+                <w:rStyle w:val="Hyperlink"/>
+                <w:b/>
+                <w:bCs/>
+                <w:noProof/>
+              </w:rPr>
+              <w:t>Responsible for each deliverable</w:t>
+            </w:r>
+            <w:r>
+              <w:rPr>
+                <w:noProof/>
+                <w:webHidden/>
+              </w:rPr>
+              <w:tab/>
+            </w:r>
+            <w:r>
+              <w:rPr>
+                <w:noProof/>
+                <w:webHidden/>
+              </w:rPr>
+              <w:fldChar w:fldCharType="begin"/>
+            </w:r>
+            <w:r>
+              <w:rPr>
+                <w:noProof/>
+                <w:webHidden/>
+              </w:rPr>
+              <w:instrText xml:space="preserve"> PAGEREF _Toc41328933 \h </w:instrText>
+            </w:r>
+            <w:r>
+              <w:rPr>
+                <w:noProof/>
+                <w:webHidden/>
+              </w:rPr>
+            </w:r>
+            <w:r>
+              <w:rPr>
+                <w:noProof/>
+                <w:webHidden/>
+              </w:rPr>
+              <w:fldChar w:fldCharType="separate"/>
+            </w:r>
+            <w:r>
+              <w:rPr>
+                <w:noProof/>
+                <w:webHidden/>
+              </w:rPr>
+              <w:t>1</w:t>
+            </w:r>
+            <w:r>
+              <w:rPr>
+                <w:noProof/>
+                <w:webHidden/>
+              </w:rPr>
+              <w:fldChar w:fldCharType="end"/>
+            </w:r>
+          </w:hyperlink>
+        </w:p>
+        <w:p>
+          <w:pPr>
+            <w:pStyle w:val="TOC3"/>
+            <w:tabs>
+              <w:tab w:val="right" w:leader="dot" w:pos="9016"/>
+            </w:tabs>
+            <w:rPr>
+              <w:noProof/>
+            </w:rPr>
+          </w:pPr>
+          <w:hyperlink w:anchor="_Toc41328934" w:history="1">
+            <w:r>
+              <w:rPr>
+                <w:rStyle w:val="Hyperlink"/>
+                <w:b/>
+                <w:bCs/>
+                <w:noProof/>
+              </w:rPr>
+              <w:t>Assignment 1</w:t>
+            </w:r>
+            <w:r>
+              <w:rPr>
+                <w:noProof/>
+                <w:webHidden/>
+              </w:rPr>
+              <w:tab/>
+            </w:r>
+            <w:r>
+              <w:rPr>
+                <w:noProof/>
+                <w:webHidden/>
+              </w:rPr>
+              <w:fldChar w:fldCharType="begin"/>
+            </w:r>
+            <w:r>
+              <w:rPr>
+                <w:noProof/>
+                <w:webHidden/>
+              </w:rPr>
+              <w:instrText xml:space="preserve"> PAGEREF _Toc41328934 \h </w:instrText>
+            </w:r>
+            <w:r>
+              <w:rPr>
+                <w:noProof/>
+                <w:webHidden/>
+              </w:rPr>
+            </w:r>
+            <w:r>
+              <w:rPr>
+                <w:noProof/>
+                <w:webHidden/>
+              </w:rPr>
+              <w:fldChar w:fldCharType="separate"/>
+            </w:r>
+            <w:r>
+              <w:rPr>
+                <w:noProof/>
+                <w:webHidden/>
+              </w:rPr>
+              <w:t>1</w:t>
+            </w:r>
+            <w:r>
+              <w:rPr>
+                <w:noProof/>
+                <w:webHidden/>
+              </w:rPr>
+              <w:fldChar w:fldCharType="end"/>
+            </w:r>
+          </w:hyperlink>
+        </w:p>
+        <w:p>
+          <w:pPr>
+            <w:pStyle w:val="TOC3"/>
+            <w:tabs>
+              <w:tab w:val="right" w:leader="dot" w:pos="9016"/>
+            </w:tabs>
+            <w:rPr>
+              <w:noProof/>
+            </w:rPr>
+          </w:pPr>
+          <w:hyperlink w:anchor="_Toc41328935" w:history="1">
+            <w:r>
+              <w:rPr>
+                <w:rStyle w:val="Hyperlink"/>
+                <w:b/>
+                <w:bCs/>
+                <w:noProof/>
+              </w:rPr>
+              <w:t>Assignment 2</w:t>
+            </w:r>
+            <w:r>
+              <w:rPr>
+                <w:noProof/>
+                <w:webHidden/>
+              </w:rPr>
+              <w:tab/>
+            </w:r>
+            <w:r>
+              <w:rPr>
+                <w:noProof/>
+                <w:webHidden/>
+              </w:rPr>
+              <w:fldChar w:fldCharType="begin"/>
+            </w:r>
+            <w:r>
+              <w:rPr>
+                <w:noProof/>
+                <w:webHidden/>
+              </w:rPr>
+              <w:instrText xml:space="preserve"> PAGEREF _Toc41328935 \h </w:instrText>
+            </w:r>
+            <w:r>
+              <w:rPr>
+                <w:noProof/>
+                <w:webHidden/>
+              </w:rPr>
+            </w:r>
+            <w:r>
+              <w:rPr>
+                <w:noProof/>
+                <w:webHidden/>
+              </w:rPr>
+              <w:fldChar w:fldCharType="separate"/>
+            </w:r>
+            <w:r>
+              <w:rPr>
+                <w:noProof/>
+                <w:webHidden/>
+              </w:rPr>
+              <w:t>1</w:t>
+            </w:r>
+            <w:r>
+              <w:rPr>
+                <w:noProof/>
+                <w:webHidden/>
+              </w:rPr>
+              <w:fldChar w:fldCharType="end"/>
+            </w:r>
+          </w:hyperlink>
+        </w:p>
+        <w:p>
+          <w:pPr>
+            <w:pStyle w:val="TOC3"/>
+            <w:tabs>
+              <w:tab w:val="right" w:leader="dot" w:pos="9016"/>
+            </w:tabs>
+            <w:rPr>
+              <w:noProof/>
+            </w:rPr>
+          </w:pPr>
+          <w:hyperlink w:anchor="_Toc41328936" w:history="1">
+            <w:r>
+              <w:rPr>
+                <w:rStyle w:val="Hyperlink"/>
+                <w:b/>
+                <w:bCs/>
+                <w:noProof/>
+              </w:rPr>
+              <w:t>Assignment 3</w:t>
+            </w:r>
+            <w:r>
+              <w:rPr>
+                <w:noProof/>
+                <w:webHidden/>
+              </w:rPr>
+              <w:tab/>
+            </w:r>
+            <w:r>
+              <w:rPr>
+                <w:noProof/>
+                <w:webHidden/>
+              </w:rPr>
+              <w:fldChar w:fldCharType="begin"/>
+            </w:r>
+            <w:r>
+              <w:rPr>
+                <w:noProof/>
+                <w:webHidden/>
+              </w:rPr>
+              <w:instrText xml:space="preserve"> PAGEREF _Toc41328936 \h </w:instrText>
+            </w:r>
+            <w:r>
+              <w:rPr>
+                <w:noProof/>
+                <w:webHidden/>
+              </w:rPr>
+            </w:r>
+            <w:r>
+              <w:rPr>
+                <w:noProof/>
+                <w:webHidden/>
+              </w:rPr>
+              <w:fldChar w:fldCharType="separate"/>
+            </w:r>
+            <w:r>
+              <w:rPr>
+                <w:noProof/>
+                <w:webHidden/>
+              </w:rPr>
+              <w:t>2</w:t>
+            </w:r>
+            <w:r>
+              <w:rPr>
+                <w:noProof/>
+                <w:webHidden/>
+              </w:rPr>
+              <w:fldChar w:fldCharType="end"/>
+            </w:r>
+          </w:hyperlink>
+        </w:p>
+        <w:p>
+          <w:pPr>
+            <w:pStyle w:val="TOC2"/>
+            <w:tabs>
+              <w:tab w:val="right" w:leader="dot" w:pos="9016"/>
+            </w:tabs>
+            <w:rPr>
+              <w:noProof/>
+            </w:rPr>
+          </w:pPr>
+          <w:hyperlink w:anchor="_Toc41328937" w:history="1">
+            <w:r>
+              <w:rPr>
+                <w:rStyle w:val="Hyperlink"/>
+                <w:b/>
+                <w:bCs/>
+                <w:noProof/>
+              </w:rPr>
+              <w:t>Responsible for reviewing and testing each deliverable</w:t>
+            </w:r>
+            <w:r>
+              <w:rPr>
+                <w:noProof/>
+                <w:webHidden/>
+              </w:rPr>
+              <w:tab/>
+            </w:r>
+            <w:r>
+              <w:rPr>
+                <w:noProof/>
+                <w:webHidden/>
+              </w:rPr>
+              <w:fldChar w:fldCharType="begin"/>
+            </w:r>
+            <w:r>
+              <w:rPr>
+                <w:noProof/>
+                <w:webHidden/>
+              </w:rPr>
+              <w:instrText xml:space="preserve"> PAGEREF _Toc41328937 \h </w:instrText>
+            </w:r>
+            <w:r>
+              <w:rPr>
+                <w:noProof/>
+                <w:webHidden/>
+              </w:rPr>
+            </w:r>
+            <w:r>
+              <w:rPr>
+                <w:noProof/>
+                <w:webHidden/>
+              </w:rPr>
+              <w:fldChar w:fldCharType="separate"/>
+            </w:r>
+            <w:r>
+              <w:rPr>
+                <w:noProof/>
+                <w:webHidden/>
+              </w:rPr>
+              <w:t>2</w:t>
+            </w:r>
+            <w:r>
+              <w:rPr>
+                <w:noProof/>
+                <w:webHidden/>
+              </w:rPr>
+              <w:fldChar w:fldCharType="end"/>
+            </w:r>
+          </w:hyperlink>
+        </w:p>
+        <w:p>
+          <w:pPr>
+            <w:pStyle w:val="TOC3"/>
+            <w:tabs>
+              <w:tab w:val="right" w:leader="dot" w:pos="9016"/>
+            </w:tabs>
+            <w:rPr>
+              <w:noProof/>
+            </w:rPr>
+          </w:pPr>
+          <w:hyperlink w:anchor="_Toc41328938" w:history="1">
+            <w:r>
+              <w:rPr>
+                <w:rStyle w:val="Hyperlink"/>
+                <w:b/>
+                <w:bCs/>
+                <w:noProof/>
+              </w:rPr>
+              <w:t>Assignment 1</w:t>
+            </w:r>
+            <w:r>
+              <w:rPr>
+                <w:noProof/>
+                <w:webHidden/>
+              </w:rPr>
+              <w:tab/>
+            </w:r>
+            <w:r>
+              <w:rPr>
+                <w:noProof/>
+                <w:webHidden/>
+              </w:rPr>
+              <w:fldChar w:fldCharType="begin"/>
+            </w:r>
+            <w:r>
+              <w:rPr>
+                <w:noProof/>
+                <w:webHidden/>
+              </w:rPr>
+              <w:instrText xml:space="preserve"> PAGEREF _Toc41328938 \h </w:instrText>
+            </w:r>
+            <w:r>
+              <w:rPr>
+                <w:noProof/>
+                <w:webHidden/>
+              </w:rPr>
+            </w:r>
+            <w:r>
+              <w:rPr>
+                <w:noProof/>
+                <w:webHidden/>
+              </w:rPr>
+              <w:fldChar w:fldCharType="separate"/>
+            </w:r>
+            <w:r>
+              <w:rPr>
+                <w:noProof/>
+                <w:webHidden/>
+              </w:rPr>
+              <w:t>2</w:t>
+            </w:r>
+            <w:r>
+              <w:rPr>
+                <w:noProof/>
+                <w:webHidden/>
+              </w:rPr>
+              <w:fldChar w:fldCharType="end"/>
+            </w:r>
+          </w:hyperlink>
+        </w:p>
+        <w:p>
+          <w:pPr>
+            <w:pStyle w:val="TOC3"/>
+            <w:tabs>
+              <w:tab w:val="right" w:leader="dot" w:pos="9016"/>
+            </w:tabs>
+            <w:rPr>
+              <w:noProof/>
+            </w:rPr>
+          </w:pPr>
+          <w:hyperlink w:anchor="_Toc41328939" w:history="1">
+            <w:r>
+              <w:rPr>
+                <w:rStyle w:val="Hyperlink"/>
+                <w:b/>
+                <w:bCs/>
+                <w:noProof/>
+              </w:rPr>
+              <w:t>Assignment 2</w:t>
+            </w:r>
+            <w:r>
+              <w:rPr>
+                <w:noProof/>
+                <w:webHidden/>
+              </w:rPr>
+              <w:tab/>
+            </w:r>
+            <w:r>
+              <w:rPr>
+                <w:noProof/>
+                <w:webHidden/>
+              </w:rPr>
+              <w:fldChar w:fldCharType="begin"/>
+            </w:r>
+            <w:r>
+              <w:rPr>
+                <w:noProof/>
+                <w:webHidden/>
+              </w:rPr>
+              <w:instrText xml:space="preserve"> PAGEREF _Toc41328939 \h </w:instrText>
+            </w:r>
+            <w:r>
+              <w:rPr>
+                <w:noProof/>
+                <w:webHidden/>
+              </w:rPr>
+            </w:r>
+            <w:r>
+              <w:rPr>
+                <w:noProof/>
+                <w:webHidden/>
+              </w:rPr>
+              <w:fldChar w:fldCharType="separate"/>
+            </w:r>
+            <w:r>
+              <w:rPr>
+                <w:noProof/>
+                <w:webHidden/>
+              </w:rPr>
+              <w:t>2</w:t>
+            </w:r>
+            <w:r>
+              <w:rPr>
+                <w:noProof/>
+                <w:webHidden/>
+              </w:rPr>
+              <w:fldChar w:fldCharType="end"/>
+            </w:r>
+          </w:hyperlink>
+        </w:p>
+        <w:p>
+          <w:pPr>
+            <w:pStyle w:val="TOC3"/>
+            <w:tabs>
+              <w:tab w:val="right" w:leader="dot" w:pos="9016"/>
+            </w:tabs>
+            <w:rPr>
+              <w:noProof/>
+            </w:rPr>
+          </w:pPr>
+          <w:hyperlink w:anchor="_Toc41328940" w:history="1">
+            <w:r>
+              <w:rPr>
+                <w:rStyle w:val="Hyperlink"/>
+                <w:b/>
+                <w:bCs/>
+                <w:noProof/>
+              </w:rPr>
+              <w:t>Assignment 3</w:t>
+            </w:r>
+            <w:r>
+              <w:rPr>
+                <w:noProof/>
+                <w:webHidden/>
+              </w:rPr>
+              <w:tab/>
+            </w:r>
+            <w:r>
+              <w:rPr>
+                <w:noProof/>
+                <w:webHidden/>
+              </w:rPr>
+              <w:fldChar w:fldCharType="begin"/>
+            </w:r>
+            <w:r>
+              <w:rPr>
+                <w:noProof/>
+                <w:webHidden/>
+              </w:rPr>
+              <w:instrText xml:space="preserve"> PAGEREF _Toc41328940 \h </w:instrText>
+            </w:r>
+            <w:r>
+              <w:rPr>
+                <w:noProof/>
+                <w:webHidden/>
+              </w:rPr>
+            </w:r>
+            <w:r>
+              <w:rPr>
+                <w:noProof/>
+                <w:webHidden/>
+              </w:rPr>
+              <w:fldChar w:fldCharType="separate"/>
+            </w:r>
+            <w:r>
+              <w:rPr>
+                <w:noProof/>
+                <w:webHidden/>
+              </w:rPr>
+              <w:t>3</w:t>
+            </w:r>
+            <w:r>
+              <w:rPr>
+                <w:noProof/>
+                <w:webHidden/>
+              </w:rPr>
+              <w:fldChar w:fldCharType="end"/>
+            </w:r>
+          </w:hyperlink>
+        </w:p>
+        <w:p>
+          <w:pPr>
+            <w:rPr>
+              <w:b/>
+              <w:bCs/>
+              <w:noProof/>
+            </w:rPr>
+          </w:pPr>
+          <w:r>
+            <w:rPr>
+              <w:b/>
+              <w:bCs/>
+              <w:noProof/>
+            </w:rPr>
+            <w:fldChar w:fldCharType="end"/>
+          </w:r>
+        </w:p>
+      </w:sdtContent>
+    </w:sdt>
+    <w:p>
+      <w:pPr>
+        <w:rPr>
+          <w:b/>
+          <w:bCs/>
+          <w:noProof/>
+        </w:rPr>
+      </w:pPr>
+    </w:p>
+    <w:p>
+      <w:pPr>
+        <w:rPr>
+          <w:b/>
+          <w:bCs/>
+          <w:noProof/>
+        </w:rPr>
+      </w:pPr>
+    </w:p>
+    <w:p>
+      <w:pPr>
+        <w:rPr>
+          <w:b/>
+          <w:bCs/>
+          <w:noProof/>
+        </w:rPr>
+      </w:pPr>
+    </w:p>
+    <w:p>
+      <w:pPr>
+        <w:rPr>
+          <w:b/>
+          <w:bCs/>
+          <w:noProof/>
+        </w:rPr>
+      </w:pPr>
+    </w:p>
+    <w:p>
+      <w:pPr>
+        <w:rPr>
+          <w:b/>
+          <w:bCs/>
+          <w:noProof/>
+        </w:rPr>
+      </w:pPr>
+    </w:p>
+    <w:p>
+      <w:pPr>
+        <w:rPr>
+          <w:b/>
+          <w:bCs/>
+          <w:noProof/>
+        </w:rPr>
+      </w:pPr>
+    </w:p>
+    <w:p>
+      <w:pPr>
+        <w:rPr>
+          <w:b/>
+          <w:bCs/>
+          <w:noProof/>
+        </w:rPr>
+      </w:pPr>
+    </w:p>
+    <w:p>
+      <w:pPr>
+        <w:rPr>
+          <w:b/>
+          <w:bCs/>
+          <w:noProof/>
+        </w:rPr>
+      </w:pPr>
+    </w:p>
+    <w:p>
+      <w:pPr>
+        <w:rPr>
+          <w:b/>
+          <w:bCs/>
+          <w:noProof/>
+        </w:rPr>
+      </w:pPr>
+    </w:p>
+    <w:p>
+      <w:pPr>
+        <w:rPr>
+          <w:b/>
+          <w:bCs/>
+          <w:noProof/>
+        </w:rPr>
+      </w:pPr>
+    </w:p>
+    <w:p>
+      <w:pPr>
+        <w:rPr>
+          <w:b/>
+          <w:bCs/>
+          <w:noProof/>
+        </w:rPr>
+      </w:pPr>
+    </w:p>
+    <w:p>
+      <w:pPr>
+        <w:rPr>
+          <w:b/>
+          <w:bCs/>
+          <w:noProof/>
+        </w:rPr>
+      </w:pPr>
+    </w:p>
+    <w:p>
+      <w:pPr>
+        <w:rPr>
+          <w:b/>
+          <w:bCs/>
+          <w:noProof/>
+        </w:rPr>
+      </w:pPr>
+    </w:p>
+    <w:p>
+      <w:pPr>
+        <w:rPr>
+          <w:b/>
+          <w:bCs/>
+          <w:noProof/>
+        </w:rPr>
+      </w:pPr>
+    </w:p>
+    <w:p>
+      <w:pPr>
+        <w:rPr>
+          <w:b/>
+          <w:bCs/>
+          <w:noProof/>
+        </w:rPr>
+      </w:pPr>
+    </w:p>
+    <w:p/>
     <w:p>
       <w:pPr>
         <w:pStyle w:val="Heading1"/>
-      </w:pPr>
-      <w:r>
-        <w:t>Work Breakdown Agreement:</w:t>
-      </w:r>
+        <w:jc w:val="center"/>
+        <w:rPr>
+          <w:b/>
+          <w:bCs/>
+        </w:rPr>
+      </w:pPr>
+      <w:bookmarkStart w:id="0" w:name="_Toc41328928"/>
+      <w:r>
+        <w:rPr>
+          <w:b/>
+          <w:bCs/>
+        </w:rPr>
+        <w:lastRenderedPageBreak/>
+        <w:t>Work Breakdown Agreement</w:t>
+      </w:r>
+      <w:bookmarkEnd w:id="0"/>
     </w:p>
     <w:p/>
     <w:p>
@@ -48,12 +1163,13 @@
     </w:p>
     <w:p>
       <w:pPr>
-        <w:spacing w:after="0"/>
-        <w:rPr>
-          <w:b/>
-          <w:bCs/>
-        </w:rPr>
-      </w:pPr>
+        <w:pStyle w:val="Heading2"/>
+        <w:rPr>
+          <w:b/>
+          <w:bCs/>
+        </w:rPr>
+      </w:pPr>
+      <w:bookmarkStart w:id="1" w:name="_Toc41328929"/>
       <w:r>
         <w:rPr>
           <w:b/>
@@ -61,6 +1177,25 @@
         </w:rPr>
         <w:t>Deliverables</w:t>
       </w:r>
+      <w:bookmarkEnd w:id="1"/>
+    </w:p>
+    <w:p>
+      <w:pPr>
+        <w:pStyle w:val="Heading3"/>
+        <w:rPr>
+          <w:b/>
+          <w:bCs/>
+        </w:rPr>
+      </w:pPr>
+      <w:bookmarkStart w:id="2" w:name="_Toc41328930"/>
+      <w:r>
+        <w:rPr>
+          <w:b/>
+          <w:bCs/>
+        </w:rPr>
+        <w:t>Assignment 1</w:t>
+      </w:r>
+      <w:bookmarkEnd w:id="2"/>
     </w:p>
     <w:p>
       <w:pPr>
@@ -104,6 +1239,31 @@
     </w:p>
     <w:p>
       <w:pPr>
+        <w:pStyle w:val="Heading3"/>
+        <w:rPr>
+          <w:b/>
+          <w:bCs/>
+        </w:rPr>
+      </w:pPr>
+      <w:bookmarkStart w:id="3" w:name="_Toc41328931"/>
+      <w:r>
+        <w:rPr>
+          <w:b/>
+          <w:bCs/>
+        </w:rPr>
+        <w:t xml:space="preserve">Assignment </w:t>
+      </w:r>
+      <w:r>
+        <w:rPr>
+          <w:b/>
+          <w:bCs/>
+        </w:rPr>
+        <w:t>2</w:t>
+      </w:r>
+      <w:bookmarkEnd w:id="3"/>
+    </w:p>
+    <w:p>
+      <w:pPr>
         <w:spacing w:after="0"/>
       </w:pPr>
       <w:r>
@@ -155,17 +1315,111 @@
     </w:p>
     <w:p>
       <w:pPr>
-        <w:spacing w:after="0"/>
-      </w:pPr>
-    </w:p>
-    <w:p>
-      <w:pPr>
-        <w:spacing w:after="0"/>
-        <w:rPr>
-          <w:b/>
-          <w:bCs/>
-        </w:rPr>
-      </w:pPr>
+        <w:pStyle w:val="Heading3"/>
+        <w:rPr>
+          <w:b/>
+          <w:bCs/>
+        </w:rPr>
+      </w:pPr>
+      <w:bookmarkStart w:id="4" w:name="_Toc41328932"/>
+      <w:r>
+        <w:rPr>
+          <w:b/>
+          <w:bCs/>
+        </w:rPr>
+        <w:t xml:space="preserve">Assignment </w:t>
+      </w:r>
+      <w:r>
+        <w:rPr>
+          <w:b/>
+          <w:bCs/>
+        </w:rPr>
+        <w:t>3</w:t>
+      </w:r>
+      <w:bookmarkEnd w:id="4"/>
+    </w:p>
+    <w:p>
+      <w:pPr>
+        <w:spacing w:after="0"/>
+      </w:pPr>
+      <w:r>
+        <w:t>- Updating UML Class Diagrams (Due: Friday 12</w:t>
+      </w:r>
+      <w:r>
+        <w:rPr>
+          <w:vertAlign w:val="superscript"/>
+        </w:rPr>
+        <w:t>th</w:t>
+      </w:r>
+      <w:r>
+        <w:t xml:space="preserve"> June 11:55 pm)</w:t>
+      </w:r>
+    </w:p>
+    <w:p>
+      <w:pPr>
+        <w:spacing w:after="0"/>
+      </w:pPr>
+      <w:r>
+        <w:t>- Updating Design Rationale (Due: Friday 12</w:t>
+      </w:r>
+      <w:r>
+        <w:rPr>
+          <w:vertAlign w:val="superscript"/>
+        </w:rPr>
+        <w:t>th</w:t>
+      </w:r>
+      <w:r>
+        <w:t xml:space="preserve"> June 11:55 pm)</w:t>
+      </w:r>
+    </w:p>
+    <w:p>
+      <w:pPr>
+        <w:spacing w:after="0"/>
+      </w:pPr>
+      <w:r>
+        <w:t>- Implementation of new features (Due: Friday 12</w:t>
+      </w:r>
+      <w:r>
+        <w:rPr>
+          <w:vertAlign w:val="superscript"/>
+        </w:rPr>
+        <w:t>th</w:t>
+      </w:r>
+      <w:r>
+        <w:t xml:space="preserve"> June 11:55 pm)</w:t>
+      </w:r>
+    </w:p>
+    <w:p>
+      <w:pPr>
+        <w:spacing w:after="0"/>
+      </w:pPr>
+      <w:r>
+        <w:t>- UML Interaction Diagrams (Due: Friday 12</w:t>
+      </w:r>
+      <w:r>
+        <w:rPr>
+          <w:vertAlign w:val="superscript"/>
+        </w:rPr>
+        <w:t>th</w:t>
+      </w:r>
+      <w:r>
+        <w:t xml:space="preserve"> June 11:55 pm)</w:t>
+      </w:r>
+    </w:p>
+    <w:p>
+      <w:pPr>
+        <w:spacing w:after="0"/>
+      </w:pPr>
+    </w:p>
+    <w:p>
+      <w:pPr>
+        <w:pStyle w:val="Heading2"/>
+        <w:rPr>
+          <w:b/>
+          <w:bCs/>
+        </w:rPr>
+      </w:pPr>
+      <w:bookmarkStart w:id="5" w:name="_Toc41328933"/>
       <w:r>
         <w:rPr>
           <w:b/>
@@ -173,6 +1427,25 @@
         </w:rPr>
         <w:t>Responsible for each deliverable</w:t>
       </w:r>
+      <w:bookmarkEnd w:id="5"/>
+    </w:p>
+    <w:p>
+      <w:pPr>
+        <w:pStyle w:val="Heading3"/>
+        <w:rPr>
+          <w:b/>
+          <w:bCs/>
+        </w:rPr>
+      </w:pPr>
+      <w:bookmarkStart w:id="6" w:name="_Toc41328934"/>
+      <w:r>
+        <w:rPr>
+          <w:b/>
+          <w:bCs/>
+        </w:rPr>
+        <w:t>Assignment 1</w:t>
+      </w:r>
+      <w:bookmarkEnd w:id="6"/>
     </w:p>
     <w:p>
       <w:pPr>
@@ -258,6 +1531,31 @@
     </w:p>
     <w:p>
       <w:pPr>
+        <w:pStyle w:val="Heading3"/>
+        <w:rPr>
+          <w:b/>
+          <w:bCs/>
+        </w:rPr>
+      </w:pPr>
+      <w:bookmarkStart w:id="7" w:name="_Toc41328935"/>
+      <w:r>
+        <w:rPr>
+          <w:b/>
+          <w:bCs/>
+        </w:rPr>
+        <w:t xml:space="preserve">Assignment </w:t>
+      </w:r>
+      <w:r>
+        <w:rPr>
+          <w:b/>
+          <w:bCs/>
+        </w:rPr>
+        <w:t>2</w:t>
+      </w:r>
+      <w:bookmarkEnd w:id="7"/>
+    </w:p>
+    <w:p>
+      <w:pPr>
         <w:spacing w:after="0"/>
       </w:pPr>
       <w:r>
@@ -342,6 +1640,7 @@
         <w:spacing w:after="0"/>
       </w:pPr>
       <w:r>
+        <w:lastRenderedPageBreak/>
         <w:t>Joseph – Crop</w:t>
       </w:r>
     </w:p>
@@ -402,12 +1701,171 @@
     </w:p>
     <w:p>
       <w:pPr>
-        <w:spacing w:after="0"/>
-        <w:rPr>
-          <w:b/>
-          <w:bCs/>
-        </w:rPr>
-      </w:pPr>
+        <w:pStyle w:val="Heading3"/>
+        <w:rPr>
+          <w:b/>
+          <w:bCs/>
+        </w:rPr>
+      </w:pPr>
+      <w:bookmarkStart w:id="8" w:name="_Toc41328936"/>
+      <w:r>
+        <w:rPr>
+          <w:b/>
+          <w:bCs/>
+        </w:rPr>
+        <w:t>Assignment 3</w:t>
+      </w:r>
+      <w:bookmarkEnd w:id="8"/>
+    </w:p>
+    <w:p>
+      <w:pPr>
+        <w:spacing w:after="0"/>
+      </w:pPr>
+      <w:r>
+        <w:rPr>
+          <w:u w:val="single"/>
+        </w:rPr>
+        <w:t>Updating UML Class Diagrams</w:t>
+      </w:r>
+    </w:p>
+    <w:p>
+      <w:pPr>
+        <w:spacing w:after="0"/>
+      </w:pPr>
+      <w:r>
+        <w:t xml:space="preserve">Arshia – </w:t>
+      </w:r>
+    </w:p>
+    <w:p>
+      <w:pPr>
+        <w:spacing w:after="0"/>
+      </w:pPr>
+      <w:r>
+        <w:t xml:space="preserve">Joseph – </w:t>
+      </w:r>
+    </w:p>
+    <w:p>
+      <w:pPr>
+        <w:spacing w:after="0"/>
+      </w:pPr>
+    </w:p>
+    <w:p>
+      <w:pPr>
+        <w:spacing w:after="0"/>
+        <w:rPr>
+          <w:u w:val="single"/>
+        </w:rPr>
+      </w:pPr>
+      <w:r>
+        <w:rPr>
+          <w:u w:val="single"/>
+        </w:rPr>
+        <w:t>Updating Design Rationale</w:t>
+      </w:r>
+    </w:p>
+    <w:p>
+      <w:pPr>
+        <w:spacing w:after="0"/>
+      </w:pPr>
+      <w:r>
+        <w:t xml:space="preserve">Arshia – </w:t>
+      </w:r>
+    </w:p>
+    <w:p>
+      <w:pPr>
+        <w:spacing w:after="0"/>
+      </w:pPr>
+      <w:r>
+        <w:t xml:space="preserve">Joseph – </w:t>
+      </w:r>
+    </w:p>
+    <w:p>
+      <w:pPr>
+        <w:spacing w:after="0"/>
+      </w:pPr>
+    </w:p>
+    <w:p>
+      <w:pPr>
+        <w:spacing w:after="0"/>
+        <w:rPr>
+          <w:u w:val="single"/>
+        </w:rPr>
+      </w:pPr>
+      <w:r>
+        <w:rPr>
+          <w:u w:val="single"/>
+        </w:rPr>
+        <w:t>Implementation of new features</w:t>
+      </w:r>
+    </w:p>
+    <w:p>
+      <w:pPr>
+        <w:spacing w:after="0"/>
+      </w:pPr>
+      <w:r>
+        <w:t xml:space="preserve">Arshia – </w:t>
+      </w:r>
+    </w:p>
+    <w:p>
+      <w:pPr>
+        <w:spacing w:after="0"/>
+      </w:pPr>
+      <w:r>
+        <w:t xml:space="preserve">Joseph – </w:t>
+      </w:r>
+    </w:p>
+    <w:p>
+      <w:pPr>
+        <w:spacing w:after="0"/>
+      </w:pPr>
+    </w:p>
+    <w:p>
+      <w:pPr>
+        <w:spacing w:after="0"/>
+        <w:rPr>
+          <w:u w:val="single"/>
+        </w:rPr>
+      </w:pPr>
+      <w:r>
+        <w:rPr>
+          <w:u w:val="single"/>
+        </w:rPr>
+        <w:t>UML Interaction Diagrams</w:t>
+      </w:r>
+    </w:p>
+    <w:p>
+      <w:pPr>
+        <w:spacing w:after="0"/>
+      </w:pPr>
+      <w:r>
+        <w:t xml:space="preserve">Arshia – </w:t>
+      </w:r>
+    </w:p>
+    <w:p>
+      <w:pPr>
+        <w:spacing w:after="0"/>
+      </w:pPr>
+      <w:r>
+        <w:t xml:space="preserve">Joseph – </w:t>
+      </w:r>
+    </w:p>
+    <w:p>
+      <w:pPr>
+        <w:spacing w:after="0"/>
+        <w:rPr>
+          <w:u w:val="single"/>
+        </w:rPr>
+      </w:pPr>
+    </w:p>
+    <w:p>
+      <w:pPr>
+        <w:pStyle w:val="Heading2"/>
+        <w:rPr>
+          <w:b/>
+          <w:bCs/>
+        </w:rPr>
+      </w:pPr>
+      <w:bookmarkStart w:id="9" w:name="_Toc41328937"/>
       <w:r>
         <w:rPr>
           <w:b/>
@@ -429,6 +1887,25 @@
         </w:rPr>
         <w:t>each deliverable</w:t>
       </w:r>
+      <w:bookmarkEnd w:id="9"/>
+    </w:p>
+    <w:p>
+      <w:pPr>
+        <w:pStyle w:val="Heading3"/>
+        <w:rPr>
+          <w:b/>
+          <w:bCs/>
+        </w:rPr>
+      </w:pPr>
+      <w:bookmarkStart w:id="10" w:name="_Toc41328938"/>
+      <w:r>
+        <w:rPr>
+          <w:b/>
+          <w:bCs/>
+        </w:rPr>
+        <w:t>Assignment 1</w:t>
+      </w:r>
+      <w:bookmarkEnd w:id="10"/>
     </w:p>
     <w:p>
       <w:pPr>
@@ -449,11 +1926,642 @@
         <w:spacing w:after="0"/>
       </w:pPr>
       <w:r>
+        <w:t xml:space="preserve">Arshia – </w:t>
+      </w:r>
+      <w:r>
+        <w:t>Limb, Leg, Arm, Club, Mace and Legend</w:t>
+      </w:r>
+    </w:p>
+    <w:p>
+      <w:pPr>
+        <w:spacing w:after="0"/>
+      </w:pPr>
+      <w:r>
+        <w:t xml:space="preserve">Joseph – </w:t>
+      </w:r>
+      <w:r>
+        <w:t>Farmer, UnripeCrop, RipeCrop, Food, all new Behaviour classes, all new Action classes and all pre-existing game classes and engine classes</w:t>
+      </w:r>
+    </w:p>
+    <w:p>
+      <w:pPr>
+        <w:spacing w:after="0"/>
+        <w:rPr>
+          <w:b/>
+          <w:bCs/>
+          <w:i/>
+          <w:iCs/>
+        </w:rPr>
+      </w:pPr>
+      <w:r>
+        <w:rPr>
+          <w:b/>
+          <w:bCs/>
+          <w:i/>
+          <w:iCs/>
+        </w:rPr>
+        <w:t>*Review and testing for this deliverable needs to be completed by Sunday 10</w:t>
+      </w:r>
+      <w:r>
+        <w:rPr>
+          <w:b/>
+          <w:bCs/>
+          <w:i/>
+          <w:iCs/>
+          <w:vertAlign w:val="superscript"/>
+        </w:rPr>
+        <w:t>th</w:t>
+      </w:r>
+      <w:r>
+        <w:rPr>
+          <w:b/>
+          <w:bCs/>
+          <w:i/>
+          <w:iCs/>
+        </w:rPr>
+        <w:t xml:space="preserve"> May 4:00 pm*</w:t>
+      </w:r>
+    </w:p>
+    <w:p>
+      <w:pPr>
+        <w:spacing w:after="0"/>
+      </w:pPr>
+    </w:p>
+    <w:p>
+      <w:pPr>
+        <w:spacing w:after="0"/>
+        <w:rPr>
+          <w:u w:val="single"/>
+        </w:rPr>
+      </w:pPr>
+      <w:r>
+        <w:rPr>
+          <w:u w:val="single"/>
+        </w:rPr>
+        <w:t>Design Rationale</w:t>
+      </w:r>
+    </w:p>
+    <w:p>
+      <w:pPr>
+        <w:spacing w:after="0"/>
+      </w:pPr>
+      <w:r>
+        <w:t>Arshia – Section: “Farmers and food”</w:t>
+      </w:r>
+    </w:p>
+    <w:p>
+      <w:pPr>
+        <w:spacing w:after="0"/>
+      </w:pPr>
+      <w:r>
+        <w:t>Joseph – Section: “Beating up the Zombies”</w:t>
+      </w:r>
+      <w:r>
+        <w:t xml:space="preserve"> &amp; “Rising from the Dead”</w:t>
+      </w:r>
+    </w:p>
+    <w:p>
+      <w:pPr>
+        <w:spacing w:after="0"/>
+        <w:rPr>
+          <w:b/>
+          <w:bCs/>
+          <w:i/>
+          <w:iCs/>
+        </w:rPr>
+      </w:pPr>
+      <w:r>
+        <w:rPr>
+          <w:b/>
+          <w:bCs/>
+          <w:i/>
+          <w:iCs/>
+        </w:rPr>
+        <w:t>*Review and testing for this deliverable needs to be completed by Sunday 10</w:t>
+      </w:r>
+      <w:r>
+        <w:rPr>
+          <w:b/>
+          <w:bCs/>
+          <w:i/>
+          <w:iCs/>
+          <w:vertAlign w:val="superscript"/>
+        </w:rPr>
+        <w:t>th</w:t>
+      </w:r>
+      <w:r>
+        <w:rPr>
+          <w:b/>
+          <w:bCs/>
+          <w:i/>
+          <w:iCs/>
+        </w:rPr>
+        <w:t xml:space="preserve"> May 4:00 pm*</w:t>
+      </w:r>
+    </w:p>
+    <w:p>
+      <w:pPr>
+        <w:spacing w:after="0"/>
+      </w:pPr>
+    </w:p>
+    <w:p>
+      <w:pPr>
+        <w:pStyle w:val="Heading3"/>
+        <w:rPr>
+          <w:b/>
+          <w:bCs/>
+        </w:rPr>
+      </w:pPr>
+      <w:bookmarkStart w:id="11" w:name="_Toc41328939"/>
+      <w:r>
+        <w:rPr>
+          <w:b/>
+          <w:bCs/>
+        </w:rPr>
+        <w:t>Assignment 2</w:t>
+      </w:r>
+      <w:bookmarkEnd w:id="11"/>
+    </w:p>
+    <w:p>
+      <w:pPr>
+        <w:spacing w:after="0"/>
+      </w:pPr>
+      <w:r>
+        <w:rPr>
+          <w:u w:val="single"/>
+        </w:rPr>
+        <w:t>Updating Design Rationale</w:t>
+      </w:r>
+    </w:p>
+    <w:p>
+      <w:pPr>
+        <w:spacing w:after="0"/>
+      </w:pPr>
+      <w:r>
+        <w:t xml:space="preserve">Arshia – </w:t>
+      </w:r>
+      <w:r>
+        <w:t>HarvestAction, EatFoodAction &amp; Crop classes</w:t>
+      </w:r>
+    </w:p>
+    <w:p>
+      <w:pPr>
+        <w:spacing w:after="0"/>
+      </w:pPr>
+      <w:r>
+        <w:t>ActorInterface methods – harvester(), personThatEatFood(), asPlayer(Actor a), getUnripeCrop(List&lt;Item&gt; itemList) &amp; getRipeCrop(List&lt;Item&gt; itemList)</w:t>
+      </w:r>
+    </w:p>
+    <w:p>
+      <w:pPr>
+        <w:spacing w:after="0"/>
+      </w:pPr>
+    </w:p>
+    <w:p>
+      <w:pPr>
+        <w:spacing w:after="0"/>
+      </w:pPr>
+      <w:r>
+        <w:t xml:space="preserve">Joseph </w:t>
+      </w:r>
+      <w:r>
+        <w:t>–</w:t>
+      </w:r>
+      <w:r>
+        <w:t xml:space="preserve"> </w:t>
+      </w:r>
+      <w:r>
+        <w:t>Zombie, HuntBehaviour, WanderBehaviour, ZombieActor, PickUpBehaviour, Leg, Arm, CraftAction, DropAction, DropBehaviour, ZombieExpressionBehaviour &amp; ZombieExpressionAction classes</w:t>
+      </w:r>
+    </w:p>
+    <w:p>
+      <w:pPr>
+        <w:spacing w:after="0"/>
+      </w:pPr>
+      <w:r>
         <w:lastRenderedPageBreak/>
+        <w:t>ActorInterface methods – getNumArm(), getNumLeg(), getNumTurn(), crafter() &amp; AllowableActions(GameMap map)</w:t>
+      </w:r>
+    </w:p>
+    <w:p>
+      <w:pPr>
+        <w:spacing w:after="0"/>
+        <w:rPr>
+          <w:b/>
+          <w:bCs/>
+          <w:i/>
+          <w:iCs/>
+        </w:rPr>
+      </w:pPr>
+      <w:r>
+        <w:rPr>
+          <w:b/>
+          <w:bCs/>
+          <w:i/>
+          <w:iCs/>
+        </w:rPr>
+        <w:t xml:space="preserve">*Review and testing for this deliverable needs to be completed by </w:t>
+      </w:r>
+      <w:r>
+        <w:rPr>
+          <w:b/>
+          <w:bCs/>
+          <w:i/>
+          <w:iCs/>
+        </w:rPr>
+        <w:t>Friday</w:t>
+      </w:r>
+      <w:r>
+        <w:rPr>
+          <w:b/>
+          <w:bCs/>
+          <w:i/>
+          <w:iCs/>
+        </w:rPr>
+        <w:t xml:space="preserve"> </w:t>
+      </w:r>
+      <w:r>
+        <w:rPr>
+          <w:b/>
+          <w:bCs/>
+          <w:i/>
+          <w:iCs/>
+        </w:rPr>
+        <w:t>22</w:t>
+      </w:r>
+      <w:r>
+        <w:rPr>
+          <w:b/>
+          <w:bCs/>
+          <w:i/>
+          <w:iCs/>
+          <w:vertAlign w:val="superscript"/>
+        </w:rPr>
+        <w:t>nd</w:t>
+      </w:r>
+      <w:r>
+        <w:rPr>
+          <w:b/>
+          <w:bCs/>
+          <w:i/>
+          <w:iCs/>
+        </w:rPr>
+        <w:t xml:space="preserve"> </w:t>
+      </w:r>
+      <w:r>
+        <w:rPr>
+          <w:b/>
+          <w:bCs/>
+          <w:i/>
+          <w:iCs/>
+        </w:rPr>
+        <w:t xml:space="preserve">May </w:t>
+      </w:r>
+      <w:r>
+        <w:rPr>
+          <w:b/>
+          <w:bCs/>
+          <w:i/>
+          <w:iCs/>
+        </w:rPr>
+        <w:t>10:55</w:t>
+      </w:r>
+      <w:r>
+        <w:rPr>
+          <w:b/>
+          <w:bCs/>
+          <w:i/>
+          <w:iCs/>
+        </w:rPr>
+        <w:t xml:space="preserve"> pm*</w:t>
+      </w:r>
+    </w:p>
+    <w:p>
+      <w:pPr>
+        <w:spacing w:after="0"/>
+      </w:pPr>
+    </w:p>
+    <w:p>
+      <w:pPr>
+        <w:spacing w:after="0"/>
+        <w:rPr>
+          <w:u w:val="single"/>
+        </w:rPr>
+      </w:pPr>
+      <w:r>
+        <w:rPr>
+          <w:u w:val="single"/>
+        </w:rPr>
+        <w:t>Updating Class Diagrams</w:t>
+      </w:r>
+    </w:p>
+    <w:p>
+      <w:pPr>
+        <w:spacing w:after="0"/>
+      </w:pPr>
+      <w:r>
         <w:t xml:space="preserve">Arshia – </w:t>
       </w:r>
       <w:r>
-        <w:t>Limb, Leg, Arm, Club, Mace and Legend</w:t>
+        <w:t xml:space="preserve">Crop </w:t>
+      </w:r>
+    </w:p>
+    <w:p>
+      <w:pPr>
+        <w:spacing w:after="0"/>
+      </w:pPr>
+      <w:r>
+        <w:t xml:space="preserve">Joseph </w:t>
+      </w:r>
+      <w:r>
+        <w:t>–</w:t>
+      </w:r>
+      <w:r>
+        <w:t xml:space="preserve"> </w:t>
+      </w:r>
+      <w:r>
+        <w:t>DropBehaviour, ZombieExpressionBehaviour, ZombieExpressionAction classes &amp; Limb interface.</w:t>
+      </w:r>
+    </w:p>
+    <w:p>
+      <w:pPr>
+        <w:spacing w:after="0"/>
+        <w:rPr>
+          <w:b/>
+          <w:bCs/>
+          <w:i/>
+          <w:iCs/>
+        </w:rPr>
+      </w:pPr>
+      <w:r>
+        <w:rPr>
+          <w:b/>
+          <w:bCs/>
+          <w:i/>
+          <w:iCs/>
+        </w:rPr>
+        <w:t xml:space="preserve">*Review and testing for this deliverable needs to be completed by </w:t>
+      </w:r>
+      <w:r>
+        <w:rPr>
+          <w:b/>
+          <w:bCs/>
+          <w:i/>
+          <w:iCs/>
+        </w:rPr>
+        <w:t>Friday</w:t>
+      </w:r>
+      <w:r>
+        <w:rPr>
+          <w:b/>
+          <w:bCs/>
+          <w:i/>
+          <w:iCs/>
+        </w:rPr>
+        <w:t xml:space="preserve"> </w:t>
+      </w:r>
+      <w:r>
+        <w:rPr>
+          <w:b/>
+          <w:bCs/>
+          <w:i/>
+          <w:iCs/>
+        </w:rPr>
+        <w:t>22</w:t>
+      </w:r>
+      <w:r>
+        <w:rPr>
+          <w:b/>
+          <w:bCs/>
+          <w:i/>
+          <w:iCs/>
+          <w:vertAlign w:val="superscript"/>
+        </w:rPr>
+        <w:t>nd</w:t>
+      </w:r>
+      <w:r>
+        <w:rPr>
+          <w:b/>
+          <w:bCs/>
+          <w:i/>
+          <w:iCs/>
+        </w:rPr>
+        <w:t xml:space="preserve"> </w:t>
+      </w:r>
+      <w:r>
+        <w:rPr>
+          <w:b/>
+          <w:bCs/>
+          <w:i/>
+          <w:iCs/>
+        </w:rPr>
+        <w:t xml:space="preserve">May </w:t>
+      </w:r>
+      <w:r>
+        <w:rPr>
+          <w:b/>
+          <w:bCs/>
+          <w:i/>
+          <w:iCs/>
+        </w:rPr>
+        <w:t>10:55</w:t>
+      </w:r>
+      <w:r>
+        <w:rPr>
+          <w:b/>
+          <w:bCs/>
+          <w:i/>
+          <w:iCs/>
+        </w:rPr>
+        <w:t xml:space="preserve"> pm*</w:t>
+      </w:r>
+    </w:p>
+    <w:p>
+      <w:pPr>
+        <w:spacing w:after="0"/>
+      </w:pPr>
+    </w:p>
+    <w:p>
+      <w:pPr>
+        <w:spacing w:after="0"/>
+      </w:pPr>
+      <w:r>
+        <w:rPr>
+          <w:u w:val="single"/>
+        </w:rPr>
+        <w:t>Implementation of new features</w:t>
+      </w:r>
+    </w:p>
+    <w:p>
+      <w:pPr>
+        <w:spacing w:after="0"/>
+      </w:pPr>
+      <w:r>
+        <w:t>Arshia – Limb, Leg, Arm, Club, Mace, CraftAction, PickUpBehaviour, DropBehaviour, ZombieExpressionBehaviour, ZombieExpressionAction and PortableItemZombie</w:t>
+      </w:r>
+    </w:p>
+    <w:p>
+      <w:pPr>
+        <w:spacing w:after="0"/>
+      </w:pPr>
+      <w:r>
+        <w:t>Joseph – Farmer, Food, Crop, HarvestAction, HarvestBehaviour, EatFoodBehaviour, EatFoodAction, FertilizeBehaviour, FertilizeAction, SowBehaviour, SowAction</w:t>
+      </w:r>
+    </w:p>
+    <w:p>
+      <w:pPr>
+        <w:spacing w:after="0"/>
+        <w:rPr>
+          <w:b/>
+          <w:bCs/>
+          <w:i/>
+          <w:iCs/>
+        </w:rPr>
+      </w:pPr>
+      <w:r>
+        <w:rPr>
+          <w:b/>
+          <w:bCs/>
+          <w:i/>
+          <w:iCs/>
+        </w:rPr>
+        <w:t xml:space="preserve">*Review and testing for this deliverable needs to be completed by </w:t>
+      </w:r>
+      <w:r>
+        <w:rPr>
+          <w:b/>
+          <w:bCs/>
+          <w:i/>
+          <w:iCs/>
+        </w:rPr>
+        <w:t>Friday</w:t>
+      </w:r>
+      <w:r>
+        <w:rPr>
+          <w:b/>
+          <w:bCs/>
+          <w:i/>
+          <w:iCs/>
+        </w:rPr>
+        <w:t xml:space="preserve"> </w:t>
+      </w:r>
+      <w:r>
+        <w:rPr>
+          <w:b/>
+          <w:bCs/>
+          <w:i/>
+          <w:iCs/>
+        </w:rPr>
+        <w:t>22</w:t>
+      </w:r>
+      <w:r>
+        <w:rPr>
+          <w:b/>
+          <w:bCs/>
+          <w:i/>
+          <w:iCs/>
+          <w:vertAlign w:val="superscript"/>
+        </w:rPr>
+        <w:t>nd</w:t>
+      </w:r>
+      <w:r>
+        <w:rPr>
+          <w:b/>
+          <w:bCs/>
+          <w:i/>
+          <w:iCs/>
+        </w:rPr>
+        <w:t xml:space="preserve"> </w:t>
+      </w:r>
+      <w:r>
+        <w:rPr>
+          <w:b/>
+          <w:bCs/>
+          <w:i/>
+          <w:iCs/>
+        </w:rPr>
+        <w:t xml:space="preserve">May </w:t>
+      </w:r>
+      <w:r>
+        <w:rPr>
+          <w:b/>
+          <w:bCs/>
+          <w:i/>
+          <w:iCs/>
+        </w:rPr>
+        <w:t>1</w:t>
+      </w:r>
+      <w:r>
+        <w:rPr>
+          <w:b/>
+          <w:bCs/>
+          <w:i/>
+          <w:iCs/>
+        </w:rPr>
+        <w:t>0</w:t>
+      </w:r>
+      <w:r>
+        <w:rPr>
+          <w:b/>
+          <w:bCs/>
+          <w:i/>
+          <w:iCs/>
+        </w:rPr>
+        <w:t>:55</w:t>
+      </w:r>
+      <w:r>
+        <w:rPr>
+          <w:b/>
+          <w:bCs/>
+          <w:i/>
+          <w:iCs/>
+        </w:rPr>
+        <w:t xml:space="preserve"> pm*</w:t>
+      </w:r>
+    </w:p>
+    <w:p>
+      <w:pPr>
+        <w:spacing w:after="0"/>
+      </w:pPr>
+    </w:p>
+    <w:p>
+      <w:pPr>
+        <w:pStyle w:val="Heading3"/>
+        <w:rPr>
+          <w:b/>
+          <w:bCs/>
+        </w:rPr>
+      </w:pPr>
+      <w:bookmarkStart w:id="12" w:name="_Toc41328940"/>
+      <w:r>
+        <w:rPr>
+          <w:b/>
+          <w:bCs/>
+        </w:rPr>
+        <w:t>Assignment 3</w:t>
+      </w:r>
+      <w:bookmarkEnd w:id="12"/>
+    </w:p>
+    <w:p>
+      <w:pPr>
+        <w:spacing w:after="0"/>
+        <w:rPr>
+          <w:u w:val="single"/>
+        </w:rPr>
+      </w:pPr>
+      <w:r>
+        <w:rPr>
+          <w:u w:val="single"/>
+        </w:rPr>
+        <w:t>Updating Class Diagrams</w:t>
+      </w:r>
+    </w:p>
+    <w:p>
+      <w:pPr>
+        <w:spacing w:after="0"/>
+      </w:pPr>
+      <w:r>
+        <w:t xml:space="preserve">Arshia – </w:t>
       </w:r>
     </w:p>
     <w:p>
@@ -463,28 +2571,52 @@
       <w:r>
         <w:t xml:space="preserve">Joseph – </w:t>
       </w:r>
-      <w:r>
-        <w:t>Farmer, UnripeCrop, RipeCrop, Food, all new Behaviour classes, all new Action classes and all pre-existing game classes and engine classes</w:t>
-      </w:r>
-    </w:p>
-    <w:p>
-      <w:pPr>
-        <w:spacing w:after="0"/>
-        <w:rPr>
-          <w:b/>
-          <w:bCs/>
-          <w:i/>
-          <w:iCs/>
-        </w:rPr>
-      </w:pPr>
-      <w:r>
-        <w:rPr>
-          <w:b/>
-          <w:bCs/>
-          <w:i/>
-          <w:iCs/>
-        </w:rPr>
-        <w:t>*Review and testing for this deliverable needs to be completed by Sunday 10</w:t>
+    </w:p>
+    <w:p>
+      <w:pPr>
+        <w:spacing w:after="0"/>
+        <w:rPr>
+          <w:b/>
+          <w:bCs/>
+          <w:i/>
+          <w:iCs/>
+        </w:rPr>
+      </w:pPr>
+      <w:r>
+        <w:rPr>
+          <w:b/>
+          <w:bCs/>
+          <w:i/>
+          <w:iCs/>
+        </w:rPr>
+        <w:t xml:space="preserve">*Review and testing for this deliverable needs to be completed by </w:t>
+      </w:r>
+      <w:r>
+        <w:rPr>
+          <w:b/>
+          <w:bCs/>
+          <w:i/>
+          <w:iCs/>
+        </w:rPr>
+        <w:t>Friday</w:t>
+      </w:r>
+      <w:r>
+        <w:rPr>
+          <w:b/>
+          <w:bCs/>
+          <w:i/>
+          <w:iCs/>
+        </w:rPr>
+        <w:t xml:space="preserve"> </w:t>
+      </w:r>
+      <w:r>
+        <w:rPr>
+          <w:b/>
+          <w:bCs/>
+          <w:i/>
+          <w:iCs/>
+        </w:rPr>
+        <w:t>5</w:t>
       </w:r>
       <w:r>
         <w:rPr>
@@ -503,7 +2635,52 @@
           <w:i/>
           <w:iCs/>
         </w:rPr>
-        <w:t xml:space="preserve"> May 4:00 pm*</w:t>
+        <w:t xml:space="preserve"> June</w:t>
+      </w:r>
+      <w:r>
+        <w:rPr>
+          <w:b/>
+          <w:bCs/>
+          <w:i/>
+          <w:iCs/>
+        </w:rPr>
+        <w:t xml:space="preserve"> </w:t>
+      </w:r>
+      <w:r>
+        <w:rPr>
+          <w:b/>
+          <w:bCs/>
+          <w:i/>
+          <w:iCs/>
+        </w:rPr>
+        <w:t>1</w:t>
+      </w:r>
+      <w:r>
+        <w:rPr>
+          <w:b/>
+          <w:bCs/>
+          <w:i/>
+          <w:iCs/>
+        </w:rPr>
+        <w:t>1</w:t>
+      </w:r>
+      <w:r>
+        <w:rPr>
+          <w:b/>
+          <w:bCs/>
+          <w:i/>
+          <w:iCs/>
+        </w:rPr>
+        <w:t>:55</w:t>
+      </w:r>
+      <w:r>
+        <w:rPr>
+          <w:b/>
+          <w:bCs/>
+          <w:i/>
+          <w:iCs/>
+        </w:rPr>
+        <w:t xml:space="preserve"> pm*</w:t>
       </w:r>
     </w:p>
     <w:p>
@@ -522,46 +2699,70 @@
         <w:rPr>
           <w:u w:val="single"/>
         </w:rPr>
-        <w:t>Design Rationale</w:t>
-      </w:r>
-    </w:p>
-    <w:p>
-      <w:pPr>
-        <w:spacing w:after="0"/>
-      </w:pPr>
-      <w:r>
-        <w:t>Arshia – Section: “Farmers and food”</w:t>
-      </w:r>
-    </w:p>
-    <w:p>
-      <w:pPr>
-        <w:spacing w:after="0"/>
-      </w:pPr>
-      <w:r>
-        <w:t>Joseph – Section: “Beating up the Zombies”</w:t>
-      </w:r>
-      <w:r>
-        <w:t xml:space="preserve"> &amp; “Rising from the Dead”</w:t>
-      </w:r>
-    </w:p>
-    <w:p>
-      <w:pPr>
-        <w:spacing w:after="0"/>
-        <w:rPr>
-          <w:b/>
-          <w:bCs/>
-          <w:i/>
-          <w:iCs/>
-        </w:rPr>
-      </w:pPr>
-      <w:r>
-        <w:rPr>
-          <w:b/>
-          <w:bCs/>
-          <w:i/>
-          <w:iCs/>
-        </w:rPr>
-        <w:t>*Review and testing for this deliverable needs to be completed by Sunday 10</w:t>
+        <w:t>Updating Design Rationale</w:t>
+      </w:r>
+    </w:p>
+    <w:p>
+      <w:pPr>
+        <w:spacing w:after="0"/>
+      </w:pPr>
+      <w:r>
+        <w:t xml:space="preserve">Arshia – </w:t>
+      </w:r>
+    </w:p>
+    <w:p>
+      <w:pPr>
+        <w:spacing w:after="0"/>
+      </w:pPr>
+      <w:r>
+        <w:t xml:space="preserve">Joseph – </w:t>
+      </w:r>
+    </w:p>
+    <w:p>
+      <w:pPr>
+        <w:spacing w:after="0"/>
+        <w:rPr>
+          <w:b/>
+          <w:bCs/>
+          <w:i/>
+          <w:iCs/>
+        </w:rPr>
+      </w:pPr>
+      <w:r>
+        <w:rPr>
+          <w:b/>
+          <w:bCs/>
+          <w:i/>
+          <w:iCs/>
+        </w:rPr>
+        <w:t xml:space="preserve">*Review and testing for this deliverable needs to be completed by </w:t>
+      </w:r>
+      <w:r>
+        <w:rPr>
+          <w:b/>
+          <w:bCs/>
+          <w:i/>
+          <w:iCs/>
+        </w:rPr>
+        <w:t>Friday</w:t>
+      </w:r>
+      <w:r>
+        <w:rPr>
+          <w:b/>
+          <w:bCs/>
+          <w:i/>
+          <w:iCs/>
+        </w:rPr>
+        <w:t xml:space="preserve"> </w:t>
+      </w:r>
+      <w:r>
+        <w:rPr>
+          <w:b/>
+          <w:bCs/>
+          <w:i/>
+          <w:iCs/>
+        </w:rPr>
+        <w:t>5</w:t>
       </w:r>
       <w:r>
         <w:rPr>
@@ -580,23 +2781,53 @@
           <w:i/>
           <w:iCs/>
         </w:rPr>
-        <w:t xml:space="preserve"> May 4:00 pm*</w:t>
-      </w:r>
-    </w:p>
-    <w:p>
-      <w:pPr>
-        <w:spacing w:after="0"/>
-      </w:pPr>
-    </w:p>
-    <w:p>
-      <w:pPr>
-        <w:spacing w:after="0"/>
-      </w:pPr>
-      <w:r>
+        <w:t xml:space="preserve"> June</w:t>
+      </w:r>
+      <w:r>
+        <w:rPr>
+          <w:b/>
+          <w:bCs/>
+          <w:i/>
+          <w:iCs/>
+        </w:rPr>
+        <w:t xml:space="preserve"> </w:t>
+      </w:r>
+      <w:r>
+        <w:rPr>
+          <w:b/>
+          <w:bCs/>
+          <w:i/>
+          <w:iCs/>
+        </w:rPr>
+        <w:t>11:55</w:t>
+      </w:r>
+      <w:r>
+        <w:rPr>
+          <w:b/>
+          <w:bCs/>
+          <w:i/>
+          <w:iCs/>
+        </w:rPr>
+        <w:t xml:space="preserve"> pm*</w:t>
+      </w:r>
+    </w:p>
+    <w:p>
+      <w:pPr>
+        <w:spacing w:after="0"/>
+      </w:pPr>
+    </w:p>
+    <w:p>
+      <w:pPr>
+        <w:spacing w:after="0"/>
         <w:rPr>
           <w:u w:val="single"/>
         </w:rPr>
-        <w:t>Updating Design Rationale</w:t>
+      </w:pPr>
+      <w:r>
+        <w:rPr>
+          <w:u w:val="single"/>
+        </w:rPr>
+        <w:t>Implementation of new features</w:t>
       </w:r>
     </w:p>
     <w:p>
@@ -606,46 +2837,159 @@
       <w:r>
         <w:t xml:space="preserve">Arshia – </w:t>
       </w:r>
-      <w:r>
-        <w:t>HarvestAction, EatFoodAction &amp; Crop classes</w:t>
-      </w:r>
-    </w:p>
-    <w:p>
-      <w:pPr>
-        <w:spacing w:after="0"/>
-      </w:pPr>
-      <w:r>
-        <w:t>ActorInterface methods – harvester(), personThatEatFood(), asPlayer(Actor a), getUnripeCrop(List&lt;Item&gt; itemList) &amp; getRipeCrop(List&lt;Item&gt; itemList)</w:t>
-      </w:r>
-    </w:p>
-    <w:p>
-      <w:pPr>
-        <w:spacing w:after="0"/>
-      </w:pPr>
-    </w:p>
-    <w:p>
-      <w:pPr>
-        <w:spacing w:after="0"/>
-      </w:pPr>
-      <w:r>
-        <w:t xml:space="preserve">Joseph </w:t>
-      </w:r>
-      <w:r>
-        <w:t>–</w:t>
-      </w:r>
-      <w:r>
+    </w:p>
+    <w:p>
+      <w:pPr>
+        <w:spacing w:after="0"/>
+      </w:pPr>
+      <w:r>
+        <w:t xml:space="preserve">Joseph – </w:t>
+      </w:r>
+    </w:p>
+    <w:p>
+      <w:pPr>
+        <w:spacing w:after="0"/>
+        <w:rPr>
+          <w:b/>
+          <w:bCs/>
+          <w:i/>
+          <w:iCs/>
+        </w:rPr>
+      </w:pPr>
+      <w:r>
+        <w:rPr>
+          <w:b/>
+          <w:bCs/>
+          <w:i/>
+          <w:iCs/>
+        </w:rPr>
+        <w:t xml:space="preserve">*Review and testing for this deliverable needs to be completed by </w:t>
+      </w:r>
+      <w:r>
+        <w:rPr>
+          <w:b/>
+          <w:bCs/>
+          <w:i/>
+          <w:iCs/>
+        </w:rPr>
+        <w:t>Friday</w:t>
+      </w:r>
+      <w:r>
+        <w:rPr>
+          <w:b/>
+          <w:bCs/>
+          <w:i/>
+          <w:iCs/>
+        </w:rPr>
         <w:t xml:space="preserve"> </w:t>
       </w:r>
       <w:r>
-        <w:t>Zombie, HuntBehaviour, WanderBehaviour, ZombieActor, PickUpBehaviour, Leg, Arm, CraftAction, DropAction, DropBehaviour, ZombieExpressionBehaviour &amp; ZombieExpressionAction classes</w:t>
-      </w:r>
-    </w:p>
-    <w:p>
-      <w:pPr>
-        <w:spacing w:after="0"/>
-      </w:pPr>
-      <w:r>
-        <w:t>ActorInterface methods – getNumArm(), getNumLeg(), getNumTurn(), crafter() &amp; AllowableActions(GameMap map)</w:t>
+        <w:rPr>
+          <w:b/>
+          <w:bCs/>
+          <w:i/>
+          <w:iCs/>
+        </w:rPr>
+        <w:t>12</w:t>
+      </w:r>
+      <w:r>
+        <w:rPr>
+          <w:b/>
+          <w:bCs/>
+          <w:i/>
+          <w:iCs/>
+          <w:vertAlign w:val="superscript"/>
+        </w:rPr>
+        <w:t>th</w:t>
+      </w:r>
+      <w:r>
+        <w:rPr>
+          <w:b/>
+          <w:bCs/>
+          <w:i/>
+          <w:iCs/>
+        </w:rPr>
+        <w:t xml:space="preserve"> June</w:t>
+      </w:r>
+      <w:r>
+        <w:rPr>
+          <w:b/>
+          <w:bCs/>
+          <w:i/>
+          <w:iCs/>
+        </w:rPr>
+        <w:t xml:space="preserve"> </w:t>
+      </w:r>
+      <w:r>
+        <w:rPr>
+          <w:b/>
+          <w:bCs/>
+          <w:i/>
+          <w:iCs/>
+        </w:rPr>
+        <w:t>1</w:t>
+      </w:r>
+      <w:r>
+        <w:rPr>
+          <w:b/>
+          <w:bCs/>
+          <w:i/>
+          <w:iCs/>
+        </w:rPr>
+        <w:t>0</w:t>
+      </w:r>
+      <w:r>
+        <w:rPr>
+          <w:b/>
+          <w:bCs/>
+          <w:i/>
+          <w:iCs/>
+        </w:rPr>
+        <w:t>:55</w:t>
+      </w:r>
+      <w:r>
+        <w:rPr>
+          <w:b/>
+          <w:bCs/>
+          <w:i/>
+          <w:iCs/>
+        </w:rPr>
+        <w:t xml:space="preserve"> pm*</w:t>
+      </w:r>
+    </w:p>
+    <w:p>
+      <w:pPr>
+        <w:spacing w:after="0"/>
+      </w:pPr>
+    </w:p>
+    <w:p>
+      <w:pPr>
+        <w:spacing w:after="0"/>
+        <w:rPr>
+          <w:u w:val="single"/>
+        </w:rPr>
+      </w:pPr>
+      <w:r>
+        <w:rPr>
+          <w:u w:val="single"/>
+        </w:rPr>
+        <w:t>UML Interaction Diagrams</w:t>
+      </w:r>
+    </w:p>
+    <w:p>
+      <w:pPr>
+        <w:spacing w:after="0"/>
+      </w:pPr>
+      <w:r>
+        <w:t xml:space="preserve">Arshia – </w:t>
+      </w:r>
+    </w:p>
+    <w:p>
+      <w:pPr>
+        <w:spacing w:after="0"/>
+      </w:pPr>
+      <w:r>
+        <w:t xml:space="preserve">Joseph – </w:t>
       </w:r>
     </w:p>
     <w:p>
@@ -692,7 +3036,7 @@
           <w:i/>
           <w:iCs/>
         </w:rPr>
-        <w:t>22</w:t>
+        <w:t>5</w:t>
       </w:r>
       <w:r>
         <w:rPr>
@@ -702,7 +3046,16 @@
           <w:iCs/>
           <w:vertAlign w:val="superscript"/>
         </w:rPr>
-        <w:t>nd</w:t>
+        <w:t>th</w:t>
+      </w:r>
+      <w:r>
+        <w:rPr>
+          <w:b/>
+          <w:bCs/>
+          <w:i/>
+          <w:iCs/>
+        </w:rPr>
+        <w:t xml:space="preserve"> June</w:t>
       </w:r>
       <w:r>
         <w:rPr>
@@ -720,16 +3073,7 @@
           <w:i/>
           <w:iCs/>
         </w:rPr>
-        <w:t xml:space="preserve">May </w:t>
-      </w:r>
-      <w:r>
-        <w:rPr>
-          <w:b/>
-          <w:bCs/>
-          <w:i/>
-          <w:iCs/>
-        </w:rPr>
-        <w:t>10:55</w:t>
+        <w:t>11:55</w:t>
       </w:r>
       <w:r>
         <w:rPr>
@@ -744,299 +3088,9 @@
     <w:p>
       <w:pPr>
         <w:spacing w:after="0"/>
-      </w:pPr>
-    </w:p>
-    <w:p>
-      <w:pPr>
-        <w:spacing w:after="0"/>
-        <w:rPr>
-          <w:u w:val="single"/>
-        </w:rPr>
-      </w:pPr>
-      <w:r>
-        <w:rPr>
-          <w:u w:val="single"/>
-        </w:rPr>
-        <w:t>Updating Class Diagrams</w:t>
-      </w:r>
-    </w:p>
-    <w:p>
-      <w:pPr>
-        <w:spacing w:after="0"/>
-      </w:pPr>
-      <w:r>
-        <w:t xml:space="preserve">Arshia – </w:t>
-      </w:r>
-      <w:r>
-        <w:t xml:space="preserve">Crop </w:t>
-      </w:r>
-    </w:p>
-    <w:p>
-      <w:pPr>
-        <w:spacing w:after="0"/>
-      </w:pPr>
-      <w:r>
-        <w:t xml:space="preserve">Joseph </w:t>
-      </w:r>
-      <w:r>
-        <w:t>–</w:t>
-      </w:r>
-      <w:r>
-        <w:t xml:space="preserve"> </w:t>
-      </w:r>
-      <w:r>
-        <w:t>DropBehaviour, ZombieExpressionBehaviour, ZombieExpressionAction classes &amp; Limb interface.</w:t>
-      </w:r>
-    </w:p>
-    <w:p>
-      <w:pPr>
-        <w:spacing w:after="0"/>
-        <w:rPr>
-          <w:b/>
-          <w:bCs/>
-          <w:i/>
-          <w:iCs/>
-        </w:rPr>
-      </w:pPr>
-      <w:r>
-        <w:rPr>
-          <w:b/>
-          <w:bCs/>
-          <w:i/>
-          <w:iCs/>
-        </w:rPr>
-        <w:t xml:space="preserve">*Review and testing for this deliverable needs to be completed by </w:t>
-      </w:r>
-      <w:r>
-        <w:rPr>
-          <w:b/>
-          <w:bCs/>
-          <w:i/>
-          <w:iCs/>
-        </w:rPr>
-        <w:t>Friday</w:t>
-      </w:r>
-      <w:r>
-        <w:rPr>
-          <w:b/>
-          <w:bCs/>
-          <w:i/>
-          <w:iCs/>
-        </w:rPr>
-        <w:t xml:space="preserve"> </w:t>
-      </w:r>
-      <w:r>
-        <w:rPr>
-          <w:b/>
-          <w:bCs/>
-          <w:i/>
-          <w:iCs/>
-        </w:rPr>
-        <w:t>22</w:t>
-      </w:r>
-      <w:r>
-        <w:rPr>
-          <w:b/>
-          <w:bCs/>
-          <w:i/>
-          <w:iCs/>
-          <w:vertAlign w:val="superscript"/>
-        </w:rPr>
-        <w:t>nd</w:t>
-      </w:r>
-      <w:r>
-        <w:rPr>
-          <w:b/>
-          <w:bCs/>
-          <w:i/>
-          <w:iCs/>
-        </w:rPr>
-        <w:t xml:space="preserve"> </w:t>
-      </w:r>
-      <w:r>
-        <w:rPr>
-          <w:b/>
-          <w:bCs/>
-          <w:i/>
-          <w:iCs/>
-        </w:rPr>
-        <w:t xml:space="preserve">May </w:t>
-      </w:r>
-      <w:r>
-        <w:rPr>
-          <w:b/>
-          <w:bCs/>
-          <w:i/>
-          <w:iCs/>
-        </w:rPr>
-        <w:t>10:55</w:t>
-      </w:r>
-      <w:r>
-        <w:rPr>
-          <w:b/>
-          <w:bCs/>
-          <w:i/>
-          <w:iCs/>
-        </w:rPr>
-        <w:t xml:space="preserve"> pm*</w:t>
-      </w:r>
-    </w:p>
-    <w:p>
-      <w:pPr>
-        <w:spacing w:after="0"/>
-      </w:pPr>
-    </w:p>
-    <w:p>
-      <w:pPr>
-        <w:spacing w:after="0"/>
-      </w:pPr>
-      <w:r>
-        <w:rPr>
-          <w:u w:val="single"/>
-        </w:rPr>
-        <w:t>Implementation of new features</w:t>
-      </w:r>
-    </w:p>
-    <w:p>
-      <w:pPr>
-        <w:spacing w:after="0"/>
-      </w:pPr>
-      <w:r>
-        <w:t>Arshia – Limb, Leg, Arm, Club, Mace, CraftAction, PickUpBehaviour, DropBehaviour, ZombieExpressionBehaviour, ZombieExpressionAction and PortableItemZombie</w:t>
-      </w:r>
-    </w:p>
-    <w:p>
-      <w:pPr>
-        <w:spacing w:after="0"/>
-      </w:pPr>
-      <w:r>
-        <w:t>Joseph – Farmer, Food, Crop, HarvestAction, HarvestBehaviour, EatFoodBehaviour, EatFoodAction, FertilizeBehaviour, FertilizeAction, SowBehaviour, SowAction</w:t>
-      </w:r>
-    </w:p>
-    <w:p>
-      <w:pPr>
-        <w:spacing w:after="0"/>
-        <w:rPr>
-          <w:b/>
-          <w:bCs/>
-          <w:i/>
-          <w:iCs/>
-        </w:rPr>
-      </w:pPr>
-      <w:r>
-        <w:rPr>
-          <w:b/>
-          <w:bCs/>
-          <w:i/>
-          <w:iCs/>
-        </w:rPr>
-        <w:t xml:space="preserve">*Review and testing for this deliverable needs to be completed by </w:t>
-      </w:r>
-      <w:r>
-        <w:rPr>
-          <w:b/>
-          <w:bCs/>
-          <w:i/>
-          <w:iCs/>
-        </w:rPr>
-        <w:t>Friday</w:t>
-      </w:r>
-      <w:r>
-        <w:rPr>
-          <w:b/>
-          <w:bCs/>
-          <w:i/>
-          <w:iCs/>
-        </w:rPr>
-        <w:t xml:space="preserve"> </w:t>
-      </w:r>
-      <w:r>
-        <w:rPr>
-          <w:b/>
-          <w:bCs/>
-          <w:i/>
-          <w:iCs/>
-        </w:rPr>
-        <w:t>22</w:t>
-      </w:r>
-      <w:r>
-        <w:rPr>
-          <w:b/>
-          <w:bCs/>
-          <w:i/>
-          <w:iCs/>
-          <w:vertAlign w:val="superscript"/>
-        </w:rPr>
-        <w:t>nd</w:t>
-      </w:r>
-      <w:r>
-        <w:rPr>
-          <w:b/>
-          <w:bCs/>
-          <w:i/>
-          <w:iCs/>
-        </w:rPr>
-        <w:t xml:space="preserve"> </w:t>
-      </w:r>
-      <w:r>
-        <w:rPr>
-          <w:b/>
-          <w:bCs/>
-          <w:i/>
-          <w:iCs/>
-        </w:rPr>
-        <w:t xml:space="preserve">May </w:t>
-      </w:r>
-      <w:r>
-        <w:rPr>
-          <w:b/>
-          <w:bCs/>
-          <w:i/>
-          <w:iCs/>
-        </w:rPr>
-        <w:t>1</w:t>
-      </w:r>
-      <w:r>
-        <w:rPr>
-          <w:b/>
-          <w:bCs/>
-          <w:i/>
-          <w:iCs/>
-        </w:rPr>
-        <w:t>0</w:t>
-      </w:r>
-      <w:r>
-        <w:rPr>
-          <w:b/>
-          <w:bCs/>
-          <w:i/>
-          <w:iCs/>
-        </w:rPr>
-        <w:t>:55</w:t>
-      </w:r>
-      <w:r>
-        <w:rPr>
-          <w:b/>
-          <w:bCs/>
-          <w:i/>
-          <w:iCs/>
-        </w:rPr>
-        <w:t xml:space="preserve"> pm*</w:t>
-      </w:r>
-    </w:p>
-    <w:p>
-      <w:pPr>
-        <w:spacing w:after="0"/>
-      </w:pPr>
-    </w:p>
-    <w:p>
-      <w:pPr>
-        <w:spacing w:after="0"/>
-        <w:rPr>
-          <w:b/>
-          <w:bCs/>
-          <w:i/>
-          <w:iCs/>
+        <w:rPr>
+          <w:b/>
+          <w:bCs/>
         </w:rPr>
       </w:pPr>
     </w:p>
@@ -1112,8 +3166,6 @@
         </w:rPr>
         <w:t>, I accept the WBA</w:t>
       </w:r>
-      <w:bookmarkStart w:id="0" w:name="_GoBack"/>
-      <w:bookmarkEnd w:id="0"/>
     </w:p>
     <w:p>
       <w:pPr>
@@ -1162,8 +3214,473 @@
 </w:document>
 </file>
 
+<file path=word/numbering.xml><?xml version="1.0" encoding="utf-8"?>
+<w:numbering xmlns:wpc="http://schemas.microsoft.com/office/word/2010/wordprocessingCanvas" xmlns:cx="http://schemas.microsoft.com/office/drawing/2014/chartex" xmlns:cx1="http://schemas.microsoft.com/office/drawing/2015/9/8/chartex" xmlns:cx2="http://schemas.microsoft.com/office/drawing/2015/10/21/chartex" xmlns:cx3="http://schemas.microsoft.com/office/drawing/2016/5/9/chartex" xmlns:cx4="http://schemas.microsoft.com/office/drawing/2016/5/10/chartex" xmlns:cx5="http://schemas.microsoft.com/office/drawing/2016/5/11/chartex" xmlns:cx6="http://schemas.microsoft.com/office/drawing/2016/5/12/chartex" xmlns:cx7="http://schemas.microsoft.com/office/drawing/2016/5/13/chartex" xmlns:cx8="http://schemas.microsoft.com/office/drawing/2016/5/14/chartex" xmlns:mc="http://schemas.openxmlformats.org/markup-compatibility/2006" xmlns:aink="http://schemas.microsoft.com/office/drawing/2016/ink" xmlns:am3d="http://schemas.microsoft.com/office/drawing/2017/model3d" xmlns:o="urn:schemas-microsoft-com:office:office" xmlns:r="http://schemas.openxmlformats.org/officeDocument/2006/relationships" xmlns:m="http://schemas.openxmlformats.org/officeDocument/2006/math" xmlns:v="urn:schemas-microsoft-com:vml" xmlns:wp14="http://schemas.microsoft.com/office/word/2010/wordprocessingDrawing" xmlns:wp="http://schemas.openxmlformats.org/drawingml/2006/wordprocessingDrawing" xmlns:w10="urn:schemas-microsoft-com:office:word" xmlns:w="http://schemas.openxmlformats.org/wordprocessingml/2006/main" xmlns:w14="http://schemas.microsoft.com/office/word/2010/wordml" xmlns:w15="http://schemas.microsoft.com/office/word/2012/wordml" xmlns:w16cex="http://schemas.microsoft.com/office/word/2018/wordml/cex" xmlns:w16cid="http://schemas.microsoft.com/office/word/2016/wordml/cid" xmlns:w16="http://schemas.microsoft.com/office/word/2018/wordml" xmlns:w16se="http://schemas.microsoft.com/office/word/2015/wordml/symex" xmlns:wpg="http://schemas.microsoft.com/office/word/2010/wordprocessingGroup" xmlns:wpi="http://schemas.microsoft.com/office/word/2010/wordprocessingInk" xmlns:wne="http://schemas.microsoft.com/office/word/2006/wordml" xmlns:wps="http://schemas.microsoft.com/office/word/2010/wordprocessingShape" mc:Ignorable="w14 w15 w16se w16cid w16 w16cex wp14">
+  <w:abstractNum w:abstractNumId="0" w15:restartNumberingAfterBreak="0">
+    <w:nsid w:val="206D3601"/>
+    <w:multiLevelType w:val="hybridMultilevel"/>
+    <w:tmpl w:val="72244F48"/>
+    <w:lvl w:ilvl="0" w:tplc="BFB2C0EA">
+      <w:numFmt w:val="bullet"/>
+      <w:lvlText w:val="-"/>
+      <w:lvlJc w:val="left"/>
+      <w:pPr>
+        <w:ind w:left="720" w:hanging="360"/>
+      </w:pPr>
+      <w:rPr>
+        <w:rFonts w:ascii="Calibri" w:eastAsiaTheme="minorEastAsia" w:hAnsi="Calibri" w:cs="Calibri" w:hint="default"/>
+      </w:rPr>
+    </w:lvl>
+    <w:lvl w:ilvl="1" w:tplc="0C090003" w:tentative="1">
+      <w:start w:val="1"/>
+      <w:numFmt w:val="bullet"/>
+      <w:lvlText w:val="o"/>
+      <w:lvlJc w:val="left"/>
+      <w:pPr>
+        <w:ind w:left="1440" w:hanging="360"/>
+      </w:pPr>
+      <w:rPr>
+        <w:rFonts w:ascii="Courier New" w:hAnsi="Courier New" w:cs="Courier New" w:hint="default"/>
+      </w:rPr>
+    </w:lvl>
+    <w:lvl w:ilvl="2" w:tplc="0C090005" w:tentative="1">
+      <w:start w:val="1"/>
+      <w:numFmt w:val="bullet"/>
+      <w:lvlText w:val=""/>
+      <w:lvlJc w:val="left"/>
+      <w:pPr>
+        <w:ind w:left="2160" w:hanging="360"/>
+      </w:pPr>
+      <w:rPr>
+        <w:rFonts w:ascii="Wingdings" w:hAnsi="Wingdings" w:hint="default"/>
+      </w:rPr>
+    </w:lvl>
+    <w:lvl w:ilvl="3" w:tplc="0C090001" w:tentative="1">
+      <w:start w:val="1"/>
+      <w:numFmt w:val="bullet"/>
+      <w:lvlText w:val=""/>
+      <w:lvlJc w:val="left"/>
+      <w:pPr>
+        <w:ind w:left="2880" w:hanging="360"/>
+      </w:pPr>
+      <w:rPr>
+        <w:rFonts w:ascii="Symbol" w:hAnsi="Symbol" w:hint="default"/>
+      </w:rPr>
+    </w:lvl>
+    <w:lvl w:ilvl="4" w:tplc="0C090003" w:tentative="1">
+      <w:start w:val="1"/>
+      <w:numFmt w:val="bullet"/>
+      <w:lvlText w:val="o"/>
+      <w:lvlJc w:val="left"/>
+      <w:pPr>
+        <w:ind w:left="3600" w:hanging="360"/>
+      </w:pPr>
+      <w:rPr>
+        <w:rFonts w:ascii="Courier New" w:hAnsi="Courier New" w:cs="Courier New" w:hint="default"/>
+      </w:rPr>
+    </w:lvl>
+    <w:lvl w:ilvl="5" w:tplc="0C090005" w:tentative="1">
+      <w:start w:val="1"/>
+      <w:numFmt w:val="bullet"/>
+      <w:lvlText w:val=""/>
+      <w:lvlJc w:val="left"/>
+      <w:pPr>
+        <w:ind w:left="4320" w:hanging="360"/>
+      </w:pPr>
+      <w:rPr>
+        <w:rFonts w:ascii="Wingdings" w:hAnsi="Wingdings" w:hint="default"/>
+      </w:rPr>
+    </w:lvl>
+    <w:lvl w:ilvl="6" w:tplc="0C090001" w:tentative="1">
+      <w:start w:val="1"/>
+      <w:numFmt w:val="bullet"/>
+      <w:lvlText w:val=""/>
+      <w:lvlJc w:val="left"/>
+      <w:pPr>
+        <w:ind w:left="5040" w:hanging="360"/>
+      </w:pPr>
+      <w:rPr>
+        <w:rFonts w:ascii="Symbol" w:hAnsi="Symbol" w:hint="default"/>
+      </w:rPr>
+    </w:lvl>
+    <w:lvl w:ilvl="7" w:tplc="0C090003" w:tentative="1">
+      <w:start w:val="1"/>
+      <w:numFmt w:val="bullet"/>
+      <w:lvlText w:val="o"/>
+      <w:lvlJc w:val="left"/>
+      <w:pPr>
+        <w:ind w:left="5760" w:hanging="360"/>
+      </w:pPr>
+      <w:rPr>
+        <w:rFonts w:ascii="Courier New" w:hAnsi="Courier New" w:cs="Courier New" w:hint="default"/>
+      </w:rPr>
+    </w:lvl>
+    <w:lvl w:ilvl="8" w:tplc="0C090005" w:tentative="1">
+      <w:start w:val="1"/>
+      <w:numFmt w:val="bullet"/>
+      <w:lvlText w:val=""/>
+      <w:lvlJc w:val="left"/>
+      <w:pPr>
+        <w:ind w:left="6480" w:hanging="360"/>
+      </w:pPr>
+      <w:rPr>
+        <w:rFonts w:ascii="Wingdings" w:hAnsi="Wingdings" w:hint="default"/>
+      </w:rPr>
+    </w:lvl>
+  </w:abstractNum>
+  <w:abstractNum w:abstractNumId="1" w15:restartNumberingAfterBreak="0">
+    <w:nsid w:val="270076F8"/>
+    <w:multiLevelType w:val="hybridMultilevel"/>
+    <w:tmpl w:val="D34224BC"/>
+    <w:lvl w:ilvl="0" w:tplc="A32C7F7A">
+      <w:numFmt w:val="bullet"/>
+      <w:lvlText w:val="-"/>
+      <w:lvlJc w:val="left"/>
+      <w:pPr>
+        <w:ind w:left="720" w:hanging="360"/>
+      </w:pPr>
+      <w:rPr>
+        <w:rFonts w:ascii="Calibri" w:eastAsiaTheme="minorEastAsia" w:hAnsi="Calibri" w:cs="Calibri" w:hint="default"/>
+      </w:rPr>
+    </w:lvl>
+    <w:lvl w:ilvl="1" w:tplc="0C090003" w:tentative="1">
+      <w:start w:val="1"/>
+      <w:numFmt w:val="bullet"/>
+      <w:lvlText w:val="o"/>
+      <w:lvlJc w:val="left"/>
+      <w:pPr>
+        <w:ind w:left="1440" w:hanging="360"/>
+      </w:pPr>
+      <w:rPr>
+        <w:rFonts w:ascii="Courier New" w:hAnsi="Courier New" w:cs="Courier New" w:hint="default"/>
+      </w:rPr>
+    </w:lvl>
+    <w:lvl w:ilvl="2" w:tplc="0C090005" w:tentative="1">
+      <w:start w:val="1"/>
+      <w:numFmt w:val="bullet"/>
+      <w:lvlText w:val=""/>
+      <w:lvlJc w:val="left"/>
+      <w:pPr>
+        <w:ind w:left="2160" w:hanging="360"/>
+      </w:pPr>
+      <w:rPr>
+        <w:rFonts w:ascii="Wingdings" w:hAnsi="Wingdings" w:hint="default"/>
+      </w:rPr>
+    </w:lvl>
+    <w:lvl w:ilvl="3" w:tplc="0C090001" w:tentative="1">
+      <w:start w:val="1"/>
+      <w:numFmt w:val="bullet"/>
+      <w:lvlText w:val=""/>
+      <w:lvlJc w:val="left"/>
+      <w:pPr>
+        <w:ind w:left="2880" w:hanging="360"/>
+      </w:pPr>
+      <w:rPr>
+        <w:rFonts w:ascii="Symbol" w:hAnsi="Symbol" w:hint="default"/>
+      </w:rPr>
+    </w:lvl>
+    <w:lvl w:ilvl="4" w:tplc="0C090003" w:tentative="1">
+      <w:start w:val="1"/>
+      <w:numFmt w:val="bullet"/>
+      <w:lvlText w:val="o"/>
+      <w:lvlJc w:val="left"/>
+      <w:pPr>
+        <w:ind w:left="3600" w:hanging="360"/>
+      </w:pPr>
+      <w:rPr>
+        <w:rFonts w:ascii="Courier New" w:hAnsi="Courier New" w:cs="Courier New" w:hint="default"/>
+      </w:rPr>
+    </w:lvl>
+    <w:lvl w:ilvl="5" w:tplc="0C090005" w:tentative="1">
+      <w:start w:val="1"/>
+      <w:numFmt w:val="bullet"/>
+      <w:lvlText w:val=""/>
+      <w:lvlJc w:val="left"/>
+      <w:pPr>
+        <w:ind w:left="4320" w:hanging="360"/>
+      </w:pPr>
+      <w:rPr>
+        <w:rFonts w:ascii="Wingdings" w:hAnsi="Wingdings" w:hint="default"/>
+      </w:rPr>
+    </w:lvl>
+    <w:lvl w:ilvl="6" w:tplc="0C090001" w:tentative="1">
+      <w:start w:val="1"/>
+      <w:numFmt w:val="bullet"/>
+      <w:lvlText w:val=""/>
+      <w:lvlJc w:val="left"/>
+      <w:pPr>
+        <w:ind w:left="5040" w:hanging="360"/>
+      </w:pPr>
+      <w:rPr>
+        <w:rFonts w:ascii="Symbol" w:hAnsi="Symbol" w:hint="default"/>
+      </w:rPr>
+    </w:lvl>
+    <w:lvl w:ilvl="7" w:tplc="0C090003" w:tentative="1">
+      <w:start w:val="1"/>
+      <w:numFmt w:val="bullet"/>
+      <w:lvlText w:val="o"/>
+      <w:lvlJc w:val="left"/>
+      <w:pPr>
+        <w:ind w:left="5760" w:hanging="360"/>
+      </w:pPr>
+      <w:rPr>
+        <w:rFonts w:ascii="Courier New" w:hAnsi="Courier New" w:cs="Courier New" w:hint="default"/>
+      </w:rPr>
+    </w:lvl>
+    <w:lvl w:ilvl="8" w:tplc="0C090005" w:tentative="1">
+      <w:start w:val="1"/>
+      <w:numFmt w:val="bullet"/>
+      <w:lvlText w:val=""/>
+      <w:lvlJc w:val="left"/>
+      <w:pPr>
+        <w:ind w:left="6480" w:hanging="360"/>
+      </w:pPr>
+      <w:rPr>
+        <w:rFonts w:ascii="Wingdings" w:hAnsi="Wingdings" w:hint="default"/>
+      </w:rPr>
+    </w:lvl>
+  </w:abstractNum>
+  <w:abstractNum w:abstractNumId="2" w15:restartNumberingAfterBreak="0">
+    <w:nsid w:val="31B81BDC"/>
+    <w:multiLevelType w:val="hybridMultilevel"/>
+    <w:tmpl w:val="3CE48800"/>
+    <w:lvl w:ilvl="0" w:tplc="DC58CE56">
+      <w:numFmt w:val="bullet"/>
+      <w:lvlText w:val="-"/>
+      <w:lvlJc w:val="left"/>
+      <w:pPr>
+        <w:ind w:left="408" w:hanging="360"/>
+      </w:pPr>
+      <w:rPr>
+        <w:rFonts w:ascii="Calibri" w:eastAsiaTheme="minorEastAsia" w:hAnsi="Calibri" w:cs="Calibri" w:hint="default"/>
+      </w:rPr>
+    </w:lvl>
+    <w:lvl w:ilvl="1" w:tplc="0C090003" w:tentative="1">
+      <w:start w:val="1"/>
+      <w:numFmt w:val="bullet"/>
+      <w:lvlText w:val="o"/>
+      <w:lvlJc w:val="left"/>
+      <w:pPr>
+        <w:ind w:left="1128" w:hanging="360"/>
+      </w:pPr>
+      <w:rPr>
+        <w:rFonts w:ascii="Courier New" w:hAnsi="Courier New" w:cs="Courier New" w:hint="default"/>
+      </w:rPr>
+    </w:lvl>
+    <w:lvl w:ilvl="2" w:tplc="0C090005" w:tentative="1">
+      <w:start w:val="1"/>
+      <w:numFmt w:val="bullet"/>
+      <w:lvlText w:val=""/>
+      <w:lvlJc w:val="left"/>
+      <w:pPr>
+        <w:ind w:left="1848" w:hanging="360"/>
+      </w:pPr>
+      <w:rPr>
+        <w:rFonts w:ascii="Wingdings" w:hAnsi="Wingdings" w:hint="default"/>
+      </w:rPr>
+    </w:lvl>
+    <w:lvl w:ilvl="3" w:tplc="0C090001" w:tentative="1">
+      <w:start w:val="1"/>
+      <w:numFmt w:val="bullet"/>
+      <w:lvlText w:val=""/>
+      <w:lvlJc w:val="left"/>
+      <w:pPr>
+        <w:ind w:left="2568" w:hanging="360"/>
+      </w:pPr>
+      <w:rPr>
+        <w:rFonts w:ascii="Symbol" w:hAnsi="Symbol" w:hint="default"/>
+      </w:rPr>
+    </w:lvl>
+    <w:lvl w:ilvl="4" w:tplc="0C090003" w:tentative="1">
+      <w:start w:val="1"/>
+      <w:numFmt w:val="bullet"/>
+      <w:lvlText w:val="o"/>
+      <w:lvlJc w:val="left"/>
+      <w:pPr>
+        <w:ind w:left="3288" w:hanging="360"/>
+      </w:pPr>
+      <w:rPr>
+        <w:rFonts w:ascii="Courier New" w:hAnsi="Courier New" w:cs="Courier New" w:hint="default"/>
+      </w:rPr>
+    </w:lvl>
+    <w:lvl w:ilvl="5" w:tplc="0C090005" w:tentative="1">
+      <w:start w:val="1"/>
+      <w:numFmt w:val="bullet"/>
+      <w:lvlText w:val=""/>
+      <w:lvlJc w:val="left"/>
+      <w:pPr>
+        <w:ind w:left="4008" w:hanging="360"/>
+      </w:pPr>
+      <w:rPr>
+        <w:rFonts w:ascii="Wingdings" w:hAnsi="Wingdings" w:hint="default"/>
+      </w:rPr>
+    </w:lvl>
+    <w:lvl w:ilvl="6" w:tplc="0C090001" w:tentative="1">
+      <w:start w:val="1"/>
+      <w:numFmt w:val="bullet"/>
+      <w:lvlText w:val=""/>
+      <w:lvlJc w:val="left"/>
+      <w:pPr>
+        <w:ind w:left="4728" w:hanging="360"/>
+      </w:pPr>
+      <w:rPr>
+        <w:rFonts w:ascii="Symbol" w:hAnsi="Symbol" w:hint="default"/>
+      </w:rPr>
+    </w:lvl>
+    <w:lvl w:ilvl="7" w:tplc="0C090003" w:tentative="1">
+      <w:start w:val="1"/>
+      <w:numFmt w:val="bullet"/>
+      <w:lvlText w:val="o"/>
+      <w:lvlJc w:val="left"/>
+      <w:pPr>
+        <w:ind w:left="5448" w:hanging="360"/>
+      </w:pPr>
+      <w:rPr>
+        <w:rFonts w:ascii="Courier New" w:hAnsi="Courier New" w:cs="Courier New" w:hint="default"/>
+      </w:rPr>
+    </w:lvl>
+    <w:lvl w:ilvl="8" w:tplc="0C090005" w:tentative="1">
+      <w:start w:val="1"/>
+      <w:numFmt w:val="bullet"/>
+      <w:lvlText w:val=""/>
+      <w:lvlJc w:val="left"/>
+      <w:pPr>
+        <w:ind w:left="6168" w:hanging="360"/>
+      </w:pPr>
+      <w:rPr>
+        <w:rFonts w:ascii="Wingdings" w:hAnsi="Wingdings" w:hint="default"/>
+      </w:rPr>
+    </w:lvl>
+  </w:abstractNum>
+  <w:abstractNum w:abstractNumId="3" w15:restartNumberingAfterBreak="0">
+    <w:nsid w:val="657F1139"/>
+    <w:multiLevelType w:val="hybridMultilevel"/>
+    <w:tmpl w:val="D6504012"/>
+    <w:lvl w:ilvl="0" w:tplc="9F24C57C">
+      <w:numFmt w:val="bullet"/>
+      <w:lvlText w:val="-"/>
+      <w:lvlJc w:val="left"/>
+      <w:pPr>
+        <w:ind w:left="408" w:hanging="360"/>
+      </w:pPr>
+      <w:rPr>
+        <w:rFonts w:ascii="Calibri" w:eastAsiaTheme="minorEastAsia" w:hAnsi="Calibri" w:cs="Calibri" w:hint="default"/>
+      </w:rPr>
+    </w:lvl>
+    <w:lvl w:ilvl="1" w:tplc="0C090003" w:tentative="1">
+      <w:start w:val="1"/>
+      <w:numFmt w:val="bullet"/>
+      <w:lvlText w:val="o"/>
+      <w:lvlJc w:val="left"/>
+      <w:pPr>
+        <w:ind w:left="1128" w:hanging="360"/>
+      </w:pPr>
+      <w:rPr>
+        <w:rFonts w:ascii="Courier New" w:hAnsi="Courier New" w:cs="Courier New" w:hint="default"/>
+      </w:rPr>
+    </w:lvl>
+    <w:lvl w:ilvl="2" w:tplc="0C090005" w:tentative="1">
+      <w:start w:val="1"/>
+      <w:numFmt w:val="bullet"/>
+      <w:lvlText w:val=""/>
+      <w:lvlJc w:val="left"/>
+      <w:pPr>
+        <w:ind w:left="1848" w:hanging="360"/>
+      </w:pPr>
+      <w:rPr>
+        <w:rFonts w:ascii="Wingdings" w:hAnsi="Wingdings" w:hint="default"/>
+      </w:rPr>
+    </w:lvl>
+    <w:lvl w:ilvl="3" w:tplc="0C090001" w:tentative="1">
+      <w:start w:val="1"/>
+      <w:numFmt w:val="bullet"/>
+      <w:lvlText w:val=""/>
+      <w:lvlJc w:val="left"/>
+      <w:pPr>
+        <w:ind w:left="2568" w:hanging="360"/>
+      </w:pPr>
+      <w:rPr>
+        <w:rFonts w:ascii="Symbol" w:hAnsi="Symbol" w:hint="default"/>
+      </w:rPr>
+    </w:lvl>
+    <w:lvl w:ilvl="4" w:tplc="0C090003" w:tentative="1">
+      <w:start w:val="1"/>
+      <w:numFmt w:val="bullet"/>
+      <w:lvlText w:val="o"/>
+      <w:lvlJc w:val="left"/>
+      <w:pPr>
+        <w:ind w:left="3288" w:hanging="360"/>
+      </w:pPr>
+      <w:rPr>
+        <w:rFonts w:ascii="Courier New" w:hAnsi="Courier New" w:cs="Courier New" w:hint="default"/>
+      </w:rPr>
+    </w:lvl>
+    <w:lvl w:ilvl="5" w:tplc="0C090005" w:tentative="1">
+      <w:start w:val="1"/>
+      <w:numFmt w:val="bullet"/>
+      <w:lvlText w:val=""/>
+      <w:lvlJc w:val="left"/>
+      <w:pPr>
+        <w:ind w:left="4008" w:hanging="360"/>
+      </w:pPr>
+      <w:rPr>
+        <w:rFonts w:ascii="Wingdings" w:hAnsi="Wingdings" w:hint="default"/>
+      </w:rPr>
+    </w:lvl>
+    <w:lvl w:ilvl="6" w:tplc="0C090001" w:tentative="1">
+      <w:start w:val="1"/>
+      <w:numFmt w:val="bullet"/>
+      <w:lvlText w:val=""/>
+      <w:lvlJc w:val="left"/>
+      <w:pPr>
+        <w:ind w:left="4728" w:hanging="360"/>
+      </w:pPr>
+      <w:rPr>
+        <w:rFonts w:ascii="Symbol" w:hAnsi="Symbol" w:hint="default"/>
+      </w:rPr>
+    </w:lvl>
+    <w:lvl w:ilvl="7" w:tplc="0C090003" w:tentative="1">
+      <w:start w:val="1"/>
+      <w:numFmt w:val="bullet"/>
+      <w:lvlText w:val="o"/>
+      <w:lvlJc w:val="left"/>
+      <w:pPr>
+        <w:ind w:left="5448" w:hanging="360"/>
+      </w:pPr>
+      <w:rPr>
+        <w:rFonts w:ascii="Courier New" w:hAnsi="Courier New" w:cs="Courier New" w:hint="default"/>
+      </w:rPr>
+    </w:lvl>
+    <w:lvl w:ilvl="8" w:tplc="0C090005" w:tentative="1">
+      <w:start w:val="1"/>
+      <w:numFmt w:val="bullet"/>
+      <w:lvlText w:val=""/>
+      <w:lvlJc w:val="left"/>
+      <w:pPr>
+        <w:ind w:left="6168" w:hanging="360"/>
+      </w:pPr>
+      <w:rPr>
+        <w:rFonts w:ascii="Wingdings" w:hAnsi="Wingdings" w:hint="default"/>
+      </w:rPr>
+    </w:lvl>
+  </w:abstractNum>
+  <w:num w:numId="1">
+    <w:abstractNumId w:val="0"/>
+  </w:num>
+  <w:num w:numId="2">
+    <w:abstractNumId w:val="1"/>
+  </w:num>
+  <w:num w:numId="3">
+    <w:abstractNumId w:val="3"/>
+  </w:num>
+  <w:num w:numId="4">
+    <w:abstractNumId w:val="2"/>
+  </w:num>
+</w:numbering>
+</file>
+
 <file path=word/styles.xml><?xml version="1.0" encoding="utf-8"?>
-<w:styles xmlns:mc="http://schemas.openxmlformats.org/markup-compatibility/2006" xmlns:r="http://schemas.openxmlformats.org/officeDocument/2006/relationships" xmlns:w="http://schemas.openxmlformats.org/wordprocessingml/2006/main" xmlns:w14="http://schemas.microsoft.com/office/word/2010/wordml" xmlns:w15="http://schemas.microsoft.com/office/word/2012/wordml" xmlns:w16se="http://schemas.microsoft.com/office/word/2015/wordml/symex" mc:Ignorable="w14 w15 w16se">
+<w:styles xmlns:mc="http://schemas.openxmlformats.org/markup-compatibility/2006" xmlns:r="http://schemas.openxmlformats.org/officeDocument/2006/relationships" xmlns:w="http://schemas.openxmlformats.org/wordprocessingml/2006/main" xmlns:w14="http://schemas.microsoft.com/office/word/2010/wordml" xmlns:w15="http://schemas.microsoft.com/office/word/2012/wordml" xmlns:w16cex="http://schemas.microsoft.com/office/word/2018/wordml/cex" xmlns:w16cid="http://schemas.microsoft.com/office/word/2016/wordml/cid" xmlns:w16="http://schemas.microsoft.com/office/word/2018/wordml" xmlns:w16se="http://schemas.microsoft.com/office/word/2015/wordml/symex" mc:Ignorable="w14 w15 w16se w16cid w16 w16cex">
   <w:docDefaults>
     <w:rPrDefault>
       <w:rPr>
@@ -1179,7 +3696,7 @@
       </w:pPr>
     </w:pPrDefault>
   </w:docDefaults>
-  <w:latentStyles w:defLockedState="0" w:defUIPriority="99" w:defSemiHidden="0" w:defUnhideWhenUsed="0" w:defQFormat="0" w:count="371">
+  <w:latentStyles w:defLockedState="0" w:defUIPriority="99" w:defSemiHidden="0" w:defUnhideWhenUsed="0" w:defQFormat="0" w:count="376">
     <w:lsdException w:name="Normal" w:uiPriority="0" w:qFormat="1"/>
     <w:lsdException w:name="heading 1" w:uiPriority="9" w:qFormat="1"/>
     <w:lsdException w:name="heading 2" w:semiHidden="1" w:uiPriority="9" w:unhideWhenUsed="1" w:qFormat="1"/>
@@ -1285,7 +3802,6 @@
     <w:lsdException w:name="HTML Sample" w:semiHidden="1" w:unhideWhenUsed="1"/>
     <w:lsdException w:name="HTML Typewriter" w:semiHidden="1" w:unhideWhenUsed="1"/>
     <w:lsdException w:name="HTML Variable" w:semiHidden="1" w:unhideWhenUsed="1"/>
-    <w:lsdException w:name="Normal Table" w:semiHidden="1" w:unhideWhenUsed="1"/>
     <w:lsdException w:name="annotation subject" w:semiHidden="1" w:unhideWhenUsed="1"/>
     <w:lsdException w:name="No List" w:semiHidden="1" w:unhideWhenUsed="1"/>
     <w:lsdException w:name="Outline List 1" w:semiHidden="1" w:unhideWhenUsed="1"/>
@@ -1328,11 +3844,8 @@
     <w:lsdException w:name="Table Contemporary" w:semiHidden="1" w:unhideWhenUsed="1"/>
     <w:lsdException w:name="Table Elegant" w:semiHidden="1" w:unhideWhenUsed="1"/>
     <w:lsdException w:name="Table Professional" w:semiHidden="1" w:unhideWhenUsed="1"/>
-    <w:lsdException w:name="Table Subtle 1" w:semiHidden="1" w:unhideWhenUsed="1"/>
     <w:lsdException w:name="Table Subtle 2" w:semiHidden="1" w:unhideWhenUsed="1"/>
     <w:lsdException w:name="Table Web 1" w:semiHidden="1" w:unhideWhenUsed="1"/>
-    <w:lsdException w:name="Table Web 2" w:semiHidden="1" w:unhideWhenUsed="1"/>
-    <w:lsdException w:name="Table Web 3" w:semiHidden="1" w:unhideWhenUsed="1"/>
     <w:lsdException w:name="Balloon Text" w:semiHidden="1" w:unhideWhenUsed="1"/>
     <w:lsdException w:name="Table Grid" w:uiPriority="39"/>
     <w:lsdException w:name="Table Theme" w:semiHidden="1" w:unhideWhenUsed="1"/>
@@ -1551,6 +4064,11 @@
     <w:lsdException w:name="List Table 5 Dark Accent 6" w:uiPriority="50"/>
     <w:lsdException w:name="List Table 6 Colorful Accent 6" w:uiPriority="51"/>
     <w:lsdException w:name="List Table 7 Colorful Accent 6" w:uiPriority="52"/>
+    <w:lsdException w:name="Mention" w:semiHidden="1" w:unhideWhenUsed="1"/>
+    <w:lsdException w:name="Smart Hyperlink" w:semiHidden="1" w:unhideWhenUsed="1"/>
+    <w:lsdException w:name="Hashtag" w:semiHidden="1" w:unhideWhenUsed="1"/>
+    <w:lsdException w:name="Unresolved Mention" w:semiHidden="1" w:unhideWhenUsed="1"/>
+    <w:lsdException w:name="Smart Link" w:semiHidden="1" w:unhideWhenUsed="1"/>
   </w:latentStyles>
   <w:style w:type="paragraph" w:default="1" w:styleId="Normal">
     <w:name w:val="Normal"/>
@@ -1575,6 +4093,50 @@
       <w:color w:val="2F5496" w:themeColor="accent1" w:themeShade="BF"/>
       <w:sz w:val="32"/>
       <w:szCs w:val="32"/>
+    </w:rPr>
+  </w:style>
+  <w:style w:type="paragraph" w:styleId="Heading2">
+    <w:name w:val="heading 2"/>
+    <w:basedOn w:val="Normal"/>
+    <w:next w:val="Normal"/>
+    <w:link w:val="Heading2Char"/>
+    <w:uiPriority w:val="9"/>
+    <w:unhideWhenUsed/>
+    <w:qFormat/>
+    <w:rsid w:val="00607123"/>
+    <w:pPr>
+      <w:keepNext/>
+      <w:keepLines/>
+      <w:spacing w:before="40" w:after="0"/>
+      <w:outlineLvl w:val="1"/>
+    </w:pPr>
+    <w:rPr>
+      <w:rFonts w:asciiTheme="majorHAnsi" w:eastAsiaTheme="majorEastAsia" w:hAnsiTheme="majorHAnsi" w:cstheme="majorBidi"/>
+      <w:color w:val="2F5496" w:themeColor="accent1" w:themeShade="BF"/>
+      <w:sz w:val="26"/>
+      <w:szCs w:val="26"/>
+    </w:rPr>
+  </w:style>
+  <w:style w:type="paragraph" w:styleId="Heading3">
+    <w:name w:val="heading 3"/>
+    <w:basedOn w:val="Normal"/>
+    <w:next w:val="Normal"/>
+    <w:link w:val="Heading3Char"/>
+    <w:uiPriority w:val="9"/>
+    <w:unhideWhenUsed/>
+    <w:qFormat/>
+    <w:rsid w:val="005A6EA7"/>
+    <w:pPr>
+      <w:keepNext/>
+      <w:keepLines/>
+      <w:spacing w:before="40" w:after="0"/>
+      <w:outlineLvl w:val="2"/>
+    </w:pPr>
+    <w:rPr>
+      <w:rFonts w:asciiTheme="majorHAnsi" w:eastAsiaTheme="majorEastAsia" w:hAnsiTheme="majorHAnsi" w:cstheme="majorBidi"/>
+      <w:color w:val="1F3763" w:themeColor="accent1" w:themeShade="7F"/>
+      <w:sz w:val="24"/>
+      <w:szCs w:val="24"/>
     </w:rPr>
   </w:style>
   <w:style w:type="character" w:default="1" w:styleId="DefaultParagraphFont">
@@ -1615,6 +4177,107 @@
       <w:color w:val="2F5496" w:themeColor="accent1" w:themeShade="BF"/>
       <w:sz w:val="32"/>
       <w:szCs w:val="32"/>
+    </w:rPr>
+  </w:style>
+  <w:style w:type="character" w:customStyle="1" w:styleId="Heading2Char">
+    <w:name w:val="Heading 2 Char"/>
+    <w:basedOn w:val="DefaultParagraphFont"/>
+    <w:link w:val="Heading2"/>
+    <w:uiPriority w:val="9"/>
+    <w:rsid w:val="00607123"/>
+    <w:rPr>
+      <w:rFonts w:asciiTheme="majorHAnsi" w:eastAsiaTheme="majorEastAsia" w:hAnsiTheme="majorHAnsi" w:cstheme="majorBidi"/>
+      <w:color w:val="2F5496" w:themeColor="accent1" w:themeShade="BF"/>
+      <w:sz w:val="26"/>
+      <w:szCs w:val="26"/>
+    </w:rPr>
+  </w:style>
+  <w:style w:type="paragraph" w:styleId="ListParagraph">
+    <w:name w:val="List Paragraph"/>
+    <w:basedOn w:val="Normal"/>
+    <w:uiPriority w:val="34"/>
+    <w:qFormat/>
+    <w:rsid w:val="00607123"/>
+    <w:pPr>
+      <w:ind w:left="720"/>
+      <w:contextualSpacing/>
+    </w:pPr>
+  </w:style>
+  <w:style w:type="character" w:customStyle="1" w:styleId="Heading3Char">
+    <w:name w:val="Heading 3 Char"/>
+    <w:basedOn w:val="DefaultParagraphFont"/>
+    <w:link w:val="Heading3"/>
+    <w:uiPriority w:val="9"/>
+    <w:rsid w:val="005A6EA7"/>
+    <w:rPr>
+      <w:rFonts w:asciiTheme="majorHAnsi" w:eastAsiaTheme="majorEastAsia" w:hAnsiTheme="majorHAnsi" w:cstheme="majorBidi"/>
+      <w:color w:val="1F3763" w:themeColor="accent1" w:themeShade="7F"/>
+      <w:sz w:val="24"/>
+      <w:szCs w:val="24"/>
+    </w:rPr>
+  </w:style>
+  <w:style w:type="paragraph" w:styleId="TOCHeading">
+    <w:name w:val="TOC Heading"/>
+    <w:basedOn w:val="Heading1"/>
+    <w:next w:val="Normal"/>
+    <w:uiPriority w:val="39"/>
+    <w:unhideWhenUsed/>
+    <w:qFormat/>
+    <w:rsid w:val="009B718F"/>
+    <w:pPr>
+      <w:outlineLvl w:val="9"/>
+    </w:pPr>
+    <w:rPr>
+      <w:lang w:val="en-US" w:eastAsia="en-US"/>
+    </w:rPr>
+  </w:style>
+  <w:style w:type="paragraph" w:styleId="TOC1">
+    <w:name w:val="toc 1"/>
+    <w:basedOn w:val="Normal"/>
+    <w:next w:val="Normal"/>
+    <w:autoRedefine/>
+    <w:uiPriority w:val="39"/>
+    <w:unhideWhenUsed/>
+    <w:rsid w:val="009B718F"/>
+    <w:pPr>
+      <w:spacing w:after="100"/>
+    </w:pPr>
+  </w:style>
+  <w:style w:type="paragraph" w:styleId="TOC2">
+    <w:name w:val="toc 2"/>
+    <w:basedOn w:val="Normal"/>
+    <w:next w:val="Normal"/>
+    <w:autoRedefine/>
+    <w:uiPriority w:val="39"/>
+    <w:unhideWhenUsed/>
+    <w:rsid w:val="009B718F"/>
+    <w:pPr>
+      <w:spacing w:after="100"/>
+      <w:ind w:left="220"/>
+    </w:pPr>
+  </w:style>
+  <w:style w:type="paragraph" w:styleId="TOC3">
+    <w:name w:val="toc 3"/>
+    <w:basedOn w:val="Normal"/>
+    <w:next w:val="Normal"/>
+    <w:autoRedefine/>
+    <w:uiPriority w:val="39"/>
+    <w:unhideWhenUsed/>
+    <w:rsid w:val="009B718F"/>
+    <w:pPr>
+      <w:spacing w:after="100"/>
+      <w:ind w:left="440"/>
+    </w:pPr>
+  </w:style>
+  <w:style w:type="character" w:styleId="Hyperlink">
+    <w:name w:val="Hyperlink"/>
+    <w:basedOn w:val="DefaultParagraphFont"/>
+    <w:uiPriority w:val="99"/>
+    <w:unhideWhenUsed/>
+    <w:rsid w:val="009B718F"/>
+    <w:rPr>
+      <w:color w:val="0563C1" w:themeColor="hyperlink"/>
+      <w:u w:val="single"/>
     </w:rPr>
   </w:style>
 </w:styles>
@@ -1913,4 +4576,16 @@
     </a:ext>
   </a:extLst>
 </a:theme>
+</file>
+
+<file path=customXml/item1.xml><?xml version="1.0" encoding="utf-8"?>
+<b:Sources xmlns:b="http://schemas.openxmlformats.org/officeDocument/2006/bibliography" xmlns="http://schemas.openxmlformats.org/officeDocument/2006/bibliography" SelectedStyle="\APASixthEditionOfficeOnline.xsl" StyleName="APA" Version="6"/>
+</file>
+
+<file path=customXml/itemProps1.xml><?xml version="1.0" encoding="utf-8"?>
+<ds:datastoreItem xmlns:ds="http://schemas.openxmlformats.org/officeDocument/2006/customXml" ds:itemID="{81E8A44E-ECC6-4534-8B7C-AC851D068217}">
+  <ds:schemaRefs>
+    <ds:schemaRef ds:uri="http://schemas.openxmlformats.org/officeDocument/2006/bibliography"/>
+  </ds:schemaRefs>
+</ds:datastoreItem>
 </file>
</xml_diff>

<commit_message>
Updated class diagrams and WBA Improved readability for the classes I was responsible for in Assignment 2 and added the classes for assignment 3
</commit_message>
<xml_diff>
--- a/WBA/Work_Breakdown_Agreement-Friends.docx
+++ b/WBA/Work_Breakdown_Agreement-Friends.docx
@@ -4,6 +4,13 @@
   <w:body>
     <w:sdt>
       <w:sdtPr>
+        <w:rPr>
+          <w:rFonts w:asciiTheme="minorHAnsi" w:eastAsiaTheme="minorEastAsia" w:hAnsiTheme="minorHAnsi" w:cstheme="minorBidi"/>
+          <w:color w:val="auto"/>
+          <w:sz w:val="22"/>
+          <w:szCs w:val="22"/>
+          <w:lang w:val="en-AU" w:eastAsia="zh-CN"/>
+        </w:rPr>
         <w:id w:val="1180933476"/>
         <w:docPartObj>
           <w:docPartGallery w:val="Table of Contents"/>
@@ -12,14 +19,9 @@
       </w:sdtPr>
       <w:sdtEndPr>
         <w:rPr>
-          <w:rFonts w:asciiTheme="minorHAnsi" w:eastAsiaTheme="minorEastAsia" w:hAnsiTheme="minorHAnsi" w:cstheme="minorBidi"/>
           <w:b/>
           <w:bCs/>
           <w:noProof/>
-          <w:color w:val="auto"/>
-          <w:sz w:val="22"/>
-          <w:szCs w:val="22"/>
-          <w:lang w:val="en-AU" w:eastAsia="zh-CN"/>
         </w:rPr>
       </w:sdtEndPr>
       <w:sdtContent>
@@ -1251,14 +1253,7 @@
           <w:b/>
           <w:bCs/>
         </w:rPr>
-        <w:t xml:space="preserve">Assignment </w:t>
-      </w:r>
-      <w:r>
-        <w:rPr>
-          <w:b/>
-          <w:bCs/>
-        </w:rPr>
-        <w:t>2</w:t>
+        <w:t>Assignment 2</w:t>
       </w:r>
       <w:bookmarkEnd w:id="3"/>
     </w:p>
@@ -1327,14 +1322,7 @@
           <w:b/>
           <w:bCs/>
         </w:rPr>
-        <w:t xml:space="preserve">Assignment </w:t>
-      </w:r>
-      <w:r>
-        <w:rPr>
-          <w:b/>
-          <w:bCs/>
-        </w:rPr>
-        <w:t>3</w:t>
+        <w:t>Assignment 3</w:t>
       </w:r>
       <w:bookmarkEnd w:id="4"/>
     </w:p>
@@ -1743,6 +1731,9 @@
       <w:r>
         <w:t xml:space="preserve">Joseph – </w:t>
       </w:r>
+      <w:r>
+        <w:t>SniperRifleAmmo, ShotgunAmmo, SniperRifle &amp; Shotgun classes</w:t>
+      </w:r>
     </w:p>
     <w:p>
       <w:pPr>
@@ -1778,6 +1769,9 @@
       <w:r>
         <w:t xml:space="preserve">Joseph – </w:t>
       </w:r>
+      <w:r>
+        <w:t>SniperRifleAmmo, ShotgunAmmo, SniperRifle &amp; Shotgun classes</w:t>
+      </w:r>
     </w:p>
     <w:p>
       <w:pPr>
@@ -1813,6 +1807,9 @@
       <w:r>
         <w:t xml:space="preserve">Joseph – </w:t>
       </w:r>
+      <w:r>
+        <w:t>SniperRifleAmmo, ShotgunAmmo, SniperRifle &amp; Shotgun classes</w:t>
+      </w:r>
     </w:p>
     <w:p>
       <w:pPr>
@@ -1847,6 +1844,9 @@
       </w:pPr>
       <w:r>
         <w:t xml:space="preserve">Joseph – </w:t>
+      </w:r>
+      <w:r>
+        <w:t>SniperRifleAmmo, ShotgunAmmo, SniperRifle &amp; Shotgun classes</w:t>
       </w:r>
     </w:p>
     <w:p>
@@ -2563,6 +2563,9 @@
       <w:r>
         <w:t xml:space="preserve">Arshia – </w:t>
       </w:r>
+      <w:r>
+        <w:t>SniperRifleAmmo, ShotgunAmmo, SniperRifle &amp; Shotgun classes</w:t>
+      </w:r>
     </w:p>
     <w:p>
       <w:pPr>
@@ -2709,6 +2712,9 @@
       <w:r>
         <w:t xml:space="preserve">Arshia – </w:t>
       </w:r>
+      <w:r>
+        <w:t>SniperRifleAmmo, ShotgunAmmo, SniperRifle &amp; Shotgun classes</w:t>
+      </w:r>
     </w:p>
     <w:p>
       <w:pPr>
@@ -2837,6 +2843,9 @@
       <w:r>
         <w:t xml:space="preserve">Arshia – </w:t>
       </w:r>
+      <w:r>
+        <w:t>SniperRifleAmmo, ShotgunAmmo, SniperRifle &amp; Shotgun classes</w:t>
+      </w:r>
     </w:p>
     <w:p>
       <w:pPr>
@@ -2927,25 +2936,7 @@
           <w:i/>
           <w:iCs/>
         </w:rPr>
-        <w:t>1</w:t>
-      </w:r>
-      <w:r>
-        <w:rPr>
-          <w:b/>
-          <w:bCs/>
-          <w:i/>
-          <w:iCs/>
-        </w:rPr>
-        <w:t>0</w:t>
-      </w:r>
-      <w:r>
-        <w:rPr>
-          <w:b/>
-          <w:bCs/>
-          <w:i/>
-          <w:iCs/>
-        </w:rPr>
-        <w:t>:55</w:t>
+        <w:t>10:55</w:t>
       </w:r>
       <w:r>
         <w:rPr>
@@ -2982,6 +2973,9 @@
       </w:pPr>
       <w:r>
         <w:t xml:space="preserve">Arshia – </w:t>
+      </w:r>
+      <w:r>
+        <w:t>SniperRifleAmmo, ShotgunAmmo, SniperRifle &amp; Shotgun classes</w:t>
       </w:r>
     </w:p>
     <w:p>
@@ -3802,6 +3796,7 @@
     <w:lsdException w:name="HTML Sample" w:semiHidden="1" w:unhideWhenUsed="1"/>
     <w:lsdException w:name="HTML Typewriter" w:semiHidden="1" w:unhideWhenUsed="1"/>
     <w:lsdException w:name="HTML Variable" w:semiHidden="1" w:unhideWhenUsed="1"/>
+    <w:lsdException w:name="Normal Table" w:semiHidden="1" w:unhideWhenUsed="1"/>
     <w:lsdException w:name="annotation subject" w:semiHidden="1" w:unhideWhenUsed="1"/>
     <w:lsdException w:name="No List" w:semiHidden="1" w:unhideWhenUsed="1"/>
     <w:lsdException w:name="Outline List 1" w:semiHidden="1" w:unhideWhenUsed="1"/>
@@ -3844,8 +3839,11 @@
     <w:lsdException w:name="Table Contemporary" w:semiHidden="1" w:unhideWhenUsed="1"/>
     <w:lsdException w:name="Table Elegant" w:semiHidden="1" w:unhideWhenUsed="1"/>
     <w:lsdException w:name="Table Professional" w:semiHidden="1" w:unhideWhenUsed="1"/>
+    <w:lsdException w:name="Table Subtle 1" w:semiHidden="1" w:unhideWhenUsed="1"/>
     <w:lsdException w:name="Table Subtle 2" w:semiHidden="1" w:unhideWhenUsed="1"/>
     <w:lsdException w:name="Table Web 1" w:semiHidden="1" w:unhideWhenUsed="1"/>
+    <w:lsdException w:name="Table Web 2" w:semiHidden="1" w:unhideWhenUsed="1"/>
+    <w:lsdException w:name="Table Web 3" w:semiHidden="1" w:unhideWhenUsed="1"/>
     <w:lsdException w:name="Balloon Text" w:semiHidden="1" w:unhideWhenUsed="1"/>
     <w:lsdException w:name="Table Grid" w:uiPriority="39"/>
     <w:lsdException w:name="Table Theme" w:semiHidden="1" w:unhideWhenUsed="1"/>
@@ -4583,7 +4581,7 @@
 </file>
 
 <file path=customXml/itemProps1.xml><?xml version="1.0" encoding="utf-8"?>
-<ds:datastoreItem xmlns:ds="http://schemas.openxmlformats.org/officeDocument/2006/customXml" ds:itemID="{81E8A44E-ECC6-4534-8B7C-AC851D068217}">
+<ds:datastoreItem xmlns:ds="http://schemas.openxmlformats.org/officeDocument/2006/customXml" ds:itemID="{935F7615-98A4-4FD4-9482-F46F950DCC5F}">
   <ds:schemaRefs>
     <ds:schemaRef ds:uri="http://schemas.openxmlformats.org/officeDocument/2006/bibliography"/>
   </ds:schemaRefs>

</xml_diff>

<commit_message>
arshias signature has been added to the WBA
</commit_message>
<xml_diff>
--- a/WBA/Work_Breakdown_Agreement-Friends.docx
+++ b/WBA/Work_Breakdown_Agreement-Friends.docx
@@ -1,6 +1,6 @@
 
 <file path=word/document.xml><?xml version="1.0" encoding="utf-8"?>
-<w:document xmlns:wpc="http://schemas.microsoft.com/office/word/2010/wordprocessingCanvas" xmlns:cx="http://schemas.microsoft.com/office/drawing/2014/chartex" xmlns:cx1="http://schemas.microsoft.com/office/drawing/2015/9/8/chartex" xmlns:cx2="http://schemas.microsoft.com/office/drawing/2015/10/21/chartex" xmlns:cx3="http://schemas.microsoft.com/office/drawing/2016/5/9/chartex" xmlns:cx4="http://schemas.microsoft.com/office/drawing/2016/5/10/chartex" xmlns:cx5="http://schemas.microsoft.com/office/drawing/2016/5/11/chartex" xmlns:cx6="http://schemas.microsoft.com/office/drawing/2016/5/12/chartex" xmlns:cx7="http://schemas.microsoft.com/office/drawing/2016/5/13/chartex" xmlns:cx8="http://schemas.microsoft.com/office/drawing/2016/5/14/chartex" xmlns:mc="http://schemas.openxmlformats.org/markup-compatibility/2006" xmlns:aink="http://schemas.microsoft.com/office/drawing/2016/ink" xmlns:am3d="http://schemas.microsoft.com/office/drawing/2017/model3d" xmlns:o="urn:schemas-microsoft-com:office:office" xmlns:r="http://schemas.openxmlformats.org/officeDocument/2006/relationships" xmlns:m="http://schemas.openxmlformats.org/officeDocument/2006/math" xmlns:v="urn:schemas-microsoft-com:vml" xmlns:wp14="http://schemas.microsoft.com/office/word/2010/wordprocessingDrawing" xmlns:wp="http://schemas.openxmlformats.org/drawingml/2006/wordprocessingDrawing" xmlns:w10="urn:schemas-microsoft-com:office:word" xmlns:w="http://schemas.openxmlformats.org/wordprocessingml/2006/main" xmlns:w14="http://schemas.microsoft.com/office/word/2010/wordml" xmlns:w15="http://schemas.microsoft.com/office/word/2012/wordml" xmlns:w16cex="http://schemas.microsoft.com/office/word/2018/wordml/cex" xmlns:w16cid="http://schemas.microsoft.com/office/word/2016/wordml/cid" xmlns:w16="http://schemas.microsoft.com/office/word/2018/wordml" xmlns:w16se="http://schemas.microsoft.com/office/word/2015/wordml/symex" xmlns:wpg="http://schemas.microsoft.com/office/word/2010/wordprocessingGroup" xmlns:wpi="http://schemas.microsoft.com/office/word/2010/wordprocessingInk" xmlns:wne="http://schemas.microsoft.com/office/word/2006/wordml" xmlns:wps="http://schemas.microsoft.com/office/word/2010/wordprocessingShape" mc:Ignorable="w14 w15 w16se w16cid w16 w16cex wp14">
+<w:document xmlns:wpc="http://schemas.microsoft.com/office/word/2010/wordprocessingCanvas" xmlns:cx="http://schemas.microsoft.com/office/drawing/2014/chartex" xmlns:mc="http://schemas.openxmlformats.org/markup-compatibility/2006" xmlns:o="urn:schemas-microsoft-com:office:office" xmlns:r="http://schemas.openxmlformats.org/officeDocument/2006/relationships" xmlns:m="http://schemas.openxmlformats.org/officeDocument/2006/math" xmlns:v="urn:schemas-microsoft-com:vml" xmlns:wp14="http://schemas.microsoft.com/office/word/2010/wordprocessingDrawing" xmlns:wp="http://schemas.openxmlformats.org/drawingml/2006/wordprocessingDrawing" xmlns:w10="urn:schemas-microsoft-com:office:word" xmlns:w="http://schemas.openxmlformats.org/wordprocessingml/2006/main" xmlns:w14="http://schemas.microsoft.com/office/word/2010/wordml" xmlns:w15="http://schemas.microsoft.com/office/word/2012/wordml" xmlns:w16se="http://schemas.microsoft.com/office/word/2015/wordml/symex" xmlns:wpg="http://schemas.microsoft.com/office/word/2010/wordprocessingGroup" xmlns:wpi="http://schemas.microsoft.com/office/word/2010/wordprocessingInk" xmlns:wne="http://schemas.microsoft.com/office/word/2006/wordml" xmlns:wps="http://schemas.microsoft.com/office/word/2010/wordprocessingShape" mc:Ignorable="w14 w15 w16se wp14">
   <w:body>
     <w:sdt>
       <w:sdtPr>
@@ -1155,7 +1155,15 @@
         <w:t>Team members:</w:t>
       </w:r>
       <w:r>
-        <w:t xml:space="preserve"> Arshia Adouli &amp; Joseph Yu</w:t>
+        <w:t xml:space="preserve"> </w:t>
+      </w:r>
+      <w:proofErr w:type="spellStart"/>
+      <w:r>
+        <w:t>Arshia</w:t>
+      </w:r>
+      <w:proofErr w:type="spellEnd"/>
+      <w:r>
+        <w:t xml:space="preserve"> Adouli &amp; Joseph Yu</w:t>
       </w:r>
     </w:p>
     <w:p>
@@ -1334,13 +1342,100 @@
         <w:t xml:space="preserve">- Updating UML Class Diagrams (Due: </w:t>
       </w:r>
       <w:r>
-        <w:t>Saturday</w:t>
+        <w:t xml:space="preserve">Saturday </w:t>
+      </w:r>
+      <w:r>
+        <w:t>1</w:t>
+      </w:r>
+      <w:r>
+        <w:t>3</w:t>
+      </w:r>
+      <w:r>
+        <w:rPr>
+          <w:vertAlign w:val="superscript"/>
+        </w:rPr>
+        <w:t>th</w:t>
+      </w:r>
+      <w:r>
+        <w:t xml:space="preserve"> June 11:55 pm)</w:t>
+      </w:r>
+    </w:p>
+    <w:p>
+      <w:pPr>
+        <w:spacing w:after="0"/>
+      </w:pPr>
+      <w:r>
+        <w:t xml:space="preserve">- Updating Design Rationale (Due: </w:t>
+      </w:r>
+      <w:r>
+        <w:t xml:space="preserve">Saturday </w:t>
+      </w:r>
+      <w:r>
+        <w:t>1</w:t>
+      </w:r>
+      <w:r>
+        <w:t>3</w:t>
+      </w:r>
+      <w:r>
+        <w:rPr>
+          <w:vertAlign w:val="superscript"/>
+        </w:rPr>
+        <w:t>th</w:t>
+      </w:r>
+      <w:r>
+        <w:t xml:space="preserve"> June 11:55 pm)</w:t>
+      </w:r>
+    </w:p>
+    <w:p>
+      <w:pPr>
+        <w:spacing w:after="0"/>
+      </w:pPr>
+      <w:r>
+        <w:t xml:space="preserve">- Implementation of new features (Due: </w:t>
+      </w:r>
+      <w:r>
+        <w:t xml:space="preserve">Saturday </w:t>
+      </w:r>
+      <w:r>
+        <w:t>1</w:t>
+      </w:r>
+      <w:r>
+        <w:t>3</w:t>
+      </w:r>
+      <w:r>
+        <w:rPr>
+          <w:vertAlign w:val="superscript"/>
+        </w:rPr>
+        <w:t>th</w:t>
+      </w:r>
+      <w:r>
+        <w:t xml:space="preserve"> June 11:55 pm)</w:t>
+      </w:r>
+    </w:p>
+    <w:p>
+      <w:pPr>
+        <w:spacing w:after="0"/>
+        <w:rPr>
+          <w:u w:val="single"/>
+        </w:rPr>
+      </w:pPr>
+      <w:r>
+        <w:t xml:space="preserve">- </w:t>
+      </w:r>
+      <w:r>
+        <w:t>UML Sequence Diagrams</w:t>
       </w:r>
       <w:r>
         <w:t xml:space="preserve"> </w:t>
       </w:r>
       <w:r>
-        <w:t>1</w:t>
+        <w:t>(Due:</w:t>
+      </w:r>
+      <w:r>
+        <w:t xml:space="preserve"> Saturday</w:t>
+      </w:r>
+      <w:r>
+        <w:t xml:space="preserve"> 1</w:t>
       </w:r>
       <w:r>
         <w:t>3</w:t>
@@ -1359,120 +1454,150 @@
       <w:pPr>
         <w:spacing w:after="0"/>
       </w:pPr>
-      <w:r>
-        <w:t xml:space="preserve">- Updating Design Rationale (Due: </w:t>
-      </w:r>
-      <w:r>
-        <w:t>Saturday</w:t>
+    </w:p>
+    <w:p>
+      <w:pPr>
+        <w:pStyle w:val="Heading2"/>
+        <w:rPr>
+          <w:b/>
+          <w:bCs/>
+        </w:rPr>
+      </w:pPr>
+      <w:bookmarkStart w:id="5" w:name="_Toc43031880"/>
+      <w:r>
+        <w:rPr>
+          <w:b/>
+          <w:bCs/>
+        </w:rPr>
+        <w:t>Responsible for each deliverable</w:t>
+      </w:r>
+      <w:bookmarkEnd w:id="5"/>
+    </w:p>
+    <w:p>
+      <w:pPr>
+        <w:pStyle w:val="Heading3"/>
+        <w:rPr>
+          <w:b/>
+          <w:bCs/>
+        </w:rPr>
+      </w:pPr>
+      <w:bookmarkStart w:id="6" w:name="_Toc43031881"/>
+      <w:r>
+        <w:rPr>
+          <w:b/>
+          <w:bCs/>
+        </w:rPr>
+        <w:t>Assignment 1</w:t>
+      </w:r>
+      <w:bookmarkEnd w:id="6"/>
+    </w:p>
+    <w:p>
+      <w:pPr>
+        <w:spacing w:after="0"/>
+      </w:pPr>
+      <w:r>
+        <w:rPr>
+          <w:u w:val="single"/>
+        </w:rPr>
+        <w:t>UML Class Diagrams</w:t>
+      </w:r>
+    </w:p>
+    <w:p>
+      <w:pPr>
+        <w:spacing w:after="0"/>
+      </w:pPr>
+      <w:proofErr w:type="spellStart"/>
+      <w:r>
+        <w:t>Arshia</w:t>
+      </w:r>
+      <w:proofErr w:type="spellEnd"/>
+      <w:r>
+        <w:t xml:space="preserve"> –</w:t>
       </w:r>
       <w:r>
         <w:t xml:space="preserve"> </w:t>
       </w:r>
       <w:r>
-        <w:t>1</w:t>
-      </w:r>
-      <w:r>
-        <w:t>3</w:t>
-      </w:r>
-      <w:r>
-        <w:rPr>
-          <w:vertAlign w:val="superscript"/>
-        </w:rPr>
-        <w:t>th</w:t>
-      </w:r>
-      <w:r>
-        <w:t xml:space="preserve"> June 11:55 pm)</w:t>
-      </w:r>
-    </w:p>
-    <w:p>
-      <w:pPr>
-        <w:spacing w:after="0"/>
-      </w:pPr>
-      <w:r>
-        <w:t xml:space="preserve">- Implementation of new features (Due: </w:t>
-      </w:r>
-      <w:r>
-        <w:t>Saturday</w:t>
-      </w:r>
-      <w:r>
-        <w:t xml:space="preserve"> </w:t>
-      </w:r>
-      <w:r>
-        <w:t>1</w:t>
-      </w:r>
-      <w:r>
-        <w:t>3</w:t>
-      </w:r>
-      <w:r>
-        <w:rPr>
-          <w:vertAlign w:val="superscript"/>
-        </w:rPr>
-        <w:t>th</w:t>
-      </w:r>
-      <w:r>
-        <w:t xml:space="preserve"> June 11:55 pm)</w:t>
-      </w:r>
-    </w:p>
-    <w:p>
-      <w:pPr>
-        <w:spacing w:after="0"/>
+        <w:t xml:space="preserve">Farmer, </w:t>
+      </w:r>
+      <w:proofErr w:type="spellStart"/>
+      <w:r>
+        <w:t>UnripeCrop</w:t>
+      </w:r>
+      <w:proofErr w:type="spellEnd"/>
+      <w:r>
+        <w:t xml:space="preserve">, </w:t>
+      </w:r>
+      <w:proofErr w:type="spellStart"/>
+      <w:r>
+        <w:t>RipeCrop</w:t>
+      </w:r>
+      <w:proofErr w:type="spellEnd"/>
+      <w:r>
+        <w:t>, Food</w:t>
+      </w:r>
+      <w:r>
+        <w:t xml:space="preserve">, all new Behaviour classes, all new Action classes </w:t>
+      </w:r>
+      <w:r>
+        <w:t>and all pre-existing game classes and engine classes</w:t>
+      </w:r>
+    </w:p>
+    <w:p>
+      <w:pPr>
+        <w:spacing w:after="0"/>
+      </w:pPr>
+      <w:r>
+        <w:t xml:space="preserve">Joseph – </w:t>
+      </w:r>
+      <w:r>
+        <w:t>Limb, Leg, Arm, Club, Mace and Legend</w:t>
+      </w:r>
+    </w:p>
+    <w:p>
+      <w:pPr>
+        <w:spacing w:after="0"/>
+      </w:pPr>
+    </w:p>
+    <w:p>
+      <w:pPr>
+        <w:spacing w:after="0"/>
+      </w:pPr>
+      <w:r>
         <w:rPr>
           <w:u w:val="single"/>
         </w:rPr>
-      </w:pPr>
-      <w:r>
-        <w:t xml:space="preserve">- </w:t>
-      </w:r>
-      <w:r>
-        <w:t>UML Sequence Diagrams</w:t>
-      </w:r>
-      <w:r>
-        <w:t xml:space="preserve"> </w:t>
-      </w:r>
-      <w:r>
-        <w:t>(Due:</w:t>
-      </w:r>
-      <w:r>
-        <w:t xml:space="preserve"> Saturday</w:t>
-      </w:r>
-      <w:r>
-        <w:t xml:space="preserve"> 1</w:t>
-      </w:r>
-      <w:r>
-        <w:t>3</w:t>
-      </w:r>
-      <w:r>
-        <w:rPr>
-          <w:vertAlign w:val="superscript"/>
-        </w:rPr>
-        <w:t>th</w:t>
-      </w:r>
-      <w:r>
-        <w:t xml:space="preserve"> June 11:55 pm)</w:t>
-      </w:r>
-    </w:p>
-    <w:p>
-      <w:pPr>
-        <w:spacing w:after="0"/>
-      </w:pPr>
-    </w:p>
-    <w:p>
-      <w:pPr>
-        <w:pStyle w:val="Heading2"/>
-        <w:rPr>
-          <w:b/>
-          <w:bCs/>
-        </w:rPr>
-      </w:pPr>
-      <w:bookmarkStart w:id="5" w:name="_Toc43031880"/>
-      <w:r>
-        <w:rPr>
-          <w:b/>
-          <w:bCs/>
-        </w:rPr>
-        <w:t>Responsible for each deliverable</w:t>
-      </w:r>
-      <w:bookmarkEnd w:id="5"/>
+        <w:t>Design Rationale</w:t>
+      </w:r>
+    </w:p>
+    <w:p>
+      <w:pPr>
+        <w:spacing w:after="0"/>
+      </w:pPr>
+      <w:proofErr w:type="spellStart"/>
+      <w:r>
+        <w:t>Arshia</w:t>
+      </w:r>
+      <w:proofErr w:type="spellEnd"/>
+      <w:r>
+        <w:t xml:space="preserve"> – Section: “Beating up the Zombies”</w:t>
+      </w:r>
+      <w:r>
+        <w:t xml:space="preserve"> &amp; “Rising from the Dead”</w:t>
+      </w:r>
+    </w:p>
+    <w:p>
+      <w:pPr>
+        <w:spacing w:after="0"/>
+      </w:pPr>
+      <w:r>
+        <w:t>Joseph – Section: “Farmers and food”</w:t>
+      </w:r>
+    </w:p>
+    <w:p>
+      <w:pPr>
+        <w:spacing w:after="0"/>
+      </w:pPr>
     </w:p>
     <w:p>
       <w:pPr>
@@ -1482,15 +1607,22 @@
           <w:bCs/>
         </w:rPr>
       </w:pPr>
-      <w:bookmarkStart w:id="6" w:name="_Toc43031881"/>
-      <w:r>
-        <w:rPr>
-          <w:b/>
-          <w:bCs/>
-        </w:rPr>
-        <w:t>Assignment 1</w:t>
-      </w:r>
-      <w:bookmarkEnd w:id="6"/>
+      <w:bookmarkStart w:id="7" w:name="_Toc43031882"/>
+      <w:r>
+        <w:rPr>
+          <w:b/>
+          <w:bCs/>
+        </w:rPr>
+        <w:t xml:space="preserve">Assignment </w:t>
+      </w:r>
+      <w:r>
+        <w:rPr>
+          <w:b/>
+          <w:bCs/>
+        </w:rPr>
+        <w:t>2</w:t>
+      </w:r>
+      <w:bookmarkEnd w:id="7"/>
     </w:p>
     <w:p>
       <w:pPr>
@@ -1500,28 +1632,156 @@
         <w:rPr>
           <w:u w:val="single"/>
         </w:rPr>
-        <w:t>UML Class Diagrams</w:t>
-      </w:r>
-    </w:p>
-    <w:p>
-      <w:pPr>
-        <w:spacing w:after="0"/>
-      </w:pPr>
-      <w:r>
-        <w:t>Arshia –</w:t>
-      </w:r>
-      <w:r>
-        <w:t xml:space="preserve"> </w:t>
-      </w:r>
-      <w:r>
-        <w:t>Farmer, UnripeCrop, RipeCrop, Food</w:t>
-      </w:r>
-      <w:r>
-        <w:t xml:space="preserve">, all new Behaviour classes, all new Action classes </w:t>
-      </w:r>
-      <w:r>
-        <w:t>and all pre-existing game classes and engine classes</w:t>
-      </w:r>
+        <w:t>Updating Design Rationale</w:t>
+      </w:r>
+    </w:p>
+    <w:p>
+      <w:pPr>
+        <w:spacing w:after="0"/>
+      </w:pPr>
+      <w:proofErr w:type="spellStart"/>
+      <w:r>
+        <w:t>Arshia</w:t>
+      </w:r>
+      <w:proofErr w:type="spellEnd"/>
+      <w:r>
+        <w:t xml:space="preserve"> – Zombie, </w:t>
+      </w:r>
+      <w:proofErr w:type="spellStart"/>
+      <w:r>
+        <w:t>HuntBehaviour</w:t>
+      </w:r>
+      <w:proofErr w:type="spellEnd"/>
+      <w:r>
+        <w:t xml:space="preserve">, </w:t>
+      </w:r>
+      <w:proofErr w:type="spellStart"/>
+      <w:r>
+        <w:t>WanderBehaviour</w:t>
+      </w:r>
+      <w:proofErr w:type="spellEnd"/>
+      <w:r>
+        <w:t xml:space="preserve">, </w:t>
+      </w:r>
+      <w:proofErr w:type="spellStart"/>
+      <w:r>
+        <w:t>ZombieActor</w:t>
+      </w:r>
+      <w:proofErr w:type="spellEnd"/>
+      <w:r>
+        <w:t xml:space="preserve">, </w:t>
+      </w:r>
+      <w:proofErr w:type="spellStart"/>
+      <w:r>
+        <w:t>PickUpBehaviour</w:t>
+      </w:r>
+      <w:proofErr w:type="spellEnd"/>
+      <w:r>
+        <w:t xml:space="preserve">, Leg, Arm, </w:t>
+      </w:r>
+      <w:proofErr w:type="spellStart"/>
+      <w:r>
+        <w:t>CraftAction</w:t>
+      </w:r>
+      <w:proofErr w:type="spellEnd"/>
+      <w:r>
+        <w:t xml:space="preserve">, </w:t>
+      </w:r>
+      <w:proofErr w:type="spellStart"/>
+      <w:r>
+        <w:t>DropAction</w:t>
+      </w:r>
+      <w:proofErr w:type="spellEnd"/>
+      <w:r>
+        <w:t xml:space="preserve">, </w:t>
+      </w:r>
+      <w:proofErr w:type="spellStart"/>
+      <w:r>
+        <w:t>DropBehaviour</w:t>
+      </w:r>
+      <w:proofErr w:type="spellEnd"/>
+      <w:r>
+        <w:t xml:space="preserve">, </w:t>
+      </w:r>
+      <w:proofErr w:type="spellStart"/>
+      <w:r>
+        <w:t>ZombieExpressionBehaviour</w:t>
+      </w:r>
+      <w:proofErr w:type="spellEnd"/>
+      <w:r>
+        <w:t xml:space="preserve"> &amp; </w:t>
+      </w:r>
+      <w:proofErr w:type="spellStart"/>
+      <w:r>
+        <w:t>ZombieExpressionAction</w:t>
+      </w:r>
+      <w:proofErr w:type="spellEnd"/>
+      <w:r>
+        <w:t xml:space="preserve"> classes</w:t>
+      </w:r>
+    </w:p>
+    <w:p>
+      <w:pPr>
+        <w:spacing w:after="0"/>
+      </w:pPr>
+      <w:proofErr w:type="spellStart"/>
+      <w:r>
+        <w:t>ActorInterface</w:t>
+      </w:r>
+      <w:proofErr w:type="spellEnd"/>
+      <w:r>
+        <w:t xml:space="preserve"> methods – </w:t>
+      </w:r>
+      <w:proofErr w:type="spellStart"/>
+      <w:proofErr w:type="gramStart"/>
+      <w:r>
+        <w:t>getNumArm</w:t>
+      </w:r>
+      <w:proofErr w:type="spellEnd"/>
+      <w:r>
+        <w:t>(</w:t>
+      </w:r>
+      <w:proofErr w:type="gramEnd"/>
+      <w:r>
+        <w:t xml:space="preserve">), </w:t>
+      </w:r>
+      <w:proofErr w:type="spellStart"/>
+      <w:r>
+        <w:t>getNumLeg</w:t>
+      </w:r>
+      <w:proofErr w:type="spellEnd"/>
+      <w:r>
+        <w:t xml:space="preserve">(), </w:t>
+      </w:r>
+      <w:proofErr w:type="spellStart"/>
+      <w:r>
+        <w:t>getNumTurn</w:t>
+      </w:r>
+      <w:proofErr w:type="spellEnd"/>
+      <w:r>
+        <w:t xml:space="preserve">(), crafter() &amp; </w:t>
+      </w:r>
+      <w:proofErr w:type="spellStart"/>
+      <w:r>
+        <w:t>AllowableActions</w:t>
+      </w:r>
+      <w:proofErr w:type="spellEnd"/>
+      <w:r>
+        <w:t>(</w:t>
+      </w:r>
+      <w:proofErr w:type="spellStart"/>
+      <w:r>
+        <w:t>GameMap</w:t>
+      </w:r>
+      <w:proofErr w:type="spellEnd"/>
+      <w:r>
+        <w:t xml:space="preserve"> map)</w:t>
+      </w:r>
+    </w:p>
+    <w:p>
+      <w:pPr>
+        <w:spacing w:after="0"/>
+      </w:pPr>
     </w:p>
     <w:p>
       <w:pPr>
@@ -1530,145 +1790,114 @@
       <w:r>
         <w:t xml:space="preserve">Joseph – </w:t>
       </w:r>
-      <w:r>
-        <w:t>Limb, Leg, Arm, Club, Mace and Legend</w:t>
-      </w:r>
-    </w:p>
-    <w:p>
-      <w:pPr>
-        <w:spacing w:after="0"/>
-      </w:pPr>
-    </w:p>
-    <w:p>
-      <w:pPr>
-        <w:spacing w:after="0"/>
-      </w:pPr>
-      <w:r>
+      <w:proofErr w:type="spellStart"/>
+      <w:r>
+        <w:t>HarvestAction</w:t>
+      </w:r>
+      <w:proofErr w:type="spellEnd"/>
+      <w:r>
+        <w:t xml:space="preserve">, </w:t>
+      </w:r>
+      <w:proofErr w:type="spellStart"/>
+      <w:r>
+        <w:t>EatFoodAction</w:t>
+      </w:r>
+      <w:proofErr w:type="spellEnd"/>
+      <w:r>
+        <w:t xml:space="preserve"> &amp; Crop classes</w:t>
+      </w:r>
+    </w:p>
+    <w:p>
+      <w:pPr>
+        <w:spacing w:after="0"/>
+        <w:rPr>
+          <w:b/>
+          <w:bCs/>
+          <w:i/>
+          <w:iCs/>
+        </w:rPr>
+      </w:pPr>
+      <w:proofErr w:type="spellStart"/>
+      <w:r>
+        <w:t>ActorInterface</w:t>
+      </w:r>
+      <w:proofErr w:type="spellEnd"/>
+      <w:r>
+        <w:t xml:space="preserve"> methods – </w:t>
+      </w:r>
+      <w:proofErr w:type="gramStart"/>
+      <w:r>
+        <w:t>harvester(</w:t>
+      </w:r>
+      <w:proofErr w:type="gramEnd"/>
+      <w:r>
+        <w:t xml:space="preserve">), </w:t>
+      </w:r>
+      <w:proofErr w:type="spellStart"/>
+      <w:r>
+        <w:t>personThatEatFood</w:t>
+      </w:r>
+      <w:proofErr w:type="spellEnd"/>
+      <w:r>
+        <w:t xml:space="preserve">(), </w:t>
+      </w:r>
+      <w:proofErr w:type="spellStart"/>
+      <w:r>
+        <w:t>asPlayer</w:t>
+      </w:r>
+      <w:proofErr w:type="spellEnd"/>
+      <w:r>
+        <w:t xml:space="preserve">(Actor a), </w:t>
+      </w:r>
+      <w:proofErr w:type="spellStart"/>
+      <w:r>
+        <w:t>getUnripeCrop</w:t>
+      </w:r>
+      <w:proofErr w:type="spellEnd"/>
+      <w:r>
+        <w:t xml:space="preserve">(List&lt;Item&gt; </w:t>
+      </w:r>
+      <w:proofErr w:type="spellStart"/>
+      <w:r>
+        <w:t>itemList</w:t>
+      </w:r>
+      <w:proofErr w:type="spellEnd"/>
+      <w:r>
+        <w:t xml:space="preserve">) &amp; </w:t>
+      </w:r>
+      <w:proofErr w:type="spellStart"/>
+      <w:r>
+        <w:t>getRipeCrop</w:t>
+      </w:r>
+      <w:proofErr w:type="spellEnd"/>
+      <w:r>
+        <w:t xml:space="preserve">(List&lt;Item&gt; </w:t>
+      </w:r>
+      <w:proofErr w:type="spellStart"/>
+      <w:r>
+        <w:t>itemList</w:t>
+      </w:r>
+      <w:proofErr w:type="spellEnd"/>
+      <w:r>
+        <w:t>)</w:t>
+      </w:r>
+    </w:p>
+    <w:p>
+      <w:pPr>
+        <w:spacing w:after="0"/>
+      </w:pPr>
+    </w:p>
+    <w:p>
+      <w:pPr>
+        <w:spacing w:after="0"/>
         <w:rPr>
           <w:u w:val="single"/>
         </w:rPr>
-        <w:t>Design Rationale</w:t>
-      </w:r>
-    </w:p>
-    <w:p>
-      <w:pPr>
-        <w:spacing w:after="0"/>
-      </w:pPr>
-      <w:r>
-        <w:t>Arshia – Section: “Beating up the Zombies”</w:t>
-      </w:r>
-      <w:r>
-        <w:t xml:space="preserve"> &amp; “Rising from the Dead”</w:t>
-      </w:r>
-    </w:p>
-    <w:p>
-      <w:pPr>
-        <w:spacing w:after="0"/>
-      </w:pPr>
-      <w:r>
-        <w:t>Joseph – Section: “Farmers and food”</w:t>
-      </w:r>
-    </w:p>
-    <w:p>
-      <w:pPr>
-        <w:spacing w:after="0"/>
-      </w:pPr>
-    </w:p>
-    <w:p>
-      <w:pPr>
-        <w:pStyle w:val="Heading3"/>
-        <w:rPr>
-          <w:b/>
-          <w:bCs/>
-        </w:rPr>
-      </w:pPr>
-      <w:bookmarkStart w:id="7" w:name="_Toc43031882"/>
-      <w:r>
-        <w:rPr>
-          <w:b/>
-          <w:bCs/>
-        </w:rPr>
-        <w:t xml:space="preserve">Assignment </w:t>
-      </w:r>
-      <w:r>
-        <w:rPr>
-          <w:b/>
-          <w:bCs/>
-        </w:rPr>
-        <w:t>2</w:t>
-      </w:r>
-      <w:bookmarkEnd w:id="7"/>
-    </w:p>
-    <w:p>
-      <w:pPr>
-        <w:spacing w:after="0"/>
       </w:pPr>
       <w:r>
         <w:rPr>
           <w:u w:val="single"/>
         </w:rPr>
-        <w:t>Updating Design Rationale</w:t>
-      </w:r>
-    </w:p>
-    <w:p>
-      <w:pPr>
-        <w:spacing w:after="0"/>
-      </w:pPr>
-      <w:r>
-        <w:t>Arshia – Zombie, HuntBehaviour, WanderBehaviour, ZombieActor, PickUpBehaviour, Leg, Arm, CraftAction, DropAction, DropBehaviour, ZombieExpressionBehaviour &amp; ZombieExpressionAction classes</w:t>
-      </w:r>
-    </w:p>
-    <w:p>
-      <w:pPr>
-        <w:spacing w:after="0"/>
-      </w:pPr>
-      <w:r>
-        <w:t>ActorInterface methods – getNumArm(), getNumLeg(), getNumTurn(), crafter() &amp; AllowableActions(GameMap map)</w:t>
-      </w:r>
-    </w:p>
-    <w:p>
-      <w:pPr>
-        <w:spacing w:after="0"/>
-      </w:pPr>
-    </w:p>
-    <w:p>
-      <w:pPr>
-        <w:spacing w:after="0"/>
-      </w:pPr>
-      <w:r>
-        <w:t>Joseph – HarvestAction, EatFoodAction &amp; Crop classes</w:t>
-      </w:r>
-    </w:p>
-    <w:p>
-      <w:pPr>
-        <w:spacing w:after="0"/>
-        <w:rPr>
-          <w:b/>
-          <w:bCs/>
-          <w:i/>
-          <w:iCs/>
-        </w:rPr>
-      </w:pPr>
-      <w:r>
-        <w:t>ActorInterface methods – harvester(), personThatEatFood(), asPlayer(Actor a), getUnripeCrop(List&lt;Item&gt; itemList) &amp; getRipeCrop(List&lt;Item&gt; itemList)</w:t>
-      </w:r>
-    </w:p>
-    <w:p>
-      <w:pPr>
-        <w:spacing w:after="0"/>
-      </w:pPr>
-    </w:p>
-    <w:p>
-      <w:pPr>
-        <w:spacing w:after="0"/>
-        <w:rPr>
-          <w:u w:val="single"/>
-        </w:rPr>
-      </w:pPr>
-      <w:r>
-        <w:rPr>
-          <w:u w:val="single"/>
-        </w:rPr>
         <w:t>Updating Class Diagrams</w:t>
       </w:r>
     </w:p>
@@ -1676,8 +1905,37 @@
       <w:pPr>
         <w:spacing w:after="0"/>
       </w:pPr>
-      <w:r>
-        <w:t>Arshia – DropBehaviour, ZombieExpressionBehaviour, ZombieExpressionAction classes &amp; Limb interface</w:t>
+      <w:proofErr w:type="spellStart"/>
+      <w:r>
+        <w:t>Arshia</w:t>
+      </w:r>
+      <w:proofErr w:type="spellEnd"/>
+      <w:r>
+        <w:t xml:space="preserve"> – </w:t>
+      </w:r>
+      <w:proofErr w:type="spellStart"/>
+      <w:r>
+        <w:t>DropBehaviour</w:t>
+      </w:r>
+      <w:proofErr w:type="spellEnd"/>
+      <w:r>
+        <w:t xml:space="preserve">, </w:t>
+      </w:r>
+      <w:proofErr w:type="spellStart"/>
+      <w:r>
+        <w:t>ZombieExpressionBehaviour</w:t>
+      </w:r>
+      <w:proofErr w:type="spellEnd"/>
+      <w:r>
+        <w:t xml:space="preserve">, </w:t>
+      </w:r>
+      <w:proofErr w:type="spellStart"/>
+      <w:r>
+        <w:t>ZombieExpressionAction</w:t>
+      </w:r>
+      <w:proofErr w:type="spellEnd"/>
+      <w:r>
+        <w:t xml:space="preserve"> classes &amp; Limb interface</w:t>
       </w:r>
     </w:p>
     <w:p>
@@ -1709,15 +1967,62 @@
       <w:pPr>
         <w:spacing w:after="0"/>
       </w:pPr>
-      <w:r>
-        <w:t>Arshia – Limb, Leg, Arm, Club, Mace</w:t>
-      </w:r>
-      <w:r>
-        <w:t xml:space="preserve">, CraftAction, </w:t>
-      </w:r>
-      <w:r>
-        <w:t>PickUpBehaviour, DropBehaviour, ZombieExpressionBehaviour, ZombieExpressionAction and PortableItemZombie</w:t>
-      </w:r>
+      <w:proofErr w:type="spellStart"/>
+      <w:r>
+        <w:t>Arshia</w:t>
+      </w:r>
+      <w:proofErr w:type="spellEnd"/>
+      <w:r>
+        <w:t xml:space="preserve"> – Limb, Leg, Arm, Club, Mace</w:t>
+      </w:r>
+      <w:r>
+        <w:t xml:space="preserve">, </w:t>
+      </w:r>
+      <w:proofErr w:type="spellStart"/>
+      <w:r>
+        <w:t>CraftAction</w:t>
+      </w:r>
+      <w:proofErr w:type="spellEnd"/>
+      <w:r>
+        <w:t xml:space="preserve">, </w:t>
+      </w:r>
+      <w:proofErr w:type="spellStart"/>
+      <w:r>
+        <w:t>PickUpBehaviour</w:t>
+      </w:r>
+      <w:proofErr w:type="spellEnd"/>
+      <w:r>
+        <w:t xml:space="preserve">, </w:t>
+      </w:r>
+      <w:proofErr w:type="spellStart"/>
+      <w:r>
+        <w:t>DropBehaviour</w:t>
+      </w:r>
+      <w:proofErr w:type="spellEnd"/>
+      <w:r>
+        <w:t xml:space="preserve">, </w:t>
+      </w:r>
+      <w:proofErr w:type="spellStart"/>
+      <w:r>
+        <w:t>ZombieExpressionBehaviour</w:t>
+      </w:r>
+      <w:proofErr w:type="spellEnd"/>
+      <w:r>
+        <w:t xml:space="preserve">, </w:t>
+      </w:r>
+      <w:proofErr w:type="spellStart"/>
+      <w:r>
+        <w:t>ZombieExpressionAction</w:t>
+      </w:r>
+      <w:proofErr w:type="spellEnd"/>
+      <w:r>
+        <w:t xml:space="preserve"> and </w:t>
+      </w:r>
+      <w:proofErr w:type="spellStart"/>
+      <w:r>
+        <w:t>PortableItemZombie</w:t>
+      </w:r>
+      <w:proofErr w:type="spellEnd"/>
     </w:p>
     <w:p>
       <w:pPr>
@@ -1729,15 +2034,67 @@
       <w:r>
         <w:t xml:space="preserve">Food, Crop, </w:t>
       </w:r>
-      <w:r>
-        <w:t xml:space="preserve">HarvestAction, HarvestBehaviour, EatFoodBehaviour, EatFoodAction, </w:t>
-      </w:r>
-      <w:r>
-        <w:t xml:space="preserve">FertilizeBehaviour, FertilizeAction, </w:t>
-      </w:r>
-      <w:r>
-        <w:t>SowBehaviour, SowAction</w:t>
-      </w:r>
+      <w:proofErr w:type="spellStart"/>
+      <w:r>
+        <w:t>HarvestAction</w:t>
+      </w:r>
+      <w:proofErr w:type="spellEnd"/>
+      <w:r>
+        <w:t xml:space="preserve">, </w:t>
+      </w:r>
+      <w:proofErr w:type="spellStart"/>
+      <w:r>
+        <w:t>HarvestBehaviour</w:t>
+      </w:r>
+      <w:proofErr w:type="spellEnd"/>
+      <w:r>
+        <w:t xml:space="preserve">, </w:t>
+      </w:r>
+      <w:proofErr w:type="spellStart"/>
+      <w:r>
+        <w:t>EatFoodBehaviour</w:t>
+      </w:r>
+      <w:proofErr w:type="spellEnd"/>
+      <w:r>
+        <w:t xml:space="preserve">, </w:t>
+      </w:r>
+      <w:proofErr w:type="spellStart"/>
+      <w:r>
+        <w:t>EatFoodAction</w:t>
+      </w:r>
+      <w:proofErr w:type="spellEnd"/>
+      <w:r>
+        <w:t xml:space="preserve">, </w:t>
+      </w:r>
+      <w:proofErr w:type="spellStart"/>
+      <w:r>
+        <w:t>FertilizeBehaviour</w:t>
+      </w:r>
+      <w:proofErr w:type="spellEnd"/>
+      <w:r>
+        <w:t xml:space="preserve">, </w:t>
+      </w:r>
+      <w:proofErr w:type="spellStart"/>
+      <w:r>
+        <w:t>FertilizeAction</w:t>
+      </w:r>
+      <w:proofErr w:type="spellEnd"/>
+      <w:r>
+        <w:t xml:space="preserve">, </w:t>
+      </w:r>
+      <w:proofErr w:type="spellStart"/>
+      <w:r>
+        <w:t>SowBehaviour</w:t>
+      </w:r>
+      <w:proofErr w:type="spellEnd"/>
+      <w:r>
+        <w:t xml:space="preserve">, </w:t>
+      </w:r>
+      <w:proofErr w:type="spellStart"/>
+      <w:r>
+        <w:t>SowAction</w:t>
+      </w:r>
+      <w:proofErr w:type="spellEnd"/>
     </w:p>
     <w:p>
       <w:pPr>
@@ -1777,40 +2134,1469 @@
       <w:pPr>
         <w:spacing w:after="0"/>
       </w:pPr>
-      <w:r>
-        <w:t xml:space="preserve">Arshia – </w:t>
-      </w:r>
-      <w:r>
-        <w:t>MamboMarie, WorldSub, TransferAction, Car, ChantingBehaviour, ChantingAction</w:t>
-      </w:r>
+      <w:proofErr w:type="spellStart"/>
+      <w:r>
+        <w:t>Arshia</w:t>
+      </w:r>
+      <w:proofErr w:type="spellEnd"/>
+      <w:r>
+        <w:t xml:space="preserve"> – </w:t>
+      </w:r>
+      <w:proofErr w:type="spellStart"/>
+      <w:r>
+        <w:t>MamboMarie</w:t>
+      </w:r>
+      <w:proofErr w:type="spellEnd"/>
+      <w:r>
+        <w:t xml:space="preserve">, </w:t>
+      </w:r>
+      <w:proofErr w:type="spellStart"/>
+      <w:r>
+        <w:t>WorldSub</w:t>
+      </w:r>
+      <w:proofErr w:type="spellEnd"/>
+      <w:r>
+        <w:t xml:space="preserve">, </w:t>
+      </w:r>
+      <w:proofErr w:type="spellStart"/>
+      <w:r>
+        <w:t>TransferAction</w:t>
+      </w:r>
+      <w:proofErr w:type="spellEnd"/>
+      <w:r>
+        <w:t xml:space="preserve">, Car, </w:t>
+      </w:r>
+      <w:proofErr w:type="spellStart"/>
+      <w:r>
+        <w:t>ChantingBehaviour</w:t>
+      </w:r>
+      <w:proofErr w:type="spellEnd"/>
+      <w:r>
+        <w:t xml:space="preserve">, </w:t>
+      </w:r>
+      <w:proofErr w:type="spellStart"/>
+      <w:r>
+        <w:t>ChantingAction</w:t>
+      </w:r>
+      <w:proofErr w:type="spellEnd"/>
+      <w:r>
+        <w:t xml:space="preserve"> and Corpse classes</w:t>
+      </w:r>
+    </w:p>
+    <w:p>
+      <w:pPr>
+        <w:spacing w:after="0"/>
+      </w:pPr>
+      <w:r>
+        <w:t xml:space="preserve">Joseph </w:t>
+      </w:r>
+      <w:r>
+        <w:t xml:space="preserve">– </w:t>
+      </w:r>
+      <w:proofErr w:type="spellStart"/>
+      <w:r>
+        <w:t>SniperRifleAmmo</w:t>
+      </w:r>
+      <w:proofErr w:type="spellEnd"/>
+      <w:r>
+        <w:t xml:space="preserve">, </w:t>
+      </w:r>
+      <w:proofErr w:type="spellStart"/>
+      <w:r>
+        <w:t>ShotgunAmmo</w:t>
+      </w:r>
+      <w:proofErr w:type="spellEnd"/>
+      <w:r>
+        <w:t xml:space="preserve">, </w:t>
+      </w:r>
+      <w:proofErr w:type="spellStart"/>
+      <w:r>
+        <w:t>SniperRifle</w:t>
+      </w:r>
+      <w:proofErr w:type="spellEnd"/>
+      <w:r>
+        <w:t xml:space="preserve"> &amp; Shotgun classes</w:t>
+      </w:r>
+    </w:p>
+    <w:p>
+      <w:pPr>
+        <w:spacing w:after="0"/>
+      </w:pPr>
+    </w:p>
+    <w:p>
+      <w:pPr>
+        <w:spacing w:after="0"/>
+        <w:rPr>
+          <w:u w:val="single"/>
+        </w:rPr>
+      </w:pPr>
+      <w:r>
+        <w:rPr>
+          <w:u w:val="single"/>
+        </w:rPr>
+        <w:t>Updating Design Rationale</w:t>
+      </w:r>
+    </w:p>
+    <w:p>
+      <w:pPr>
+        <w:spacing w:after="0"/>
+      </w:pPr>
+      <w:proofErr w:type="spellStart"/>
+      <w:r>
+        <w:t>Arshia</w:t>
+      </w:r>
+      <w:proofErr w:type="spellEnd"/>
+      <w:r>
+        <w:t xml:space="preserve"> – </w:t>
+      </w:r>
+      <w:proofErr w:type="spellStart"/>
+      <w:r>
+        <w:t>MamboMarie</w:t>
+      </w:r>
+      <w:proofErr w:type="spellEnd"/>
+      <w:r>
+        <w:t xml:space="preserve">, </w:t>
+      </w:r>
+      <w:proofErr w:type="spellStart"/>
+      <w:r>
+        <w:t>WorldSub</w:t>
+      </w:r>
+      <w:proofErr w:type="spellEnd"/>
+      <w:r>
+        <w:t xml:space="preserve">, </w:t>
+      </w:r>
+      <w:proofErr w:type="spellStart"/>
+      <w:r>
+        <w:t>TransferAction</w:t>
+      </w:r>
+      <w:proofErr w:type="spellEnd"/>
+      <w:r>
+        <w:t xml:space="preserve">, Car, </w:t>
+      </w:r>
+      <w:proofErr w:type="spellStart"/>
+      <w:r>
+        <w:t>ChantingBehaviour</w:t>
+      </w:r>
+      <w:proofErr w:type="spellEnd"/>
+      <w:r>
+        <w:t xml:space="preserve">, </w:t>
+      </w:r>
+      <w:proofErr w:type="spellStart"/>
+      <w:r>
+        <w:t>ChantingAction</w:t>
+      </w:r>
+      <w:proofErr w:type="spellEnd"/>
+      <w:r>
+        <w:t xml:space="preserve"> and Corpse classes</w:t>
+      </w:r>
+    </w:p>
+    <w:p>
+      <w:pPr>
+        <w:spacing w:after="0"/>
+      </w:pPr>
+      <w:r>
+        <w:t xml:space="preserve">Joseph – </w:t>
+      </w:r>
+      <w:proofErr w:type="spellStart"/>
+      <w:r>
+        <w:t>SniperRifleAmmo</w:t>
+      </w:r>
+      <w:proofErr w:type="spellEnd"/>
+      <w:r>
+        <w:t xml:space="preserve">, </w:t>
+      </w:r>
+      <w:proofErr w:type="spellStart"/>
+      <w:r>
+        <w:t>ShotgunAmmo</w:t>
+      </w:r>
+      <w:proofErr w:type="spellEnd"/>
+      <w:r>
+        <w:t xml:space="preserve">, </w:t>
+      </w:r>
+      <w:proofErr w:type="spellStart"/>
+      <w:r>
+        <w:t>SniperRifle</w:t>
+      </w:r>
+      <w:proofErr w:type="spellEnd"/>
+      <w:r>
+        <w:t xml:space="preserve"> &amp; Shotgun classes</w:t>
+      </w:r>
+    </w:p>
+    <w:p>
+      <w:pPr>
+        <w:spacing w:after="0"/>
+      </w:pPr>
+    </w:p>
+    <w:p>
+      <w:pPr>
+        <w:spacing w:after="0"/>
+        <w:rPr>
+          <w:u w:val="single"/>
+        </w:rPr>
+      </w:pPr>
+      <w:r>
+        <w:rPr>
+          <w:u w:val="single"/>
+        </w:rPr>
+        <w:t>Implementation of new features</w:t>
+      </w:r>
+    </w:p>
+    <w:p>
+      <w:pPr>
+        <w:spacing w:after="0"/>
+      </w:pPr>
+      <w:proofErr w:type="spellStart"/>
+      <w:r>
+        <w:t>Arshia</w:t>
+      </w:r>
+      <w:proofErr w:type="spellEnd"/>
+      <w:r>
+        <w:t xml:space="preserve"> – </w:t>
+      </w:r>
+      <w:proofErr w:type="spellStart"/>
+      <w:r>
+        <w:t>MamboMarie</w:t>
+      </w:r>
+      <w:proofErr w:type="spellEnd"/>
+      <w:r>
+        <w:t xml:space="preserve">, </w:t>
+      </w:r>
+      <w:proofErr w:type="spellStart"/>
+      <w:r>
+        <w:t>WorldSub</w:t>
+      </w:r>
+      <w:proofErr w:type="spellEnd"/>
+      <w:r>
+        <w:t xml:space="preserve">, </w:t>
+      </w:r>
+      <w:proofErr w:type="spellStart"/>
+      <w:r>
+        <w:t>TransferAction</w:t>
+      </w:r>
+      <w:proofErr w:type="spellEnd"/>
+      <w:r>
+        <w:t xml:space="preserve">, Car, </w:t>
+      </w:r>
+      <w:proofErr w:type="spellStart"/>
+      <w:r>
+        <w:t>ChantingBehaviour</w:t>
+      </w:r>
+      <w:proofErr w:type="spellEnd"/>
+      <w:r>
+        <w:t xml:space="preserve">, </w:t>
+      </w:r>
+      <w:proofErr w:type="spellStart"/>
+      <w:r>
+        <w:t>ChantingAction</w:t>
+      </w:r>
+      <w:proofErr w:type="spellEnd"/>
+      <w:r>
+        <w:t xml:space="preserve"> and Corpse classes</w:t>
+      </w:r>
+    </w:p>
+    <w:p>
+      <w:pPr>
+        <w:spacing w:after="0"/>
+      </w:pPr>
+      <w:r>
+        <w:t xml:space="preserve">Joseph – </w:t>
+      </w:r>
+      <w:proofErr w:type="spellStart"/>
+      <w:r>
+        <w:t>SniperRifleAmmo</w:t>
+      </w:r>
+      <w:proofErr w:type="spellEnd"/>
+      <w:r>
+        <w:t xml:space="preserve">, </w:t>
+      </w:r>
+      <w:proofErr w:type="spellStart"/>
+      <w:r>
+        <w:t>ShotgunAmmo</w:t>
+      </w:r>
+      <w:proofErr w:type="spellEnd"/>
+      <w:r>
+        <w:t xml:space="preserve">, </w:t>
+      </w:r>
+      <w:proofErr w:type="spellStart"/>
+      <w:r>
+        <w:t>SniperRifle</w:t>
+      </w:r>
+      <w:proofErr w:type="spellEnd"/>
+      <w:r>
+        <w:t xml:space="preserve"> &amp; Shotgun classes</w:t>
+      </w:r>
+    </w:p>
+    <w:p>
+      <w:pPr>
+        <w:spacing w:after="0"/>
+      </w:pPr>
+    </w:p>
+    <w:p>
+      <w:pPr>
+        <w:spacing w:after="0"/>
+        <w:rPr>
+          <w:u w:val="single"/>
+        </w:rPr>
+      </w:pPr>
+      <w:r>
+        <w:rPr>
+          <w:u w:val="single"/>
+        </w:rPr>
+        <w:t xml:space="preserve">UML </w:t>
+      </w:r>
+      <w:r>
+        <w:rPr>
+          <w:u w:val="single"/>
+        </w:rPr>
+        <w:t>Sequence</w:t>
+      </w:r>
+      <w:r>
+        <w:rPr>
+          <w:u w:val="single"/>
+        </w:rPr>
+        <w:t xml:space="preserve"> Diagrams</w:t>
+      </w:r>
+    </w:p>
+    <w:p>
+      <w:pPr>
+        <w:spacing w:after="0"/>
+      </w:pPr>
+      <w:proofErr w:type="spellStart"/>
+      <w:r>
+        <w:t>Arshia</w:t>
+      </w:r>
+      <w:proofErr w:type="spellEnd"/>
+      <w:r>
+        <w:t xml:space="preserve"> – </w:t>
+      </w:r>
+      <w:proofErr w:type="spellStart"/>
+      <w:r>
+        <w:t>MamboMarie</w:t>
+      </w:r>
+      <w:proofErr w:type="spellEnd"/>
+      <w:r>
+        <w:t xml:space="preserve">, </w:t>
+      </w:r>
+      <w:proofErr w:type="spellStart"/>
+      <w:r>
+        <w:t>WorldSub</w:t>
+      </w:r>
+      <w:proofErr w:type="spellEnd"/>
+      <w:r>
+        <w:t xml:space="preserve">, </w:t>
+      </w:r>
+      <w:proofErr w:type="spellStart"/>
+      <w:r>
+        <w:t>TransferAction</w:t>
+      </w:r>
+      <w:proofErr w:type="spellEnd"/>
+      <w:r>
+        <w:t xml:space="preserve">, Car, </w:t>
+      </w:r>
+      <w:proofErr w:type="spellStart"/>
+      <w:r>
+        <w:t>ChantingBehaviour</w:t>
+      </w:r>
+      <w:proofErr w:type="spellEnd"/>
+      <w:r>
+        <w:t xml:space="preserve">, </w:t>
+      </w:r>
+      <w:proofErr w:type="spellStart"/>
+      <w:r>
+        <w:t>ChantingAction</w:t>
+      </w:r>
+      <w:proofErr w:type="spellEnd"/>
+      <w:r>
+        <w:t xml:space="preserve"> and Corpse classes</w:t>
+      </w:r>
+    </w:p>
+    <w:p>
+      <w:pPr>
+        <w:spacing w:after="0"/>
+      </w:pPr>
+      <w:r>
+        <w:t xml:space="preserve">Joseph – </w:t>
+      </w:r>
+      <w:proofErr w:type="spellStart"/>
+      <w:r>
+        <w:t>SniperRifleAmmo</w:t>
+      </w:r>
+      <w:proofErr w:type="spellEnd"/>
+      <w:r>
+        <w:t xml:space="preserve">, </w:t>
+      </w:r>
+      <w:proofErr w:type="spellStart"/>
+      <w:r>
+        <w:t>ShotgunAmmo</w:t>
+      </w:r>
+      <w:proofErr w:type="spellEnd"/>
+      <w:r>
+        <w:t xml:space="preserve">, </w:t>
+      </w:r>
+      <w:proofErr w:type="spellStart"/>
+      <w:r>
+        <w:t>SniperRifle</w:t>
+      </w:r>
+      <w:proofErr w:type="spellEnd"/>
+      <w:r>
+        <w:t xml:space="preserve"> &amp; Shotgun classes</w:t>
+      </w:r>
+    </w:p>
+    <w:p>
+      <w:pPr>
+        <w:spacing w:after="0"/>
+        <w:rPr>
+          <w:u w:val="single"/>
+        </w:rPr>
+      </w:pPr>
+    </w:p>
+    <w:p>
+      <w:pPr>
+        <w:pStyle w:val="Heading2"/>
+        <w:rPr>
+          <w:b/>
+          <w:bCs/>
+        </w:rPr>
+      </w:pPr>
+      <w:bookmarkStart w:id="9" w:name="_Toc43031884"/>
+      <w:r>
+        <w:rPr>
+          <w:b/>
+          <w:bCs/>
+        </w:rPr>
+        <w:t xml:space="preserve">Responsible for reviewing </w:t>
+      </w:r>
+      <w:r>
+        <w:rPr>
+          <w:b/>
+          <w:bCs/>
+        </w:rPr>
+        <w:t xml:space="preserve">and testing </w:t>
+      </w:r>
+      <w:r>
+        <w:rPr>
+          <w:b/>
+          <w:bCs/>
+        </w:rPr>
+        <w:t>each deliverable</w:t>
+      </w:r>
+      <w:bookmarkEnd w:id="9"/>
+    </w:p>
+    <w:p>
+      <w:pPr>
+        <w:pStyle w:val="Heading3"/>
+        <w:rPr>
+          <w:b/>
+          <w:bCs/>
+        </w:rPr>
+      </w:pPr>
+      <w:bookmarkStart w:id="10" w:name="_Toc43031885"/>
+      <w:r>
+        <w:rPr>
+          <w:b/>
+          <w:bCs/>
+        </w:rPr>
+        <w:t>Assignment 1</w:t>
+      </w:r>
+      <w:bookmarkEnd w:id="10"/>
+    </w:p>
+    <w:p>
+      <w:pPr>
+        <w:spacing w:after="0"/>
+        <w:rPr>
+          <w:u w:val="single"/>
+        </w:rPr>
+      </w:pPr>
+      <w:r>
+        <w:rPr>
+          <w:u w:val="single"/>
+        </w:rPr>
+        <w:t>UML Class Diagrams</w:t>
+      </w:r>
+    </w:p>
+    <w:p>
+      <w:pPr>
+        <w:spacing w:after="0"/>
+      </w:pPr>
+      <w:proofErr w:type="spellStart"/>
+      <w:r>
+        <w:t>Arshia</w:t>
+      </w:r>
+      <w:proofErr w:type="spellEnd"/>
+      <w:r>
+        <w:t xml:space="preserve"> – </w:t>
+      </w:r>
+      <w:r>
+        <w:t>Limb, Leg, Arm, Club, Mace and Legend</w:t>
+      </w:r>
+    </w:p>
+    <w:p>
+      <w:pPr>
+        <w:spacing w:after="0"/>
+      </w:pPr>
+      <w:r>
+        <w:t xml:space="preserve">Joseph – </w:t>
+      </w:r>
+      <w:r>
+        <w:t xml:space="preserve">Farmer, </w:t>
+      </w:r>
+      <w:proofErr w:type="spellStart"/>
+      <w:r>
+        <w:t>UnripeCrop</w:t>
+      </w:r>
+      <w:proofErr w:type="spellEnd"/>
+      <w:r>
+        <w:t xml:space="preserve">, </w:t>
+      </w:r>
+      <w:proofErr w:type="spellStart"/>
+      <w:r>
+        <w:t>RipeCrop</w:t>
+      </w:r>
+      <w:proofErr w:type="spellEnd"/>
+      <w:r>
+        <w:t>, Food, all new Behaviour classes, all new Action classes and all pre-existing game classes and engine classes</w:t>
+      </w:r>
+    </w:p>
+    <w:p>
+      <w:pPr>
+        <w:spacing w:after="0"/>
+        <w:rPr>
+          <w:b/>
+          <w:bCs/>
+          <w:i/>
+          <w:iCs/>
+        </w:rPr>
+      </w:pPr>
+      <w:r>
+        <w:rPr>
+          <w:b/>
+          <w:bCs/>
+          <w:i/>
+          <w:iCs/>
+        </w:rPr>
+        <w:t>*Review and testing for this deliverable needs to be completed by Sunday 10</w:t>
+      </w:r>
+      <w:r>
+        <w:rPr>
+          <w:b/>
+          <w:bCs/>
+          <w:i/>
+          <w:iCs/>
+          <w:vertAlign w:val="superscript"/>
+        </w:rPr>
+        <w:t>th</w:t>
+      </w:r>
+      <w:r>
+        <w:rPr>
+          <w:b/>
+          <w:bCs/>
+          <w:i/>
+          <w:iCs/>
+        </w:rPr>
+        <w:t xml:space="preserve"> May 4:00 pm*</w:t>
+      </w:r>
+    </w:p>
+    <w:p>
+      <w:pPr>
+        <w:spacing w:after="0"/>
+      </w:pPr>
+    </w:p>
+    <w:p>
+      <w:pPr>
+        <w:spacing w:after="0"/>
+        <w:rPr>
+          <w:u w:val="single"/>
+        </w:rPr>
+      </w:pPr>
+      <w:r>
+        <w:rPr>
+          <w:u w:val="single"/>
+        </w:rPr>
+        <w:t>Design Rationale</w:t>
+      </w:r>
+    </w:p>
+    <w:p>
+      <w:pPr>
+        <w:spacing w:after="0"/>
+      </w:pPr>
+      <w:proofErr w:type="spellStart"/>
+      <w:r>
+        <w:t>Arshia</w:t>
+      </w:r>
+      <w:proofErr w:type="spellEnd"/>
+      <w:r>
+        <w:t xml:space="preserve"> – Section: “Farmers and food”</w:t>
+      </w:r>
+    </w:p>
+    <w:p>
+      <w:pPr>
+        <w:spacing w:after="0"/>
+      </w:pPr>
+      <w:r>
+        <w:t>Joseph – Section: “Beating up the Zombies”</w:t>
+      </w:r>
+      <w:r>
+        <w:t xml:space="preserve"> &amp; “Rising from the Dead”</w:t>
+      </w:r>
+    </w:p>
+    <w:p>
+      <w:pPr>
+        <w:spacing w:after="0"/>
+        <w:rPr>
+          <w:b/>
+          <w:bCs/>
+          <w:i/>
+          <w:iCs/>
+        </w:rPr>
+      </w:pPr>
+      <w:r>
+        <w:rPr>
+          <w:b/>
+          <w:bCs/>
+          <w:i/>
+          <w:iCs/>
+        </w:rPr>
+        <w:t>*Review and testing for this deliverable needs to be completed by Sunday 10</w:t>
+      </w:r>
+      <w:r>
+        <w:rPr>
+          <w:b/>
+          <w:bCs/>
+          <w:i/>
+          <w:iCs/>
+          <w:vertAlign w:val="superscript"/>
+        </w:rPr>
+        <w:t>th</w:t>
+      </w:r>
+      <w:r>
+        <w:rPr>
+          <w:b/>
+          <w:bCs/>
+          <w:i/>
+          <w:iCs/>
+        </w:rPr>
+        <w:t xml:space="preserve"> May 4:00 pm*</w:t>
+      </w:r>
+    </w:p>
+    <w:p>
+      <w:pPr>
+        <w:spacing w:after="0"/>
+      </w:pPr>
+    </w:p>
+    <w:p>
+      <w:pPr>
+        <w:pStyle w:val="Heading3"/>
+        <w:rPr>
+          <w:b/>
+          <w:bCs/>
+        </w:rPr>
+      </w:pPr>
+      <w:bookmarkStart w:id="11" w:name="_Toc43031886"/>
+      <w:r>
+        <w:rPr>
+          <w:b/>
+          <w:bCs/>
+        </w:rPr>
+        <w:t>Assignment 2</w:t>
+      </w:r>
+      <w:bookmarkEnd w:id="11"/>
+    </w:p>
+    <w:p>
+      <w:pPr>
+        <w:spacing w:after="0"/>
+      </w:pPr>
+      <w:r>
+        <w:rPr>
+          <w:u w:val="single"/>
+        </w:rPr>
+        <w:t>Updating Design Rationale</w:t>
+      </w:r>
+    </w:p>
+    <w:p>
+      <w:pPr>
+        <w:spacing w:after="0"/>
+      </w:pPr>
+      <w:proofErr w:type="spellStart"/>
+      <w:r>
+        <w:t>Arshia</w:t>
+      </w:r>
+      <w:proofErr w:type="spellEnd"/>
+      <w:r>
+        <w:t xml:space="preserve"> – </w:t>
+      </w:r>
+      <w:proofErr w:type="spellStart"/>
+      <w:r>
+        <w:t>HarvestAction</w:t>
+      </w:r>
+      <w:proofErr w:type="spellEnd"/>
+      <w:r>
+        <w:t xml:space="preserve">, </w:t>
+      </w:r>
+      <w:proofErr w:type="spellStart"/>
+      <w:r>
+        <w:t>EatFoodAction</w:t>
+      </w:r>
+      <w:proofErr w:type="spellEnd"/>
+      <w:r>
+        <w:t xml:space="preserve"> &amp; Crop classes</w:t>
+      </w:r>
+    </w:p>
+    <w:p>
+      <w:pPr>
+        <w:spacing w:after="0"/>
+      </w:pPr>
+      <w:proofErr w:type="spellStart"/>
+      <w:r>
+        <w:t>ActorInterface</w:t>
+      </w:r>
+      <w:proofErr w:type="spellEnd"/>
+      <w:r>
+        <w:t xml:space="preserve"> methods – </w:t>
+      </w:r>
+      <w:proofErr w:type="gramStart"/>
+      <w:r>
+        <w:t>harvester(</w:t>
+      </w:r>
+      <w:proofErr w:type="gramEnd"/>
+      <w:r>
+        <w:t xml:space="preserve">), </w:t>
+      </w:r>
+      <w:proofErr w:type="spellStart"/>
+      <w:r>
+        <w:t>personThatEatFood</w:t>
+      </w:r>
+      <w:proofErr w:type="spellEnd"/>
+      <w:r>
+        <w:t xml:space="preserve">(), </w:t>
+      </w:r>
+      <w:proofErr w:type="spellStart"/>
+      <w:r>
+        <w:t>asPlayer</w:t>
+      </w:r>
+      <w:proofErr w:type="spellEnd"/>
+      <w:r>
+        <w:t xml:space="preserve">(Actor a), </w:t>
+      </w:r>
+      <w:proofErr w:type="spellStart"/>
+      <w:r>
+        <w:t>getUnripeCrop</w:t>
+      </w:r>
+      <w:proofErr w:type="spellEnd"/>
+      <w:r>
+        <w:t xml:space="preserve">(List&lt;Item&gt; </w:t>
+      </w:r>
+      <w:proofErr w:type="spellStart"/>
+      <w:r>
+        <w:t>itemList</w:t>
+      </w:r>
+      <w:proofErr w:type="spellEnd"/>
+      <w:r>
+        <w:t xml:space="preserve">) &amp; </w:t>
+      </w:r>
+      <w:proofErr w:type="spellStart"/>
+      <w:r>
+        <w:t>getRipeCrop</w:t>
+      </w:r>
+      <w:proofErr w:type="spellEnd"/>
+      <w:r>
+        <w:t xml:space="preserve">(List&lt;Item&gt; </w:t>
+      </w:r>
+      <w:proofErr w:type="spellStart"/>
+      <w:r>
+        <w:t>itemList</w:t>
+      </w:r>
+      <w:proofErr w:type="spellEnd"/>
+      <w:r>
+        <w:t>)</w:t>
+      </w:r>
+    </w:p>
+    <w:p>
+      <w:pPr>
+        <w:spacing w:after="0"/>
+      </w:pPr>
+    </w:p>
+    <w:p>
+      <w:pPr>
+        <w:spacing w:after="0"/>
+      </w:pPr>
+      <w:r>
+        <w:t xml:space="preserve">Joseph </w:t>
+      </w:r>
+      <w:r>
+        <w:t>–</w:t>
+      </w:r>
+      <w:r>
+        <w:t xml:space="preserve"> </w:t>
+      </w:r>
+      <w:r>
+        <w:t xml:space="preserve">Zombie, </w:t>
+      </w:r>
+      <w:proofErr w:type="spellStart"/>
+      <w:r>
+        <w:t>HuntBehaviour</w:t>
+      </w:r>
+      <w:proofErr w:type="spellEnd"/>
+      <w:r>
+        <w:t xml:space="preserve">, </w:t>
+      </w:r>
+      <w:proofErr w:type="spellStart"/>
+      <w:r>
+        <w:t>WanderBehaviour</w:t>
+      </w:r>
+      <w:proofErr w:type="spellEnd"/>
+      <w:r>
+        <w:t xml:space="preserve">, </w:t>
+      </w:r>
+      <w:proofErr w:type="spellStart"/>
+      <w:r>
+        <w:t>ZombieActor</w:t>
+      </w:r>
+      <w:proofErr w:type="spellEnd"/>
+      <w:r>
+        <w:t xml:space="preserve">, </w:t>
+      </w:r>
+      <w:proofErr w:type="spellStart"/>
+      <w:r>
+        <w:t>PickUpBehaviour</w:t>
+      </w:r>
+      <w:proofErr w:type="spellEnd"/>
+      <w:r>
+        <w:t xml:space="preserve">, Leg, Arm, </w:t>
+      </w:r>
+      <w:proofErr w:type="spellStart"/>
+      <w:r>
+        <w:t>CraftAction</w:t>
+      </w:r>
+      <w:proofErr w:type="spellEnd"/>
+      <w:r>
+        <w:t xml:space="preserve">, </w:t>
+      </w:r>
+      <w:proofErr w:type="spellStart"/>
+      <w:r>
+        <w:t>DropAction</w:t>
+      </w:r>
+      <w:proofErr w:type="spellEnd"/>
+      <w:r>
+        <w:t xml:space="preserve">, </w:t>
+      </w:r>
+      <w:proofErr w:type="spellStart"/>
+      <w:r>
+        <w:t>DropBehaviour</w:t>
+      </w:r>
+      <w:proofErr w:type="spellEnd"/>
+      <w:r>
+        <w:t xml:space="preserve">, </w:t>
+      </w:r>
+      <w:proofErr w:type="spellStart"/>
+      <w:r>
+        <w:t>ZombieExpressionBehaviour</w:t>
+      </w:r>
+      <w:proofErr w:type="spellEnd"/>
+      <w:r>
+        <w:t xml:space="preserve"> &amp; </w:t>
+      </w:r>
+      <w:proofErr w:type="spellStart"/>
+      <w:r>
+        <w:t>ZombieExpressionAction</w:t>
+      </w:r>
+      <w:proofErr w:type="spellEnd"/>
+      <w:r>
+        <w:t xml:space="preserve"> classes</w:t>
+      </w:r>
+    </w:p>
+    <w:p>
+      <w:pPr>
+        <w:spacing w:after="0"/>
+      </w:pPr>
+      <w:proofErr w:type="spellStart"/>
+      <w:r>
+        <w:t>ActorInterface</w:t>
+      </w:r>
+      <w:proofErr w:type="spellEnd"/>
+      <w:r>
+        <w:t xml:space="preserve"> methods – </w:t>
+      </w:r>
+      <w:proofErr w:type="spellStart"/>
+      <w:proofErr w:type="gramStart"/>
+      <w:r>
+        <w:t>getNumArm</w:t>
+      </w:r>
+      <w:proofErr w:type="spellEnd"/>
+      <w:r>
+        <w:t>(</w:t>
+      </w:r>
+      <w:proofErr w:type="gramEnd"/>
+      <w:r>
+        <w:t xml:space="preserve">), </w:t>
+      </w:r>
+      <w:proofErr w:type="spellStart"/>
+      <w:r>
+        <w:t>getNumLeg</w:t>
+      </w:r>
+      <w:proofErr w:type="spellEnd"/>
+      <w:r>
+        <w:t xml:space="preserve">(), </w:t>
+      </w:r>
+      <w:proofErr w:type="spellStart"/>
+      <w:r>
+        <w:t>getNumTurn</w:t>
+      </w:r>
+      <w:proofErr w:type="spellEnd"/>
+      <w:r>
+        <w:t xml:space="preserve">(), crafter() &amp; </w:t>
+      </w:r>
+      <w:proofErr w:type="spellStart"/>
+      <w:r>
+        <w:t>AllowableActions</w:t>
+      </w:r>
+      <w:proofErr w:type="spellEnd"/>
+      <w:r>
+        <w:t>(</w:t>
+      </w:r>
+      <w:proofErr w:type="spellStart"/>
+      <w:r>
+        <w:t>GameMap</w:t>
+      </w:r>
+      <w:proofErr w:type="spellEnd"/>
+      <w:r>
+        <w:t xml:space="preserve"> map)</w:t>
+      </w:r>
+    </w:p>
+    <w:p>
+      <w:pPr>
+        <w:spacing w:after="0"/>
+        <w:rPr>
+          <w:b/>
+          <w:bCs/>
+          <w:i/>
+          <w:iCs/>
+        </w:rPr>
+      </w:pPr>
+      <w:r>
+        <w:rPr>
+          <w:b/>
+          <w:bCs/>
+          <w:i/>
+          <w:iCs/>
+        </w:rPr>
+        <w:t xml:space="preserve">*Review and testing for this deliverable needs to be completed by </w:t>
+      </w:r>
+      <w:r>
+        <w:rPr>
+          <w:b/>
+          <w:bCs/>
+          <w:i/>
+          <w:iCs/>
+        </w:rPr>
+        <w:t>Friday</w:t>
+      </w:r>
+      <w:r>
+        <w:rPr>
+          <w:b/>
+          <w:bCs/>
+          <w:i/>
+          <w:iCs/>
+        </w:rPr>
+        <w:t xml:space="preserve"> </w:t>
+      </w:r>
+      <w:r>
+        <w:rPr>
+          <w:b/>
+          <w:bCs/>
+          <w:i/>
+          <w:iCs/>
+        </w:rPr>
+        <w:t>22</w:t>
+      </w:r>
+      <w:r>
+        <w:rPr>
+          <w:b/>
+          <w:bCs/>
+          <w:i/>
+          <w:iCs/>
+          <w:vertAlign w:val="superscript"/>
+        </w:rPr>
+        <w:t>nd</w:t>
+      </w:r>
+      <w:r>
+        <w:rPr>
+          <w:b/>
+          <w:bCs/>
+          <w:i/>
+          <w:iCs/>
+        </w:rPr>
+        <w:t xml:space="preserve"> </w:t>
+      </w:r>
+      <w:r>
+        <w:rPr>
+          <w:b/>
+          <w:bCs/>
+          <w:i/>
+          <w:iCs/>
+        </w:rPr>
+        <w:t xml:space="preserve">May </w:t>
+      </w:r>
+      <w:r>
+        <w:rPr>
+          <w:b/>
+          <w:bCs/>
+          <w:i/>
+          <w:iCs/>
+        </w:rPr>
+        <w:t>10:55</w:t>
+      </w:r>
+      <w:r>
+        <w:rPr>
+          <w:b/>
+          <w:bCs/>
+          <w:i/>
+          <w:iCs/>
+        </w:rPr>
+        <w:t xml:space="preserve"> pm*</w:t>
+      </w:r>
+    </w:p>
+    <w:p>
+      <w:pPr>
+        <w:spacing w:after="0"/>
+      </w:pPr>
+    </w:p>
+    <w:p>
+      <w:pPr>
+        <w:spacing w:after="0"/>
+        <w:rPr>
+          <w:u w:val="single"/>
+        </w:rPr>
+      </w:pPr>
+      <w:r>
+        <w:rPr>
+          <w:u w:val="single"/>
+        </w:rPr>
+        <w:t>Updating Class Diagrams</w:t>
+      </w:r>
+    </w:p>
+    <w:p>
+      <w:pPr>
+        <w:spacing w:after="0"/>
+      </w:pPr>
+      <w:proofErr w:type="spellStart"/>
+      <w:r>
+        <w:t>Arshia</w:t>
+      </w:r>
+      <w:proofErr w:type="spellEnd"/>
+      <w:r>
+        <w:t xml:space="preserve"> – </w:t>
+      </w:r>
+      <w:r>
+        <w:t xml:space="preserve">Crop </w:t>
+      </w:r>
+    </w:p>
+    <w:p>
+      <w:pPr>
+        <w:spacing w:after="0"/>
+      </w:pPr>
+      <w:r>
+        <w:t xml:space="preserve">Joseph </w:t>
+      </w:r>
+      <w:r>
+        <w:t>–</w:t>
+      </w:r>
+      <w:r>
+        <w:t xml:space="preserve"> </w:t>
+      </w:r>
+      <w:proofErr w:type="spellStart"/>
+      <w:r>
+        <w:t>DropBehaviour</w:t>
+      </w:r>
+      <w:proofErr w:type="spellEnd"/>
+      <w:r>
+        <w:t xml:space="preserve">, </w:t>
+      </w:r>
+      <w:proofErr w:type="spellStart"/>
+      <w:r>
+        <w:t>ZombieExpressionBehaviour</w:t>
+      </w:r>
+      <w:proofErr w:type="spellEnd"/>
+      <w:r>
+        <w:t xml:space="preserve">, </w:t>
+      </w:r>
+      <w:proofErr w:type="spellStart"/>
+      <w:r>
+        <w:t>ZombieExpressionAction</w:t>
+      </w:r>
+      <w:proofErr w:type="spellEnd"/>
+      <w:r>
+        <w:t xml:space="preserve"> classes &amp; Limb interface.</w:t>
+      </w:r>
+    </w:p>
+    <w:p>
+      <w:pPr>
+        <w:spacing w:after="0"/>
+        <w:rPr>
+          <w:b/>
+          <w:bCs/>
+          <w:i/>
+          <w:iCs/>
+        </w:rPr>
+      </w:pPr>
+      <w:r>
+        <w:rPr>
+          <w:b/>
+          <w:bCs/>
+          <w:i/>
+          <w:iCs/>
+        </w:rPr>
+        <w:t xml:space="preserve">*Review and testing for this deliverable needs to be completed by </w:t>
+      </w:r>
+      <w:r>
+        <w:rPr>
+          <w:b/>
+          <w:bCs/>
+          <w:i/>
+          <w:iCs/>
+        </w:rPr>
+        <w:t>Friday</w:t>
+      </w:r>
+      <w:r>
+        <w:rPr>
+          <w:b/>
+          <w:bCs/>
+          <w:i/>
+          <w:iCs/>
+        </w:rPr>
+        <w:t xml:space="preserve"> </w:t>
+      </w:r>
+      <w:r>
+        <w:rPr>
+          <w:b/>
+          <w:bCs/>
+          <w:i/>
+          <w:iCs/>
+        </w:rPr>
+        <w:t>22</w:t>
+      </w:r>
+      <w:r>
+        <w:rPr>
+          <w:b/>
+          <w:bCs/>
+          <w:i/>
+          <w:iCs/>
+          <w:vertAlign w:val="superscript"/>
+        </w:rPr>
+        <w:t>nd</w:t>
+      </w:r>
+      <w:r>
+        <w:rPr>
+          <w:b/>
+          <w:bCs/>
+          <w:i/>
+          <w:iCs/>
+        </w:rPr>
+        <w:t xml:space="preserve"> </w:t>
+      </w:r>
+      <w:r>
+        <w:rPr>
+          <w:b/>
+          <w:bCs/>
+          <w:i/>
+          <w:iCs/>
+        </w:rPr>
+        <w:t xml:space="preserve">May </w:t>
+      </w:r>
+      <w:r>
+        <w:rPr>
+          <w:b/>
+          <w:bCs/>
+          <w:i/>
+          <w:iCs/>
+        </w:rPr>
+        <w:t>10:55</w:t>
+      </w:r>
+      <w:r>
+        <w:rPr>
+          <w:b/>
+          <w:bCs/>
+          <w:i/>
+          <w:iCs/>
+        </w:rPr>
+        <w:t xml:space="preserve"> pm*</w:t>
+      </w:r>
+    </w:p>
+    <w:p>
+      <w:pPr>
+        <w:spacing w:after="0"/>
+      </w:pPr>
+    </w:p>
+    <w:p>
+      <w:pPr>
+        <w:spacing w:after="0"/>
+      </w:pPr>
+      <w:r>
+        <w:rPr>
+          <w:u w:val="single"/>
+        </w:rPr>
+        <w:t>Implementation of new features</w:t>
+      </w:r>
+    </w:p>
+    <w:p>
+      <w:pPr>
+        <w:spacing w:after="0"/>
+      </w:pPr>
+      <w:proofErr w:type="spellStart"/>
+      <w:r>
+        <w:t>Arshia</w:t>
+      </w:r>
+      <w:proofErr w:type="spellEnd"/>
+      <w:r>
+        <w:t xml:space="preserve"> – Limb, Leg, Arm, Club, Mace, </w:t>
+      </w:r>
+      <w:proofErr w:type="spellStart"/>
+      <w:r>
+        <w:t>CraftAction</w:t>
+      </w:r>
+      <w:proofErr w:type="spellEnd"/>
+      <w:r>
+        <w:t xml:space="preserve">, </w:t>
+      </w:r>
+      <w:proofErr w:type="spellStart"/>
+      <w:r>
+        <w:t>PickUpBehaviour</w:t>
+      </w:r>
+      <w:proofErr w:type="spellEnd"/>
+      <w:r>
+        <w:t xml:space="preserve">, </w:t>
+      </w:r>
+      <w:proofErr w:type="spellStart"/>
+      <w:r>
+        <w:t>DropBehaviour</w:t>
+      </w:r>
+      <w:proofErr w:type="spellEnd"/>
+      <w:r>
+        <w:t xml:space="preserve">, </w:t>
+      </w:r>
+      <w:proofErr w:type="spellStart"/>
+      <w:r>
+        <w:t>ZombieExpressionBehaviour</w:t>
+      </w:r>
+      <w:proofErr w:type="spellEnd"/>
+      <w:r>
+        <w:t xml:space="preserve">, </w:t>
+      </w:r>
+      <w:proofErr w:type="spellStart"/>
+      <w:r>
+        <w:t>ZombieExpressionAction</w:t>
+      </w:r>
+      <w:proofErr w:type="spellEnd"/>
       <w:r>
         <w:t xml:space="preserve"> and </w:t>
       </w:r>
-      <w:r>
-        <w:t>Corpse</w:t>
-      </w:r>
-      <w:r>
-        <w:t xml:space="preserve"> classes</w:t>
-      </w:r>
-    </w:p>
-    <w:p>
-      <w:pPr>
-        <w:spacing w:after="0"/>
-      </w:pPr>
-      <w:r>
-        <w:t xml:space="preserve">Joseph </w:t>
-      </w:r>
-      <w:r>
-        <w:t xml:space="preserve">– </w:t>
-      </w:r>
-      <w:r>
-        <w:t>SniperRifleAmmo, ShotgunAmmo, SniperRifle &amp; Shotgun classes</w:t>
-      </w:r>
-    </w:p>
-    <w:p>
-      <w:pPr>
-        <w:spacing w:after="0"/>
-      </w:pPr>
+      <w:proofErr w:type="spellStart"/>
+      <w:r>
+        <w:t>PortableItemZombie</w:t>
+      </w:r>
+      <w:proofErr w:type="spellEnd"/>
+    </w:p>
+    <w:p>
+      <w:pPr>
+        <w:spacing w:after="0"/>
+      </w:pPr>
+      <w:r>
+        <w:t xml:space="preserve">Joseph – Farmer, Food, Crop, </w:t>
+      </w:r>
+      <w:proofErr w:type="spellStart"/>
+      <w:r>
+        <w:t>HarvestAction</w:t>
+      </w:r>
+      <w:proofErr w:type="spellEnd"/>
+      <w:r>
+        <w:t xml:space="preserve">, </w:t>
+      </w:r>
+      <w:proofErr w:type="spellStart"/>
+      <w:r>
+        <w:t>HarvestBehaviour</w:t>
+      </w:r>
+      <w:proofErr w:type="spellEnd"/>
+      <w:r>
+        <w:t xml:space="preserve">, </w:t>
+      </w:r>
+      <w:proofErr w:type="spellStart"/>
+      <w:r>
+        <w:t>EatFoodBehaviour</w:t>
+      </w:r>
+      <w:proofErr w:type="spellEnd"/>
+      <w:r>
+        <w:t xml:space="preserve">, </w:t>
+      </w:r>
+      <w:proofErr w:type="spellStart"/>
+      <w:r>
+        <w:t>EatFoodAction</w:t>
+      </w:r>
+      <w:proofErr w:type="spellEnd"/>
+      <w:r>
+        <w:t xml:space="preserve">, </w:t>
+      </w:r>
+      <w:proofErr w:type="spellStart"/>
+      <w:r>
+        <w:t>FertilizeBehaviour</w:t>
+      </w:r>
+      <w:proofErr w:type="spellEnd"/>
+      <w:r>
+        <w:t xml:space="preserve">, </w:t>
+      </w:r>
+      <w:proofErr w:type="spellStart"/>
+      <w:r>
+        <w:t>FertilizeAction</w:t>
+      </w:r>
+      <w:proofErr w:type="spellEnd"/>
+      <w:r>
+        <w:t xml:space="preserve">, </w:t>
+      </w:r>
+      <w:proofErr w:type="spellStart"/>
+      <w:r>
+        <w:t>SowBehaviour</w:t>
+      </w:r>
+      <w:proofErr w:type="spellEnd"/>
+      <w:r>
+        <w:t xml:space="preserve">, </w:t>
+      </w:r>
+      <w:proofErr w:type="spellStart"/>
+      <w:r>
+        <w:t>SowAction</w:t>
+      </w:r>
+      <w:proofErr w:type="spellEnd"/>
+    </w:p>
+    <w:p>
+      <w:pPr>
+        <w:spacing w:after="0"/>
+        <w:rPr>
+          <w:b/>
+          <w:bCs/>
+          <w:i/>
+          <w:iCs/>
+        </w:rPr>
+      </w:pPr>
+      <w:r>
+        <w:rPr>
+          <w:b/>
+          <w:bCs/>
+          <w:i/>
+          <w:iCs/>
+        </w:rPr>
+        <w:t xml:space="preserve">*Review and testing for this deliverable needs to be completed by </w:t>
+      </w:r>
+      <w:r>
+        <w:rPr>
+          <w:b/>
+          <w:bCs/>
+          <w:i/>
+          <w:iCs/>
+        </w:rPr>
+        <w:t>Friday</w:t>
+      </w:r>
+      <w:r>
+        <w:rPr>
+          <w:b/>
+          <w:bCs/>
+          <w:i/>
+          <w:iCs/>
+        </w:rPr>
+        <w:t xml:space="preserve"> </w:t>
+      </w:r>
+      <w:r>
+        <w:rPr>
+          <w:b/>
+          <w:bCs/>
+          <w:i/>
+          <w:iCs/>
+        </w:rPr>
+        <w:t>22</w:t>
+      </w:r>
+      <w:r>
+        <w:rPr>
+          <w:b/>
+          <w:bCs/>
+          <w:i/>
+          <w:iCs/>
+          <w:vertAlign w:val="superscript"/>
+        </w:rPr>
+        <w:t>nd</w:t>
+      </w:r>
+      <w:r>
+        <w:rPr>
+          <w:b/>
+          <w:bCs/>
+          <w:i/>
+          <w:iCs/>
+        </w:rPr>
+        <w:t xml:space="preserve"> </w:t>
+      </w:r>
+      <w:r>
+        <w:rPr>
+          <w:b/>
+          <w:bCs/>
+          <w:i/>
+          <w:iCs/>
+        </w:rPr>
+        <w:t xml:space="preserve">May </w:t>
+      </w:r>
+      <w:r>
+        <w:rPr>
+          <w:b/>
+          <w:bCs/>
+          <w:i/>
+          <w:iCs/>
+        </w:rPr>
+        <w:t>1</w:t>
+      </w:r>
+      <w:r>
+        <w:rPr>
+          <w:b/>
+          <w:bCs/>
+          <w:i/>
+          <w:iCs/>
+        </w:rPr>
+        <w:t>0</w:t>
+      </w:r>
+      <w:r>
+        <w:rPr>
+          <w:b/>
+          <w:bCs/>
+          <w:i/>
+          <w:iCs/>
+        </w:rPr>
+        <w:t>:55</w:t>
+      </w:r>
+      <w:r>
+        <w:rPr>
+          <w:b/>
+          <w:bCs/>
+          <w:i/>
+          <w:iCs/>
+        </w:rPr>
+        <w:t xml:space="preserve"> pm*</w:t>
+      </w:r>
+    </w:p>
+    <w:p>
+      <w:pPr>
+        <w:spacing w:after="0"/>
+      </w:pPr>
+    </w:p>
+    <w:p>
+      <w:pPr>
+        <w:pStyle w:val="Heading3"/>
+        <w:rPr>
+          <w:b/>
+          <w:bCs/>
+        </w:rPr>
+      </w:pPr>
+      <w:bookmarkStart w:id="12" w:name="_Toc43031887"/>
+      <w:r>
+        <w:rPr>
+          <w:b/>
+          <w:bCs/>
+        </w:rPr>
+        <w:t>Assignment 3</w:t>
+      </w:r>
+      <w:bookmarkEnd w:id="12"/>
     </w:p>
     <w:p>
       <w:pPr>
@@ -1823,6 +3609,221 @@
         <w:rPr>
           <w:u w:val="single"/>
         </w:rPr>
+        <w:t>Updating Class Diagrams</w:t>
+      </w:r>
+    </w:p>
+    <w:p>
+      <w:pPr>
+        <w:spacing w:after="0"/>
+      </w:pPr>
+      <w:proofErr w:type="spellStart"/>
+      <w:r>
+        <w:t>Arshia</w:t>
+      </w:r>
+      <w:proofErr w:type="spellEnd"/>
+      <w:r>
+        <w:t xml:space="preserve"> – </w:t>
+      </w:r>
+      <w:proofErr w:type="spellStart"/>
+      <w:r>
+        <w:t>SniperRifleAmmo</w:t>
+      </w:r>
+      <w:proofErr w:type="spellEnd"/>
+      <w:r>
+        <w:t xml:space="preserve">, </w:t>
+      </w:r>
+      <w:proofErr w:type="spellStart"/>
+      <w:r>
+        <w:t>ShotgunAmmo</w:t>
+      </w:r>
+      <w:proofErr w:type="spellEnd"/>
+      <w:r>
+        <w:t xml:space="preserve">, </w:t>
+      </w:r>
+      <w:proofErr w:type="spellStart"/>
+      <w:r>
+        <w:t>SniperRifle</w:t>
+      </w:r>
+      <w:proofErr w:type="spellEnd"/>
+      <w:r>
+        <w:t xml:space="preserve"> &amp; Shotgun classes </w:t>
+      </w:r>
+    </w:p>
+    <w:p>
+      <w:pPr>
+        <w:spacing w:after="0"/>
+      </w:pPr>
+      <w:r>
+        <w:t xml:space="preserve">Joseph – </w:t>
+      </w:r>
+      <w:proofErr w:type="spellStart"/>
+      <w:r>
+        <w:t>MamboMarie</w:t>
+      </w:r>
+      <w:proofErr w:type="spellEnd"/>
+      <w:r>
+        <w:t xml:space="preserve">, </w:t>
+      </w:r>
+      <w:proofErr w:type="spellStart"/>
+      <w:r>
+        <w:t>WorldSub</w:t>
+      </w:r>
+      <w:proofErr w:type="spellEnd"/>
+      <w:r>
+        <w:t xml:space="preserve">, </w:t>
+      </w:r>
+      <w:proofErr w:type="spellStart"/>
+      <w:r>
+        <w:t>TransferAction</w:t>
+      </w:r>
+      <w:proofErr w:type="spellEnd"/>
+      <w:r>
+        <w:t xml:space="preserve">, Car, </w:t>
+      </w:r>
+      <w:proofErr w:type="spellStart"/>
+      <w:r>
+        <w:t>ChantingBehaviour</w:t>
+      </w:r>
+      <w:proofErr w:type="spellEnd"/>
+      <w:r>
+        <w:t xml:space="preserve">, </w:t>
+      </w:r>
+      <w:proofErr w:type="spellStart"/>
+      <w:r>
+        <w:t>ChantingAction</w:t>
+      </w:r>
+      <w:proofErr w:type="spellEnd"/>
+      <w:r>
+        <w:t xml:space="preserve"> and Corpse classes</w:t>
+      </w:r>
+    </w:p>
+    <w:p>
+      <w:pPr>
+        <w:spacing w:after="0"/>
+        <w:rPr>
+          <w:b/>
+          <w:bCs/>
+          <w:i/>
+          <w:iCs/>
+        </w:rPr>
+      </w:pPr>
+      <w:r>
+        <w:rPr>
+          <w:b/>
+          <w:bCs/>
+          <w:i/>
+          <w:iCs/>
+        </w:rPr>
+        <w:t xml:space="preserve">*Review and testing for this deliverable needs to be completed by </w:t>
+      </w:r>
+      <w:r>
+        <w:rPr>
+          <w:b/>
+          <w:bCs/>
+          <w:i/>
+          <w:iCs/>
+        </w:rPr>
+        <w:t>Friday</w:t>
+      </w:r>
+      <w:r>
+        <w:rPr>
+          <w:b/>
+          <w:bCs/>
+          <w:i/>
+          <w:iCs/>
+        </w:rPr>
+        <w:t xml:space="preserve"> </w:t>
+      </w:r>
+      <w:r>
+        <w:rPr>
+          <w:b/>
+          <w:bCs/>
+          <w:i/>
+          <w:iCs/>
+        </w:rPr>
+        <w:t>5</w:t>
+      </w:r>
+      <w:r>
+        <w:rPr>
+          <w:b/>
+          <w:bCs/>
+          <w:i/>
+          <w:iCs/>
+          <w:vertAlign w:val="superscript"/>
+        </w:rPr>
+        <w:t>th</w:t>
+      </w:r>
+      <w:r>
+        <w:rPr>
+          <w:b/>
+          <w:bCs/>
+          <w:i/>
+          <w:iCs/>
+        </w:rPr>
+        <w:t xml:space="preserve"> June</w:t>
+      </w:r>
+      <w:r>
+        <w:rPr>
+          <w:b/>
+          <w:bCs/>
+          <w:i/>
+          <w:iCs/>
+        </w:rPr>
+        <w:t xml:space="preserve"> </w:t>
+      </w:r>
+      <w:r>
+        <w:rPr>
+          <w:b/>
+          <w:bCs/>
+          <w:i/>
+          <w:iCs/>
+        </w:rPr>
+        <w:t>1</w:t>
+      </w:r>
+      <w:r>
+        <w:rPr>
+          <w:b/>
+          <w:bCs/>
+          <w:i/>
+          <w:iCs/>
+        </w:rPr>
+        <w:t>1</w:t>
+      </w:r>
+      <w:r>
+        <w:rPr>
+          <w:b/>
+          <w:bCs/>
+          <w:i/>
+          <w:iCs/>
+        </w:rPr>
+        <w:t>:55</w:t>
+      </w:r>
+      <w:r>
+        <w:rPr>
+          <w:b/>
+          <w:bCs/>
+          <w:i/>
+          <w:iCs/>
+        </w:rPr>
+        <w:t xml:space="preserve"> pm*</w:t>
+      </w:r>
+    </w:p>
+    <w:p>
+      <w:pPr>
+        <w:spacing w:after="0"/>
+      </w:pPr>
+    </w:p>
+    <w:p>
+      <w:pPr>
+        <w:spacing w:after="0"/>
+        <w:rPr>
+          <w:u w:val="single"/>
+        </w:rPr>
+      </w:pPr>
+      <w:r>
+        <w:rPr>
+          <w:u w:val="single"/>
+        </w:rPr>
         <w:t>Updating Design Rationale</w:t>
       </w:r>
     </w:p>
@@ -1830,11 +3831,37 @@
       <w:pPr>
         <w:spacing w:after="0"/>
       </w:pPr>
-      <w:r>
-        <w:t xml:space="preserve">Arshia – </w:t>
-      </w:r>
-      <w:r>
-        <w:t>MamboMarie, WorldSub, TransferAction, Car, ChantingBehaviour, ChantingAction and Corpse classes</w:t>
+      <w:proofErr w:type="spellStart"/>
+      <w:r>
+        <w:t>Arshia</w:t>
+      </w:r>
+      <w:proofErr w:type="spellEnd"/>
+      <w:r>
+        <w:t xml:space="preserve"> – </w:t>
+      </w:r>
+      <w:proofErr w:type="spellStart"/>
+      <w:r>
+        <w:t>SniperRifleAmmo</w:t>
+      </w:r>
+      <w:proofErr w:type="spellEnd"/>
+      <w:r>
+        <w:t xml:space="preserve">, </w:t>
+      </w:r>
+      <w:proofErr w:type="spellStart"/>
+      <w:r>
+        <w:t>ShotgunAmmo</w:t>
+      </w:r>
+      <w:proofErr w:type="spellEnd"/>
+      <w:r>
+        <w:t xml:space="preserve">, </w:t>
+      </w:r>
+      <w:proofErr w:type="spellStart"/>
+      <w:r>
+        <w:t>SniperRifle</w:t>
+      </w:r>
+      <w:proofErr w:type="spellEnd"/>
+      <w:r>
+        <w:t xml:space="preserve"> &amp; Shotgun classes </w:t>
       </w:r>
     </w:p>
     <w:p>
@@ -1844,8 +3871,143 @@
       <w:r>
         <w:t xml:space="preserve">Joseph – </w:t>
       </w:r>
-      <w:r>
-        <w:t>SniperRifleAmmo, ShotgunAmmo, SniperRifle &amp; Shotgun classes</w:t>
+      <w:proofErr w:type="spellStart"/>
+      <w:r>
+        <w:t>MamboMarie</w:t>
+      </w:r>
+      <w:proofErr w:type="spellEnd"/>
+      <w:r>
+        <w:t xml:space="preserve">, </w:t>
+      </w:r>
+      <w:proofErr w:type="spellStart"/>
+      <w:r>
+        <w:t>WorldSub</w:t>
+      </w:r>
+      <w:proofErr w:type="spellEnd"/>
+      <w:r>
+        <w:t xml:space="preserve">, </w:t>
+      </w:r>
+      <w:proofErr w:type="spellStart"/>
+      <w:r>
+        <w:t>TransferAction</w:t>
+      </w:r>
+      <w:proofErr w:type="spellEnd"/>
+      <w:r>
+        <w:t xml:space="preserve">, Car, </w:t>
+      </w:r>
+      <w:proofErr w:type="spellStart"/>
+      <w:r>
+        <w:t>ChantingBehaviour</w:t>
+      </w:r>
+      <w:proofErr w:type="spellEnd"/>
+      <w:r>
+        <w:t xml:space="preserve">, </w:t>
+      </w:r>
+      <w:proofErr w:type="spellStart"/>
+      <w:r>
+        <w:t>ChantingAction</w:t>
+      </w:r>
+      <w:proofErr w:type="spellEnd"/>
+      <w:r>
+        <w:t xml:space="preserve"> and Corpse classes</w:t>
+      </w:r>
+    </w:p>
+    <w:p>
+      <w:pPr>
+        <w:spacing w:after="0"/>
+      </w:pPr>
+    </w:p>
+    <w:p>
+      <w:pPr>
+        <w:spacing w:after="0"/>
+        <w:rPr>
+          <w:b/>
+          <w:bCs/>
+          <w:i/>
+          <w:iCs/>
+        </w:rPr>
+      </w:pPr>
+      <w:r>
+        <w:rPr>
+          <w:b/>
+          <w:bCs/>
+          <w:i/>
+          <w:iCs/>
+        </w:rPr>
+        <w:t xml:space="preserve">*Review and testing for this deliverable needs to be completed by </w:t>
+      </w:r>
+      <w:r>
+        <w:rPr>
+          <w:b/>
+          <w:bCs/>
+          <w:i/>
+          <w:iCs/>
+        </w:rPr>
+        <w:t>Friday</w:t>
+      </w:r>
+      <w:r>
+        <w:rPr>
+          <w:b/>
+          <w:bCs/>
+          <w:i/>
+          <w:iCs/>
+        </w:rPr>
+        <w:t xml:space="preserve"> </w:t>
+      </w:r>
+      <w:r>
+        <w:rPr>
+          <w:b/>
+          <w:bCs/>
+          <w:i/>
+          <w:iCs/>
+        </w:rPr>
+        <w:t>5</w:t>
+      </w:r>
+      <w:r>
+        <w:rPr>
+          <w:b/>
+          <w:bCs/>
+          <w:i/>
+          <w:iCs/>
+          <w:vertAlign w:val="superscript"/>
+        </w:rPr>
+        <w:t>th</w:t>
+      </w:r>
+      <w:r>
+        <w:rPr>
+          <w:b/>
+          <w:bCs/>
+          <w:i/>
+          <w:iCs/>
+        </w:rPr>
+        <w:t xml:space="preserve"> June</w:t>
+      </w:r>
+      <w:r>
+        <w:rPr>
+          <w:b/>
+          <w:bCs/>
+          <w:i/>
+          <w:iCs/>
+        </w:rPr>
+        <w:t xml:space="preserve"> </w:t>
+      </w:r>
+      <w:r>
+        <w:rPr>
+          <w:b/>
+          <w:bCs/>
+          <w:i/>
+          <w:iCs/>
+        </w:rPr>
+        <w:t>11:55</w:t>
+      </w:r>
+      <w:r>
+        <w:rPr>
+          <w:b/>
+          <w:bCs/>
+          <w:i/>
+          <w:iCs/>
+        </w:rPr>
+        <w:t xml:space="preserve"> pm*</w:t>
       </w:r>
     </w:p>
     <w:p>
@@ -1871,11 +4033,37 @@
       <w:pPr>
         <w:spacing w:after="0"/>
       </w:pPr>
-      <w:r>
-        <w:t xml:space="preserve">Arshia – </w:t>
-      </w:r>
-      <w:r>
-        <w:t>MamboMarie, WorldSub, TransferAction, Car, ChantingBehaviour, ChantingAction and Corpse classes</w:t>
+      <w:proofErr w:type="spellStart"/>
+      <w:r>
+        <w:t>Arshia</w:t>
+      </w:r>
+      <w:proofErr w:type="spellEnd"/>
+      <w:r>
+        <w:t xml:space="preserve"> – </w:t>
+      </w:r>
+      <w:proofErr w:type="spellStart"/>
+      <w:r>
+        <w:t>SniperRifleAmmo</w:t>
+      </w:r>
+      <w:proofErr w:type="spellEnd"/>
+      <w:r>
+        <w:t xml:space="preserve">, </w:t>
+      </w:r>
+      <w:proofErr w:type="spellStart"/>
+      <w:r>
+        <w:t>ShotgunAmmo</w:t>
+      </w:r>
+      <w:proofErr w:type="spellEnd"/>
+      <w:r>
+        <w:t xml:space="preserve">, </w:t>
+      </w:r>
+      <w:proofErr w:type="spellStart"/>
+      <w:r>
+        <w:t>SniperRifle</w:t>
+      </w:r>
+      <w:proofErr w:type="spellEnd"/>
+      <w:r>
+        <w:t xml:space="preserve"> &amp; Shotgun classes </w:t>
       </w:r>
     </w:p>
     <w:p>
@@ -1885,8 +4073,138 @@
       <w:r>
         <w:t xml:space="preserve">Joseph – </w:t>
       </w:r>
-      <w:r>
-        <w:t>SniperRifleAmmo, ShotgunAmmo, SniperRifle &amp; Shotgun classes</w:t>
+      <w:proofErr w:type="spellStart"/>
+      <w:r>
+        <w:t>MamboMarie</w:t>
+      </w:r>
+      <w:proofErr w:type="spellEnd"/>
+      <w:r>
+        <w:t xml:space="preserve">, </w:t>
+      </w:r>
+      <w:proofErr w:type="spellStart"/>
+      <w:r>
+        <w:t>WorldSub</w:t>
+      </w:r>
+      <w:proofErr w:type="spellEnd"/>
+      <w:r>
+        <w:t xml:space="preserve">, </w:t>
+      </w:r>
+      <w:proofErr w:type="spellStart"/>
+      <w:r>
+        <w:t>TransferAction</w:t>
+      </w:r>
+      <w:proofErr w:type="spellEnd"/>
+      <w:r>
+        <w:t xml:space="preserve">, Car, </w:t>
+      </w:r>
+      <w:proofErr w:type="spellStart"/>
+      <w:r>
+        <w:t>ChantingBehaviour</w:t>
+      </w:r>
+      <w:proofErr w:type="spellEnd"/>
+      <w:r>
+        <w:t xml:space="preserve">, </w:t>
+      </w:r>
+      <w:proofErr w:type="spellStart"/>
+      <w:r>
+        <w:t>ChantingAction</w:t>
+      </w:r>
+      <w:proofErr w:type="spellEnd"/>
+      <w:r>
+        <w:t xml:space="preserve"> and Corpse classes</w:t>
+      </w:r>
+    </w:p>
+    <w:p>
+      <w:pPr>
+        <w:spacing w:after="0"/>
+        <w:rPr>
+          <w:b/>
+          <w:bCs/>
+          <w:i/>
+          <w:iCs/>
+        </w:rPr>
+      </w:pPr>
+      <w:r>
+        <w:rPr>
+          <w:b/>
+          <w:bCs/>
+          <w:i/>
+          <w:iCs/>
+        </w:rPr>
+        <w:t xml:space="preserve">*Review and testing for this deliverable needs to be completed by </w:t>
+      </w:r>
+      <w:r>
+        <w:rPr>
+          <w:b/>
+          <w:bCs/>
+          <w:i/>
+          <w:iCs/>
+        </w:rPr>
+        <w:t>Friday</w:t>
+      </w:r>
+      <w:r>
+        <w:rPr>
+          <w:b/>
+          <w:bCs/>
+          <w:i/>
+          <w:iCs/>
+        </w:rPr>
+        <w:t xml:space="preserve"> </w:t>
+      </w:r>
+      <w:r>
+        <w:rPr>
+          <w:b/>
+          <w:bCs/>
+          <w:i/>
+          <w:iCs/>
+        </w:rPr>
+        <w:t>12</w:t>
+      </w:r>
+      <w:r>
+        <w:rPr>
+          <w:b/>
+          <w:bCs/>
+          <w:i/>
+          <w:iCs/>
+          <w:vertAlign w:val="superscript"/>
+        </w:rPr>
+        <w:t>th</w:t>
+      </w:r>
+      <w:r>
+        <w:rPr>
+          <w:b/>
+          <w:bCs/>
+          <w:i/>
+          <w:iCs/>
+        </w:rPr>
+        <w:t xml:space="preserve"> June</w:t>
+      </w:r>
+      <w:r>
+        <w:rPr>
+          <w:b/>
+          <w:bCs/>
+          <w:i/>
+          <w:iCs/>
+        </w:rPr>
+        <w:t xml:space="preserve"> </w:t>
+      </w:r>
+      <w:r>
+        <w:rPr>
+          <w:b/>
+          <w:bCs/>
+          <w:i/>
+          <w:iCs/>
+        </w:rPr>
+        <w:t>10:55</w:t>
+      </w:r>
+      <w:r>
+        <w:rPr>
+          <w:b/>
+          <w:bCs/>
+          <w:i/>
+          <w:iCs/>
+        </w:rPr>
+        <w:t xml:space="preserve"> pm*</w:t>
       </w:r>
     </w:p>
     <w:p>
@@ -1924,11 +4242,37 @@
       <w:pPr>
         <w:spacing w:after="0"/>
       </w:pPr>
-      <w:r>
-        <w:t xml:space="preserve">Arshia – </w:t>
-      </w:r>
-      <w:r>
-        <w:t>MamboMarie, WorldSub, TransferAction, Car, ChantingBehaviour, ChantingAction and Corpse classes</w:t>
+      <w:proofErr w:type="spellStart"/>
+      <w:r>
+        <w:t>Arshia</w:t>
+      </w:r>
+      <w:proofErr w:type="spellEnd"/>
+      <w:r>
+        <w:t xml:space="preserve"> – </w:t>
+      </w:r>
+      <w:proofErr w:type="spellStart"/>
+      <w:r>
+        <w:t>SniperRifleAmmo</w:t>
+      </w:r>
+      <w:proofErr w:type="spellEnd"/>
+      <w:r>
+        <w:t xml:space="preserve">, </w:t>
+      </w:r>
+      <w:proofErr w:type="spellStart"/>
+      <w:r>
+        <w:t>ShotgunAmmo</w:t>
+      </w:r>
+      <w:proofErr w:type="spellEnd"/>
+      <w:r>
+        <w:t xml:space="preserve">, </w:t>
+      </w:r>
+      <w:proofErr w:type="spellStart"/>
+      <w:r>
+        <w:t>SniperRifle</w:t>
+      </w:r>
+      <w:proofErr w:type="spellEnd"/>
+      <w:r>
+        <w:t xml:space="preserve"> &amp; Shotgun classes </w:t>
       </w:r>
     </w:p>
     <w:p>
@@ -1938,122 +4282,92 @@
       <w:r>
         <w:t xml:space="preserve">Joseph – </w:t>
       </w:r>
-      <w:r>
-        <w:t>SniperRifleAmmo, ShotgunAmmo, SniperRifle &amp; Shotgun classes</w:t>
-      </w:r>
-    </w:p>
-    <w:p>
-      <w:pPr>
-        <w:spacing w:after="0"/>
-        <w:rPr>
-          <w:u w:val="single"/>
-        </w:rPr>
-      </w:pPr>
-    </w:p>
-    <w:p>
-      <w:pPr>
-        <w:pStyle w:val="Heading2"/>
-        <w:rPr>
-          <w:b/>
-          <w:bCs/>
-        </w:rPr>
-      </w:pPr>
-      <w:bookmarkStart w:id="9" w:name="_Toc43031884"/>
-      <w:r>
-        <w:rPr>
-          <w:b/>
-          <w:bCs/>
-        </w:rPr>
-        <w:t xml:space="preserve">Responsible for reviewing </w:t>
-      </w:r>
-      <w:r>
-        <w:rPr>
-          <w:b/>
-          <w:bCs/>
-        </w:rPr>
-        <w:t xml:space="preserve">and testing </w:t>
-      </w:r>
-      <w:r>
-        <w:rPr>
-          <w:b/>
-          <w:bCs/>
-        </w:rPr>
-        <w:t>each deliverable</w:t>
-      </w:r>
-      <w:bookmarkEnd w:id="9"/>
-    </w:p>
-    <w:p>
-      <w:pPr>
-        <w:pStyle w:val="Heading3"/>
-        <w:rPr>
-          <w:b/>
-          <w:bCs/>
-        </w:rPr>
-      </w:pPr>
-      <w:bookmarkStart w:id="10" w:name="_Toc43031885"/>
-      <w:r>
-        <w:rPr>
-          <w:b/>
-          <w:bCs/>
-        </w:rPr>
-        <w:t>Assignment 1</w:t>
-      </w:r>
-      <w:bookmarkEnd w:id="10"/>
-    </w:p>
-    <w:p>
-      <w:pPr>
-        <w:spacing w:after="0"/>
-        <w:rPr>
-          <w:u w:val="single"/>
-        </w:rPr>
-      </w:pPr>
-      <w:r>
-        <w:rPr>
-          <w:u w:val="single"/>
-        </w:rPr>
-        <w:t>UML Class Diagrams</w:t>
-      </w:r>
-    </w:p>
-    <w:p>
-      <w:pPr>
-        <w:spacing w:after="0"/>
-      </w:pPr>
-      <w:r>
-        <w:t xml:space="preserve">Arshia – </w:t>
-      </w:r>
-      <w:r>
-        <w:t>Limb, Leg, Arm, Club, Mace and Legend</w:t>
-      </w:r>
-    </w:p>
-    <w:p>
-      <w:pPr>
-        <w:spacing w:after="0"/>
-      </w:pPr>
-      <w:r>
-        <w:t xml:space="preserve">Joseph – </w:t>
-      </w:r>
-      <w:r>
-        <w:t>Farmer, UnripeCrop, RipeCrop, Food, all new Behaviour classes, all new Action classes and all pre-existing game classes and engine classes</w:t>
-      </w:r>
-    </w:p>
-    <w:p>
-      <w:pPr>
-        <w:spacing w:after="0"/>
-        <w:rPr>
-          <w:b/>
-          <w:bCs/>
-          <w:i/>
-          <w:iCs/>
-        </w:rPr>
-      </w:pPr>
-      <w:r>
-        <w:rPr>
-          <w:b/>
-          <w:bCs/>
-          <w:i/>
-          <w:iCs/>
-        </w:rPr>
-        <w:t>*Review and testing for this deliverable needs to be completed by Sunday 10</w:t>
+      <w:proofErr w:type="spellStart"/>
+      <w:r>
+        <w:t>MamboMarie</w:t>
+      </w:r>
+      <w:proofErr w:type="spellEnd"/>
+      <w:r>
+        <w:t xml:space="preserve">, </w:t>
+      </w:r>
+      <w:proofErr w:type="spellStart"/>
+      <w:r>
+        <w:t>WorldSub</w:t>
+      </w:r>
+      <w:proofErr w:type="spellEnd"/>
+      <w:r>
+        <w:t xml:space="preserve">, </w:t>
+      </w:r>
+      <w:proofErr w:type="spellStart"/>
+      <w:r>
+        <w:t>TransferAction</w:t>
+      </w:r>
+      <w:proofErr w:type="spellEnd"/>
+      <w:r>
+        <w:t xml:space="preserve">, Car, </w:t>
+      </w:r>
+      <w:proofErr w:type="spellStart"/>
+      <w:r>
+        <w:t>ChantingBehaviour</w:t>
+      </w:r>
+      <w:proofErr w:type="spellEnd"/>
+      <w:r>
+        <w:t xml:space="preserve">, </w:t>
+      </w:r>
+      <w:proofErr w:type="spellStart"/>
+      <w:r>
+        <w:t>ChantingAction</w:t>
+      </w:r>
+      <w:proofErr w:type="spellEnd"/>
+      <w:r>
+        <w:t xml:space="preserve"> and Corpse classes</w:t>
+      </w:r>
+    </w:p>
+    <w:p>
+      <w:pPr>
+        <w:spacing w:after="0"/>
+        <w:rPr>
+          <w:b/>
+          <w:bCs/>
+          <w:i/>
+          <w:iCs/>
+        </w:rPr>
+      </w:pPr>
+      <w:r>
+        <w:rPr>
+          <w:b/>
+          <w:bCs/>
+          <w:i/>
+          <w:iCs/>
+        </w:rPr>
+        <w:t xml:space="preserve">*Review and testing for this deliverable needs to be completed by </w:t>
+      </w:r>
+      <w:r>
+        <w:rPr>
+          <w:b/>
+          <w:bCs/>
+          <w:i/>
+          <w:iCs/>
+        </w:rPr>
+        <w:t>Friday</w:t>
+      </w:r>
+      <w:r>
+        <w:rPr>
+          <w:b/>
+          <w:bCs/>
+          <w:i/>
+          <w:iCs/>
+        </w:rPr>
+        <w:t xml:space="preserve"> </w:t>
+      </w:r>
+      <w:r>
+        <w:rPr>
+          <w:b/>
+          <w:bCs/>
+          <w:i/>
+          <w:iCs/>
+        </w:rPr>
+        <w:t>5</w:t>
       </w:r>
       <w:r>
         <w:rPr>
@@ -2072,251 +4386,25 @@
           <w:i/>
           <w:iCs/>
         </w:rPr>
-        <w:t xml:space="preserve"> May 4:00 pm*</w:t>
-      </w:r>
-    </w:p>
-    <w:p>
-      <w:pPr>
-        <w:spacing w:after="0"/>
-      </w:pPr>
-    </w:p>
-    <w:p>
-      <w:pPr>
-        <w:spacing w:after="0"/>
-        <w:rPr>
-          <w:u w:val="single"/>
-        </w:rPr>
-      </w:pPr>
-      <w:r>
-        <w:rPr>
-          <w:u w:val="single"/>
-        </w:rPr>
-        <w:t>Design Rationale</w:t>
-      </w:r>
-    </w:p>
-    <w:p>
-      <w:pPr>
-        <w:spacing w:after="0"/>
-      </w:pPr>
-      <w:r>
-        <w:t>Arshia – Section: “Farmers and food”</w:t>
-      </w:r>
-    </w:p>
-    <w:p>
-      <w:pPr>
-        <w:spacing w:after="0"/>
-      </w:pPr>
-      <w:r>
-        <w:t>Joseph – Section: “Beating up the Zombies”</w:t>
-      </w:r>
-      <w:r>
-        <w:t xml:space="preserve"> &amp; “Rising from the Dead”</w:t>
-      </w:r>
-    </w:p>
-    <w:p>
-      <w:pPr>
-        <w:spacing w:after="0"/>
-        <w:rPr>
-          <w:b/>
-          <w:bCs/>
-          <w:i/>
-          <w:iCs/>
-        </w:rPr>
-      </w:pPr>
-      <w:r>
-        <w:rPr>
-          <w:b/>
-          <w:bCs/>
-          <w:i/>
-          <w:iCs/>
-        </w:rPr>
-        <w:t>*Review and testing for this deliverable needs to be completed by Sunday 10</w:t>
-      </w:r>
-      <w:r>
-        <w:rPr>
-          <w:b/>
-          <w:bCs/>
-          <w:i/>
-          <w:iCs/>
-          <w:vertAlign w:val="superscript"/>
-        </w:rPr>
-        <w:t>th</w:t>
-      </w:r>
-      <w:r>
-        <w:rPr>
-          <w:b/>
-          <w:bCs/>
-          <w:i/>
-          <w:iCs/>
-        </w:rPr>
-        <w:t xml:space="preserve"> May 4:00 pm*</w:t>
-      </w:r>
-    </w:p>
-    <w:p>
-      <w:pPr>
-        <w:spacing w:after="0"/>
-      </w:pPr>
-    </w:p>
-    <w:p>
-      <w:pPr>
-        <w:pStyle w:val="Heading3"/>
-        <w:rPr>
-          <w:b/>
-          <w:bCs/>
-        </w:rPr>
-      </w:pPr>
-      <w:bookmarkStart w:id="11" w:name="_Toc43031886"/>
-      <w:r>
-        <w:rPr>
-          <w:b/>
-          <w:bCs/>
-        </w:rPr>
-        <w:t>Assignment 2</w:t>
-      </w:r>
-      <w:bookmarkEnd w:id="11"/>
-    </w:p>
-    <w:p>
-      <w:pPr>
-        <w:spacing w:after="0"/>
-      </w:pPr>
-      <w:r>
-        <w:rPr>
-          <w:u w:val="single"/>
-        </w:rPr>
-        <w:t>Updating Design Rationale</w:t>
-      </w:r>
-    </w:p>
-    <w:p>
-      <w:pPr>
-        <w:spacing w:after="0"/>
-      </w:pPr>
-      <w:r>
-        <w:t xml:space="preserve">Arshia – </w:t>
-      </w:r>
-      <w:r>
-        <w:t>HarvestAction, EatFoodAction &amp; Crop classes</w:t>
-      </w:r>
-    </w:p>
-    <w:p>
-      <w:pPr>
-        <w:spacing w:after="0"/>
-      </w:pPr>
-      <w:r>
-        <w:t>ActorInterface methods – harvester(), personThatEatFood(), asPlayer(Actor a), getUnripeCrop(List&lt;Item&gt; itemList) &amp; getRipeCrop(List&lt;Item&gt; itemList)</w:t>
-      </w:r>
-    </w:p>
-    <w:p>
-      <w:pPr>
-        <w:spacing w:after="0"/>
-      </w:pPr>
-    </w:p>
-    <w:p>
-      <w:pPr>
-        <w:spacing w:after="0"/>
-      </w:pPr>
-      <w:r>
-        <w:t xml:space="preserve">Joseph </w:t>
-      </w:r>
-      <w:r>
-        <w:t>–</w:t>
-      </w:r>
-      <w:r>
+        <w:t xml:space="preserve"> June</w:t>
+      </w:r>
+      <w:r>
+        <w:rPr>
+          <w:b/>
+          <w:bCs/>
+          <w:i/>
+          <w:iCs/>
+        </w:rPr>
         <w:t xml:space="preserve"> </w:t>
       </w:r>
       <w:r>
-        <w:t>Zombie, HuntBehaviour, WanderBehaviour, ZombieActor, PickUpBehaviour, Leg, Arm, CraftAction, DropAction, DropBehaviour, ZombieExpressionBehaviour &amp; ZombieExpressionAction classes</w:t>
-      </w:r>
-    </w:p>
-    <w:p>
-      <w:pPr>
-        <w:spacing w:after="0"/>
-      </w:pPr>
-      <w:r>
-        <w:t>ActorInterface methods – getNumArm(), getNumLeg(), getNumTurn(), crafter() &amp; AllowableActions(GameMap map)</w:t>
-      </w:r>
-    </w:p>
-    <w:p>
-      <w:pPr>
-        <w:spacing w:after="0"/>
-        <w:rPr>
-          <w:b/>
-          <w:bCs/>
-          <w:i/>
-          <w:iCs/>
-        </w:rPr>
-      </w:pPr>
-      <w:r>
-        <w:rPr>
-          <w:b/>
-          <w:bCs/>
-          <w:i/>
-          <w:iCs/>
-        </w:rPr>
-        <w:t xml:space="preserve">*Review and testing for this deliverable needs to be completed by </w:t>
-      </w:r>
-      <w:r>
-        <w:rPr>
-          <w:b/>
-          <w:bCs/>
-          <w:i/>
-          <w:iCs/>
-        </w:rPr>
-        <w:t>Friday</w:t>
-      </w:r>
-      <w:r>
-        <w:rPr>
-          <w:b/>
-          <w:bCs/>
-          <w:i/>
-          <w:iCs/>
-        </w:rPr>
-        <w:t xml:space="preserve"> </w:t>
-      </w:r>
-      <w:r>
-        <w:rPr>
-          <w:b/>
-          <w:bCs/>
-          <w:i/>
-          <w:iCs/>
-        </w:rPr>
-        <w:t>22</w:t>
-      </w:r>
-      <w:r>
-        <w:rPr>
-          <w:b/>
-          <w:bCs/>
-          <w:i/>
-          <w:iCs/>
-          <w:vertAlign w:val="superscript"/>
-        </w:rPr>
-        <w:t>nd</w:t>
-      </w:r>
-      <w:r>
-        <w:rPr>
-          <w:b/>
-          <w:bCs/>
-          <w:i/>
-          <w:iCs/>
-        </w:rPr>
-        <w:t xml:space="preserve"> </w:t>
-      </w:r>
-      <w:r>
-        <w:rPr>
-          <w:b/>
-          <w:bCs/>
-          <w:i/>
-          <w:iCs/>
-        </w:rPr>
-        <w:t xml:space="preserve">May </w:t>
-      </w:r>
-      <w:r>
-        <w:rPr>
-          <w:b/>
-          <w:bCs/>
-          <w:i/>
-          <w:iCs/>
-        </w:rPr>
-        <w:t>10:55</w:t>
+        <w:rPr>
+          <w:b/>
+          <w:bCs/>
+          <w:i/>
+          <w:iCs/>
+        </w:rPr>
+        <w:t>11:55</w:t>
       </w:r>
       <w:r>
         <w:rPr>
@@ -2331,872 +4419,6 @@
     <w:p>
       <w:pPr>
         <w:spacing w:after="0"/>
-      </w:pPr>
-    </w:p>
-    <w:p>
-      <w:pPr>
-        <w:spacing w:after="0"/>
-        <w:rPr>
-          <w:u w:val="single"/>
-        </w:rPr>
-      </w:pPr>
-      <w:r>
-        <w:rPr>
-          <w:u w:val="single"/>
-        </w:rPr>
-        <w:t>Updating Class Diagrams</w:t>
-      </w:r>
-    </w:p>
-    <w:p>
-      <w:pPr>
-        <w:spacing w:after="0"/>
-      </w:pPr>
-      <w:r>
-        <w:t xml:space="preserve">Arshia – </w:t>
-      </w:r>
-      <w:r>
-        <w:t xml:space="preserve">Crop </w:t>
-      </w:r>
-    </w:p>
-    <w:p>
-      <w:pPr>
-        <w:spacing w:after="0"/>
-      </w:pPr>
-      <w:r>
-        <w:t xml:space="preserve">Joseph </w:t>
-      </w:r>
-      <w:r>
-        <w:t>–</w:t>
-      </w:r>
-      <w:r>
-        <w:t xml:space="preserve"> </w:t>
-      </w:r>
-      <w:r>
-        <w:t>DropBehaviour, ZombieExpressionBehaviour, ZombieExpressionAction classes &amp; Limb interface.</w:t>
-      </w:r>
-    </w:p>
-    <w:p>
-      <w:pPr>
-        <w:spacing w:after="0"/>
-        <w:rPr>
-          <w:b/>
-          <w:bCs/>
-          <w:i/>
-          <w:iCs/>
-        </w:rPr>
-      </w:pPr>
-      <w:r>
-        <w:rPr>
-          <w:b/>
-          <w:bCs/>
-          <w:i/>
-          <w:iCs/>
-        </w:rPr>
-        <w:t xml:space="preserve">*Review and testing for this deliverable needs to be completed by </w:t>
-      </w:r>
-      <w:r>
-        <w:rPr>
-          <w:b/>
-          <w:bCs/>
-          <w:i/>
-          <w:iCs/>
-        </w:rPr>
-        <w:t>Friday</w:t>
-      </w:r>
-      <w:r>
-        <w:rPr>
-          <w:b/>
-          <w:bCs/>
-          <w:i/>
-          <w:iCs/>
-        </w:rPr>
-        <w:t xml:space="preserve"> </w:t>
-      </w:r>
-      <w:r>
-        <w:rPr>
-          <w:b/>
-          <w:bCs/>
-          <w:i/>
-          <w:iCs/>
-        </w:rPr>
-        <w:t>22</w:t>
-      </w:r>
-      <w:r>
-        <w:rPr>
-          <w:b/>
-          <w:bCs/>
-          <w:i/>
-          <w:iCs/>
-          <w:vertAlign w:val="superscript"/>
-        </w:rPr>
-        <w:t>nd</w:t>
-      </w:r>
-      <w:r>
-        <w:rPr>
-          <w:b/>
-          <w:bCs/>
-          <w:i/>
-          <w:iCs/>
-        </w:rPr>
-        <w:t xml:space="preserve"> </w:t>
-      </w:r>
-      <w:r>
-        <w:rPr>
-          <w:b/>
-          <w:bCs/>
-          <w:i/>
-          <w:iCs/>
-        </w:rPr>
-        <w:t xml:space="preserve">May </w:t>
-      </w:r>
-      <w:r>
-        <w:rPr>
-          <w:b/>
-          <w:bCs/>
-          <w:i/>
-          <w:iCs/>
-        </w:rPr>
-        <w:t>10:55</w:t>
-      </w:r>
-      <w:r>
-        <w:rPr>
-          <w:b/>
-          <w:bCs/>
-          <w:i/>
-          <w:iCs/>
-        </w:rPr>
-        <w:t xml:space="preserve"> pm*</w:t>
-      </w:r>
-    </w:p>
-    <w:p>
-      <w:pPr>
-        <w:spacing w:after="0"/>
-      </w:pPr>
-    </w:p>
-    <w:p>
-      <w:pPr>
-        <w:spacing w:after="0"/>
-      </w:pPr>
-      <w:r>
-        <w:rPr>
-          <w:u w:val="single"/>
-        </w:rPr>
-        <w:t>Implementation of new features</w:t>
-      </w:r>
-    </w:p>
-    <w:p>
-      <w:pPr>
-        <w:spacing w:after="0"/>
-      </w:pPr>
-      <w:r>
-        <w:t>Arshia – Limb, Leg, Arm, Club, Mace, CraftAction, PickUpBehaviour, DropBehaviour, ZombieExpressionBehaviour, ZombieExpressionAction and PortableItemZombie</w:t>
-      </w:r>
-    </w:p>
-    <w:p>
-      <w:pPr>
-        <w:spacing w:after="0"/>
-      </w:pPr>
-      <w:r>
-        <w:t>Joseph – Farmer, Food, Crop, HarvestAction, HarvestBehaviour, EatFoodBehaviour, EatFoodAction, FertilizeBehaviour, FertilizeAction, SowBehaviour, SowAction</w:t>
-      </w:r>
-    </w:p>
-    <w:p>
-      <w:pPr>
-        <w:spacing w:after="0"/>
-        <w:rPr>
-          <w:b/>
-          <w:bCs/>
-          <w:i/>
-          <w:iCs/>
-        </w:rPr>
-      </w:pPr>
-      <w:r>
-        <w:rPr>
-          <w:b/>
-          <w:bCs/>
-          <w:i/>
-          <w:iCs/>
-        </w:rPr>
-        <w:t xml:space="preserve">*Review and testing for this deliverable needs to be completed by </w:t>
-      </w:r>
-      <w:r>
-        <w:rPr>
-          <w:b/>
-          <w:bCs/>
-          <w:i/>
-          <w:iCs/>
-        </w:rPr>
-        <w:t>Friday</w:t>
-      </w:r>
-      <w:r>
-        <w:rPr>
-          <w:b/>
-          <w:bCs/>
-          <w:i/>
-          <w:iCs/>
-        </w:rPr>
-        <w:t xml:space="preserve"> </w:t>
-      </w:r>
-      <w:r>
-        <w:rPr>
-          <w:b/>
-          <w:bCs/>
-          <w:i/>
-          <w:iCs/>
-        </w:rPr>
-        <w:t>22</w:t>
-      </w:r>
-      <w:r>
-        <w:rPr>
-          <w:b/>
-          <w:bCs/>
-          <w:i/>
-          <w:iCs/>
-          <w:vertAlign w:val="superscript"/>
-        </w:rPr>
-        <w:t>nd</w:t>
-      </w:r>
-      <w:r>
-        <w:rPr>
-          <w:b/>
-          <w:bCs/>
-          <w:i/>
-          <w:iCs/>
-        </w:rPr>
-        <w:t xml:space="preserve"> </w:t>
-      </w:r>
-      <w:r>
-        <w:rPr>
-          <w:b/>
-          <w:bCs/>
-          <w:i/>
-          <w:iCs/>
-        </w:rPr>
-        <w:t xml:space="preserve">May </w:t>
-      </w:r>
-      <w:r>
-        <w:rPr>
-          <w:b/>
-          <w:bCs/>
-          <w:i/>
-          <w:iCs/>
-        </w:rPr>
-        <w:t>1</w:t>
-      </w:r>
-      <w:r>
-        <w:rPr>
-          <w:b/>
-          <w:bCs/>
-          <w:i/>
-          <w:iCs/>
-        </w:rPr>
-        <w:t>0</w:t>
-      </w:r>
-      <w:r>
-        <w:rPr>
-          <w:b/>
-          <w:bCs/>
-          <w:i/>
-          <w:iCs/>
-        </w:rPr>
-        <w:t>:55</w:t>
-      </w:r>
-      <w:r>
-        <w:rPr>
-          <w:b/>
-          <w:bCs/>
-          <w:i/>
-          <w:iCs/>
-        </w:rPr>
-        <w:t xml:space="preserve"> pm*</w:t>
-      </w:r>
-    </w:p>
-    <w:p>
-      <w:pPr>
-        <w:spacing w:after="0"/>
-      </w:pPr>
-    </w:p>
-    <w:p>
-      <w:pPr>
-        <w:pStyle w:val="Heading3"/>
-        <w:rPr>
-          <w:b/>
-          <w:bCs/>
-        </w:rPr>
-      </w:pPr>
-      <w:bookmarkStart w:id="12" w:name="_Toc43031887"/>
-      <w:r>
-        <w:rPr>
-          <w:b/>
-          <w:bCs/>
-        </w:rPr>
-        <w:t>Assignment 3</w:t>
-      </w:r>
-      <w:bookmarkEnd w:id="12"/>
-    </w:p>
-    <w:p>
-      <w:pPr>
-        <w:spacing w:after="0"/>
-        <w:rPr>
-          <w:u w:val="single"/>
-        </w:rPr>
-      </w:pPr>
-      <w:r>
-        <w:rPr>
-          <w:u w:val="single"/>
-        </w:rPr>
-        <w:t>Updating Class Diagrams</w:t>
-      </w:r>
-    </w:p>
-    <w:p>
-      <w:pPr>
-        <w:spacing w:after="0"/>
-      </w:pPr>
-      <w:r>
-        <w:t xml:space="preserve">Arshia – </w:t>
-      </w:r>
-      <w:r>
-        <w:t>SniperRifleAmmo, ShotgunAmmo, SniperRifle &amp; Shotgun classes</w:t>
-      </w:r>
-      <w:r>
-        <w:t xml:space="preserve"> </w:t>
-      </w:r>
-    </w:p>
-    <w:p>
-      <w:pPr>
-        <w:spacing w:after="0"/>
-      </w:pPr>
-      <w:r>
-        <w:t xml:space="preserve">Joseph – </w:t>
-      </w:r>
-      <w:r>
-        <w:t>MamboMarie, WorldSub, TransferAction, Car, ChantingBehaviour, ChantingAction</w:t>
-      </w:r>
-      <w:r>
-        <w:t xml:space="preserve"> and</w:t>
-      </w:r>
-      <w:r>
-        <w:t xml:space="preserve"> Corpse</w:t>
-      </w:r>
-      <w:r>
-        <w:t xml:space="preserve"> classes</w:t>
-      </w:r>
-    </w:p>
-    <w:p>
-      <w:pPr>
-        <w:spacing w:after="0"/>
-        <w:rPr>
-          <w:b/>
-          <w:bCs/>
-          <w:i/>
-          <w:iCs/>
-        </w:rPr>
-      </w:pPr>
-      <w:r>
-        <w:rPr>
-          <w:b/>
-          <w:bCs/>
-          <w:i/>
-          <w:iCs/>
-        </w:rPr>
-        <w:t xml:space="preserve">*Review and testing for this deliverable needs to be completed by </w:t>
-      </w:r>
-      <w:r>
-        <w:rPr>
-          <w:b/>
-          <w:bCs/>
-          <w:i/>
-          <w:iCs/>
-        </w:rPr>
-        <w:t>Friday</w:t>
-      </w:r>
-      <w:r>
-        <w:rPr>
-          <w:b/>
-          <w:bCs/>
-          <w:i/>
-          <w:iCs/>
-        </w:rPr>
-        <w:t xml:space="preserve"> </w:t>
-      </w:r>
-      <w:r>
-        <w:rPr>
-          <w:b/>
-          <w:bCs/>
-          <w:i/>
-          <w:iCs/>
-        </w:rPr>
-        <w:t>5</w:t>
-      </w:r>
-      <w:r>
-        <w:rPr>
-          <w:b/>
-          <w:bCs/>
-          <w:i/>
-          <w:iCs/>
-          <w:vertAlign w:val="superscript"/>
-        </w:rPr>
-        <w:t>th</w:t>
-      </w:r>
-      <w:r>
-        <w:rPr>
-          <w:b/>
-          <w:bCs/>
-          <w:i/>
-          <w:iCs/>
-        </w:rPr>
-        <w:t xml:space="preserve"> June</w:t>
-      </w:r>
-      <w:r>
-        <w:rPr>
-          <w:b/>
-          <w:bCs/>
-          <w:i/>
-          <w:iCs/>
-        </w:rPr>
-        <w:t xml:space="preserve"> </w:t>
-      </w:r>
-      <w:r>
-        <w:rPr>
-          <w:b/>
-          <w:bCs/>
-          <w:i/>
-          <w:iCs/>
-        </w:rPr>
-        <w:t>1</w:t>
-      </w:r>
-      <w:r>
-        <w:rPr>
-          <w:b/>
-          <w:bCs/>
-          <w:i/>
-          <w:iCs/>
-        </w:rPr>
-        <w:t>1</w:t>
-      </w:r>
-      <w:r>
-        <w:rPr>
-          <w:b/>
-          <w:bCs/>
-          <w:i/>
-          <w:iCs/>
-        </w:rPr>
-        <w:t>:55</w:t>
-      </w:r>
-      <w:r>
-        <w:rPr>
-          <w:b/>
-          <w:bCs/>
-          <w:i/>
-          <w:iCs/>
-        </w:rPr>
-        <w:t xml:space="preserve"> pm*</w:t>
-      </w:r>
-    </w:p>
-    <w:p>
-      <w:pPr>
-        <w:spacing w:after="0"/>
-      </w:pPr>
-    </w:p>
-    <w:p>
-      <w:pPr>
-        <w:spacing w:after="0"/>
-        <w:rPr>
-          <w:u w:val="single"/>
-        </w:rPr>
-      </w:pPr>
-      <w:r>
-        <w:rPr>
-          <w:u w:val="single"/>
-        </w:rPr>
-        <w:t>Updating Design Rationale</w:t>
-      </w:r>
-    </w:p>
-    <w:p>
-      <w:pPr>
-        <w:spacing w:after="0"/>
-      </w:pPr>
-      <w:r>
-        <w:t xml:space="preserve">Arshia – SniperRifleAmmo, ShotgunAmmo, SniperRifle &amp; Shotgun classes </w:t>
-      </w:r>
-    </w:p>
-    <w:p>
-      <w:pPr>
-        <w:spacing w:after="0"/>
-      </w:pPr>
-      <w:r>
-        <w:t>Joseph – MamboMarie, WorldSub, TransferAction, Car, ChantingBehaviour, ChantingAction and Corpse classes</w:t>
-      </w:r>
-    </w:p>
-    <w:p>
-      <w:pPr>
-        <w:spacing w:after="0"/>
-      </w:pPr>
-    </w:p>
-    <w:p>
-      <w:pPr>
-        <w:spacing w:after="0"/>
-        <w:rPr>
-          <w:b/>
-          <w:bCs/>
-          <w:i/>
-          <w:iCs/>
-        </w:rPr>
-      </w:pPr>
-      <w:r>
-        <w:rPr>
-          <w:b/>
-          <w:bCs/>
-          <w:i/>
-          <w:iCs/>
-        </w:rPr>
-        <w:t xml:space="preserve">*Review and testing for this deliverable needs to be completed by </w:t>
-      </w:r>
-      <w:r>
-        <w:rPr>
-          <w:b/>
-          <w:bCs/>
-          <w:i/>
-          <w:iCs/>
-        </w:rPr>
-        <w:t>Friday</w:t>
-      </w:r>
-      <w:r>
-        <w:rPr>
-          <w:b/>
-          <w:bCs/>
-          <w:i/>
-          <w:iCs/>
-        </w:rPr>
-        <w:t xml:space="preserve"> </w:t>
-      </w:r>
-      <w:r>
-        <w:rPr>
-          <w:b/>
-          <w:bCs/>
-          <w:i/>
-          <w:iCs/>
-        </w:rPr>
-        <w:t>5</w:t>
-      </w:r>
-      <w:r>
-        <w:rPr>
-          <w:b/>
-          <w:bCs/>
-          <w:i/>
-          <w:iCs/>
-          <w:vertAlign w:val="superscript"/>
-        </w:rPr>
-        <w:t>th</w:t>
-      </w:r>
-      <w:r>
-        <w:rPr>
-          <w:b/>
-          <w:bCs/>
-          <w:i/>
-          <w:iCs/>
-        </w:rPr>
-        <w:t xml:space="preserve"> June</w:t>
-      </w:r>
-      <w:r>
-        <w:rPr>
-          <w:b/>
-          <w:bCs/>
-          <w:i/>
-          <w:iCs/>
-        </w:rPr>
-        <w:t xml:space="preserve"> </w:t>
-      </w:r>
-      <w:r>
-        <w:rPr>
-          <w:b/>
-          <w:bCs/>
-          <w:i/>
-          <w:iCs/>
-        </w:rPr>
-        <w:t>11:55</w:t>
-      </w:r>
-      <w:r>
-        <w:rPr>
-          <w:b/>
-          <w:bCs/>
-          <w:i/>
-          <w:iCs/>
-        </w:rPr>
-        <w:t xml:space="preserve"> pm*</w:t>
-      </w:r>
-    </w:p>
-    <w:p>
-      <w:pPr>
-        <w:spacing w:after="0"/>
-      </w:pPr>
-    </w:p>
-    <w:p>
-      <w:pPr>
-        <w:spacing w:after="0"/>
-        <w:rPr>
-          <w:u w:val="single"/>
-        </w:rPr>
-      </w:pPr>
-      <w:r>
-        <w:rPr>
-          <w:u w:val="single"/>
-        </w:rPr>
-        <w:t>Implementation of new features</w:t>
-      </w:r>
-    </w:p>
-    <w:p>
-      <w:pPr>
-        <w:spacing w:after="0"/>
-      </w:pPr>
-      <w:r>
-        <w:t xml:space="preserve">Arshia – SniperRifleAmmo, ShotgunAmmo, SniperRifle &amp; Shotgun classes </w:t>
-      </w:r>
-    </w:p>
-    <w:p>
-      <w:pPr>
-        <w:spacing w:after="0"/>
-      </w:pPr>
-      <w:r>
-        <w:t>Joseph – MamboMarie, WorldSub, TransferAction, Car, ChantingBehaviour, ChantingAction and Corpse classes</w:t>
-      </w:r>
-    </w:p>
-    <w:p>
-      <w:pPr>
-        <w:spacing w:after="0"/>
-        <w:rPr>
-          <w:b/>
-          <w:bCs/>
-          <w:i/>
-          <w:iCs/>
-        </w:rPr>
-      </w:pPr>
-      <w:r>
-        <w:rPr>
-          <w:b/>
-          <w:bCs/>
-          <w:i/>
-          <w:iCs/>
-        </w:rPr>
-        <w:t xml:space="preserve">*Review and testing for this deliverable needs to be completed by </w:t>
-      </w:r>
-      <w:r>
-        <w:rPr>
-          <w:b/>
-          <w:bCs/>
-          <w:i/>
-          <w:iCs/>
-        </w:rPr>
-        <w:t>Friday</w:t>
-      </w:r>
-      <w:r>
-        <w:rPr>
-          <w:b/>
-          <w:bCs/>
-          <w:i/>
-          <w:iCs/>
-        </w:rPr>
-        <w:t xml:space="preserve"> </w:t>
-      </w:r>
-      <w:r>
-        <w:rPr>
-          <w:b/>
-          <w:bCs/>
-          <w:i/>
-          <w:iCs/>
-        </w:rPr>
-        <w:t>12</w:t>
-      </w:r>
-      <w:r>
-        <w:rPr>
-          <w:b/>
-          <w:bCs/>
-          <w:i/>
-          <w:iCs/>
-          <w:vertAlign w:val="superscript"/>
-        </w:rPr>
-        <w:t>th</w:t>
-      </w:r>
-      <w:r>
-        <w:rPr>
-          <w:b/>
-          <w:bCs/>
-          <w:i/>
-          <w:iCs/>
-        </w:rPr>
-        <w:t xml:space="preserve"> June</w:t>
-      </w:r>
-      <w:r>
-        <w:rPr>
-          <w:b/>
-          <w:bCs/>
-          <w:i/>
-          <w:iCs/>
-        </w:rPr>
-        <w:t xml:space="preserve"> </w:t>
-      </w:r>
-      <w:r>
-        <w:rPr>
-          <w:b/>
-          <w:bCs/>
-          <w:i/>
-          <w:iCs/>
-        </w:rPr>
-        <w:t>10:55</w:t>
-      </w:r>
-      <w:r>
-        <w:rPr>
-          <w:b/>
-          <w:bCs/>
-          <w:i/>
-          <w:iCs/>
-        </w:rPr>
-        <w:t xml:space="preserve"> pm*</w:t>
-      </w:r>
-    </w:p>
-    <w:p>
-      <w:pPr>
-        <w:spacing w:after="0"/>
-      </w:pPr>
-    </w:p>
-    <w:p>
-      <w:pPr>
-        <w:spacing w:after="0"/>
-        <w:rPr>
-          <w:u w:val="single"/>
-        </w:rPr>
-      </w:pPr>
-      <w:r>
-        <w:rPr>
-          <w:u w:val="single"/>
-        </w:rPr>
-        <w:t xml:space="preserve">UML </w:t>
-      </w:r>
-      <w:r>
-        <w:rPr>
-          <w:u w:val="single"/>
-        </w:rPr>
-        <w:t>Sequence</w:t>
-      </w:r>
-      <w:r>
-        <w:rPr>
-          <w:u w:val="single"/>
-        </w:rPr>
-        <w:t xml:space="preserve"> Diagrams</w:t>
-      </w:r>
-    </w:p>
-    <w:p>
-      <w:pPr>
-        <w:spacing w:after="0"/>
-      </w:pPr>
-      <w:r>
-        <w:t xml:space="preserve">Arshia – SniperRifleAmmo, ShotgunAmmo, SniperRifle &amp; Shotgun classes </w:t>
-      </w:r>
-    </w:p>
-    <w:p>
-      <w:pPr>
-        <w:spacing w:after="0"/>
-      </w:pPr>
-      <w:r>
-        <w:t>Joseph – MamboMarie, WorldSub, TransferAction, Car, ChantingBehaviour, ChantingAction and Corpse classes</w:t>
-      </w:r>
-    </w:p>
-    <w:p>
-      <w:pPr>
-        <w:spacing w:after="0"/>
-        <w:rPr>
-          <w:b/>
-          <w:bCs/>
-          <w:i/>
-          <w:iCs/>
-        </w:rPr>
-      </w:pPr>
-      <w:r>
-        <w:rPr>
-          <w:b/>
-          <w:bCs/>
-          <w:i/>
-          <w:iCs/>
-        </w:rPr>
-        <w:t xml:space="preserve">*Review and testing for this deliverable needs to be completed by </w:t>
-      </w:r>
-      <w:r>
-        <w:rPr>
-          <w:b/>
-          <w:bCs/>
-          <w:i/>
-          <w:iCs/>
-        </w:rPr>
-        <w:t>Friday</w:t>
-      </w:r>
-      <w:r>
-        <w:rPr>
-          <w:b/>
-          <w:bCs/>
-          <w:i/>
-          <w:iCs/>
-        </w:rPr>
-        <w:t xml:space="preserve"> </w:t>
-      </w:r>
-      <w:r>
-        <w:rPr>
-          <w:b/>
-          <w:bCs/>
-          <w:i/>
-          <w:iCs/>
-        </w:rPr>
-        <w:t>5</w:t>
-      </w:r>
-      <w:r>
-        <w:rPr>
-          <w:b/>
-          <w:bCs/>
-          <w:i/>
-          <w:iCs/>
-          <w:vertAlign w:val="superscript"/>
-        </w:rPr>
-        <w:t>th</w:t>
-      </w:r>
-      <w:r>
-        <w:rPr>
-          <w:b/>
-          <w:bCs/>
-          <w:i/>
-          <w:iCs/>
-        </w:rPr>
-        <w:t xml:space="preserve"> June</w:t>
-      </w:r>
-      <w:r>
-        <w:rPr>
-          <w:b/>
-          <w:bCs/>
-          <w:i/>
-          <w:iCs/>
-        </w:rPr>
-        <w:t xml:space="preserve"> </w:t>
-      </w:r>
-      <w:r>
-        <w:rPr>
-          <w:b/>
-          <w:bCs/>
-          <w:i/>
-          <w:iCs/>
-        </w:rPr>
-        <w:t>11:55</w:t>
-      </w:r>
-      <w:r>
-        <w:rPr>
-          <w:b/>
-          <w:bCs/>
-          <w:i/>
-          <w:iCs/>
-        </w:rPr>
-        <w:t xml:space="preserve"> pm*</w:t>
-      </w:r>
-    </w:p>
-    <w:p>
-      <w:pPr>
-        <w:spacing w:after="0"/>
         <w:rPr>
           <w:b/>
           <w:bCs/>
@@ -3228,13 +4450,22 @@
           <w:iCs/>
         </w:rPr>
       </w:pPr>
+      <w:proofErr w:type="spellStart"/>
       <w:r>
         <w:rPr>
           <w:b/>
           <w:bCs/>
         </w:rPr>
         <w:lastRenderedPageBreak/>
-        <w:t xml:space="preserve">Arshia Adouli:  </w:t>
+        <w:t>Arshia</w:t>
+      </w:r>
+      <w:proofErr w:type="spellEnd"/>
+      <w:r>
+        <w:rPr>
+          <w:b/>
+          <w:bCs/>
+        </w:rPr>
+        <w:t xml:space="preserve"> Adouli:  </w:t>
       </w:r>
       <w:r>
         <w:rPr>
@@ -3276,6 +4507,16 @@
         </w:rPr>
         <w:t>, I accept the WBA</w:t>
       </w:r>
+      <w:r>
+        <w:rPr>
+          <w:rFonts w:cstheme="minorHAnsi"/>
+          <w:i/>
+          <w:iCs/>
+        </w:rPr>
+        <w:t>, I accept the WBA</w:t>
+      </w:r>
+      <w:bookmarkStart w:id="13" w:name="_GoBack"/>
+      <w:bookmarkEnd w:id="13"/>
     </w:p>
     <w:p>
       <w:pPr>
@@ -3325,7 +4566,7 @@
 </file>
 
 <file path=word/numbering.xml><?xml version="1.0" encoding="utf-8"?>
-<w:numbering xmlns:wpc="http://schemas.microsoft.com/office/word/2010/wordprocessingCanvas" xmlns:cx="http://schemas.microsoft.com/office/drawing/2014/chartex" xmlns:cx1="http://schemas.microsoft.com/office/drawing/2015/9/8/chartex" xmlns:cx2="http://schemas.microsoft.com/office/drawing/2015/10/21/chartex" xmlns:cx3="http://schemas.microsoft.com/office/drawing/2016/5/9/chartex" xmlns:cx4="http://schemas.microsoft.com/office/drawing/2016/5/10/chartex" xmlns:cx5="http://schemas.microsoft.com/office/drawing/2016/5/11/chartex" xmlns:cx6="http://schemas.microsoft.com/office/drawing/2016/5/12/chartex" xmlns:cx7="http://schemas.microsoft.com/office/drawing/2016/5/13/chartex" xmlns:cx8="http://schemas.microsoft.com/office/drawing/2016/5/14/chartex" xmlns:mc="http://schemas.openxmlformats.org/markup-compatibility/2006" xmlns:aink="http://schemas.microsoft.com/office/drawing/2016/ink" xmlns:am3d="http://schemas.microsoft.com/office/drawing/2017/model3d" xmlns:o="urn:schemas-microsoft-com:office:office" xmlns:r="http://schemas.openxmlformats.org/officeDocument/2006/relationships" xmlns:m="http://schemas.openxmlformats.org/officeDocument/2006/math" xmlns:v="urn:schemas-microsoft-com:vml" xmlns:wp14="http://schemas.microsoft.com/office/word/2010/wordprocessingDrawing" xmlns:wp="http://schemas.openxmlformats.org/drawingml/2006/wordprocessingDrawing" xmlns:w10="urn:schemas-microsoft-com:office:word" xmlns:w="http://schemas.openxmlformats.org/wordprocessingml/2006/main" xmlns:w14="http://schemas.microsoft.com/office/word/2010/wordml" xmlns:w15="http://schemas.microsoft.com/office/word/2012/wordml" xmlns:w16cex="http://schemas.microsoft.com/office/word/2018/wordml/cex" xmlns:w16cid="http://schemas.microsoft.com/office/word/2016/wordml/cid" xmlns:w16="http://schemas.microsoft.com/office/word/2018/wordml" xmlns:w16se="http://schemas.microsoft.com/office/word/2015/wordml/symex" xmlns:wpg="http://schemas.microsoft.com/office/word/2010/wordprocessingGroup" xmlns:wpi="http://schemas.microsoft.com/office/word/2010/wordprocessingInk" xmlns:wne="http://schemas.microsoft.com/office/word/2006/wordml" xmlns:wps="http://schemas.microsoft.com/office/word/2010/wordprocessingShape" mc:Ignorable="w14 w15 w16se w16cid w16 w16cex wp14">
+<w:numbering xmlns:wpc="http://schemas.microsoft.com/office/word/2010/wordprocessingCanvas" xmlns:cx="http://schemas.microsoft.com/office/drawing/2014/chartex" xmlns:mc="http://schemas.openxmlformats.org/markup-compatibility/2006" xmlns:o="urn:schemas-microsoft-com:office:office" xmlns:r="http://schemas.openxmlformats.org/officeDocument/2006/relationships" xmlns:m="http://schemas.openxmlformats.org/officeDocument/2006/math" xmlns:v="urn:schemas-microsoft-com:vml" xmlns:wp14="http://schemas.microsoft.com/office/word/2010/wordprocessingDrawing" xmlns:wp="http://schemas.openxmlformats.org/drawingml/2006/wordprocessingDrawing" xmlns:w10="urn:schemas-microsoft-com:office:word" xmlns:w="http://schemas.openxmlformats.org/wordprocessingml/2006/main" xmlns:w14="http://schemas.microsoft.com/office/word/2010/wordml" xmlns:w15="http://schemas.microsoft.com/office/word/2012/wordml" xmlns:w16se="http://schemas.microsoft.com/office/word/2015/wordml/symex" xmlns:wpg="http://schemas.microsoft.com/office/word/2010/wordprocessingGroup" xmlns:wpi="http://schemas.microsoft.com/office/word/2010/wordprocessingInk" xmlns:wne="http://schemas.microsoft.com/office/word/2006/wordml" xmlns:wps="http://schemas.microsoft.com/office/word/2010/wordprocessingShape" mc:Ignorable="w14 w15 w16se wp14">
   <w:abstractNum w:abstractNumId="0" w15:restartNumberingAfterBreak="0">
     <w:nsid w:val="206D3601"/>
     <w:multiLevelType w:val="hybridMultilevel"/>
@@ -3790,7 +5031,7 @@
 </file>
 
 <file path=word/styles.xml><?xml version="1.0" encoding="utf-8"?>
-<w:styles xmlns:mc="http://schemas.openxmlformats.org/markup-compatibility/2006" xmlns:r="http://schemas.openxmlformats.org/officeDocument/2006/relationships" xmlns:w="http://schemas.openxmlformats.org/wordprocessingml/2006/main" xmlns:w14="http://schemas.microsoft.com/office/word/2010/wordml" xmlns:w15="http://schemas.microsoft.com/office/word/2012/wordml" xmlns:w16cex="http://schemas.microsoft.com/office/word/2018/wordml/cex" xmlns:w16cid="http://schemas.microsoft.com/office/word/2016/wordml/cid" xmlns:w16="http://schemas.microsoft.com/office/word/2018/wordml" xmlns:w16se="http://schemas.microsoft.com/office/word/2015/wordml/symex" mc:Ignorable="w14 w15 w16se w16cid w16 w16cex">
+<w:styles xmlns:mc="http://schemas.openxmlformats.org/markup-compatibility/2006" xmlns:r="http://schemas.openxmlformats.org/officeDocument/2006/relationships" xmlns:w="http://schemas.openxmlformats.org/wordprocessingml/2006/main" xmlns:w14="http://schemas.microsoft.com/office/word/2010/wordml" xmlns:w15="http://schemas.microsoft.com/office/word/2012/wordml" xmlns:w16se="http://schemas.microsoft.com/office/word/2015/wordml/symex" mc:Ignorable="w14 w15 w16se">
   <w:docDefaults>
     <w:rPrDefault>
       <w:rPr>
@@ -3806,7 +5047,7 @@
       </w:pPr>
     </w:pPrDefault>
   </w:docDefaults>
-  <w:latentStyles w:defLockedState="0" w:defUIPriority="99" w:defSemiHidden="0" w:defUnhideWhenUsed="0" w:defQFormat="0" w:count="376">
+  <w:latentStyles w:defLockedState="0" w:defUIPriority="99" w:defSemiHidden="0" w:defUnhideWhenUsed="0" w:defQFormat="0" w:count="371">
     <w:lsdException w:name="Normal" w:uiPriority="0" w:qFormat="1"/>
     <w:lsdException w:name="heading 1" w:uiPriority="9" w:qFormat="1"/>
     <w:lsdException w:name="heading 2" w:semiHidden="1" w:uiPriority="9" w:unhideWhenUsed="1" w:qFormat="1"/>
@@ -3912,6 +5153,7 @@
     <w:lsdException w:name="HTML Sample" w:semiHidden="1" w:unhideWhenUsed="1"/>
     <w:lsdException w:name="HTML Typewriter" w:semiHidden="1" w:unhideWhenUsed="1"/>
     <w:lsdException w:name="HTML Variable" w:semiHidden="1" w:unhideWhenUsed="1"/>
+    <w:lsdException w:name="Normal Table" w:semiHidden="1" w:unhideWhenUsed="1"/>
     <w:lsdException w:name="annotation subject" w:semiHidden="1" w:unhideWhenUsed="1"/>
     <w:lsdException w:name="No List" w:semiHidden="1" w:unhideWhenUsed="1"/>
     <w:lsdException w:name="Outline List 1" w:semiHidden="1" w:unhideWhenUsed="1"/>
@@ -3954,8 +5196,11 @@
     <w:lsdException w:name="Table Contemporary" w:semiHidden="1" w:unhideWhenUsed="1"/>
     <w:lsdException w:name="Table Elegant" w:semiHidden="1" w:unhideWhenUsed="1"/>
     <w:lsdException w:name="Table Professional" w:semiHidden="1" w:unhideWhenUsed="1"/>
+    <w:lsdException w:name="Table Subtle 1" w:semiHidden="1" w:unhideWhenUsed="1"/>
     <w:lsdException w:name="Table Subtle 2" w:semiHidden="1" w:unhideWhenUsed="1"/>
     <w:lsdException w:name="Table Web 1" w:semiHidden="1" w:unhideWhenUsed="1"/>
+    <w:lsdException w:name="Table Web 2" w:semiHidden="1" w:unhideWhenUsed="1"/>
+    <w:lsdException w:name="Table Web 3" w:semiHidden="1" w:unhideWhenUsed="1"/>
     <w:lsdException w:name="Balloon Text" w:semiHidden="1" w:unhideWhenUsed="1"/>
     <w:lsdException w:name="Table Grid" w:uiPriority="39"/>
     <w:lsdException w:name="Table Theme" w:semiHidden="1" w:unhideWhenUsed="1"/>
@@ -4174,11 +5419,6 @@
     <w:lsdException w:name="List Table 5 Dark Accent 6" w:uiPriority="50"/>
     <w:lsdException w:name="List Table 6 Colorful Accent 6" w:uiPriority="51"/>
     <w:lsdException w:name="List Table 7 Colorful Accent 6" w:uiPriority="52"/>
-    <w:lsdException w:name="Mention" w:semiHidden="1" w:unhideWhenUsed="1"/>
-    <w:lsdException w:name="Smart Hyperlink" w:semiHidden="1" w:unhideWhenUsed="1"/>
-    <w:lsdException w:name="Hashtag" w:semiHidden="1" w:unhideWhenUsed="1"/>
-    <w:lsdException w:name="Unresolved Mention" w:semiHidden="1" w:unhideWhenUsed="1"/>
-    <w:lsdException w:name="Smart Link" w:semiHidden="1" w:unhideWhenUsed="1"/>
   </w:latentStyles>
   <w:style w:type="paragraph" w:default="1" w:styleId="Normal">
     <w:name w:val="Normal"/>
@@ -4693,7 +5933,7 @@
 </file>
 
 <file path=customXml/itemProps1.xml><?xml version="1.0" encoding="utf-8"?>
-<ds:datastoreItem xmlns:ds="http://schemas.openxmlformats.org/officeDocument/2006/customXml" ds:itemID="{D1DA9B0C-D2AC-4AD0-94C2-C10BDCD3A2E7}">
+<ds:datastoreItem xmlns:ds="http://schemas.openxmlformats.org/officeDocument/2006/customXml" ds:itemID="{9C75BF9D-1AD8-4A8A-9E89-F5D7B4024E8C}">
   <ds:schemaRefs>
     <ds:schemaRef ds:uri="http://schemas.openxmlformats.org/officeDocument/2006/bibliography"/>
   </ds:schemaRefs>

</xml_diff>